<commit_message>
update dataSourceLocations R script
</commit_message>
<xml_diff>
--- a/inputData/gresReadMe.docx
+++ b/inputData/gresReadMe.docx
@@ -1305,8 +1305,6 @@
               </w:rPr>
               <w:t>a</w:t>
             </w:r>
-            <w:bookmarkStart w:id="0" w:name="_GoBack"/>
-            <w:bookmarkEnd w:id="0"/>
             <w:r>
               <w:rPr>
                 <w:rFonts w:ascii="Times New Roman" w:hAnsi="Times New Roman" w:cs="Times New Roman"/>
@@ -1738,10 +1736,67 @@
       <w:pPr>
         <w:rPr>
           <w:rFonts w:ascii="Times New Roman" w:hAnsi="Times New Roman" w:cs="Times New Roman"/>
-          <w:sz w:val="24"/>
-          <w:szCs w:val="24"/>
-        </w:rPr>
-      </w:pPr>
+          <w:b/>
+          <w:sz w:val="24"/>
+          <w:szCs w:val="24"/>
+        </w:rPr>
+      </w:pPr>
+      <w:r>
+        <w:rPr>
+          <w:rFonts w:ascii="Times New Roman" w:hAnsi="Times New Roman" w:cs="Times New Roman"/>
+          <w:b/>
+          <w:sz w:val="24"/>
+          <w:szCs w:val="24"/>
+        </w:rPr>
+        <w:lastRenderedPageBreak/>
+        <w:t>Technical Notes</w:t>
+      </w:r>
+    </w:p>
+    <w:p>
+      <w:pPr>
+        <w:pStyle w:val="ListParagraph"/>
+        <w:numPr>
+          <w:ilvl w:val="0"/>
+          <w:numId w:val="3"/>
+        </w:numPr>
+        <w:rPr>
+          <w:rFonts w:ascii="Times New Roman" w:hAnsi="Times New Roman" w:cs="Times New Roman"/>
+          <w:sz w:val="24"/>
+          <w:szCs w:val="24"/>
+        </w:rPr>
+      </w:pPr>
+      <w:r>
+        <w:rPr>
+          <w:rFonts w:ascii="Times New Roman" w:hAnsi="Times New Roman" w:cs="Times New Roman"/>
+          <w:sz w:val="24"/>
+          <w:szCs w:val="24"/>
+        </w:rPr>
+        <w:t>Sometimes when you input a value into G-res, a question mark is portrayed instead of the value. This is okay and G-res still has the value.</w:t>
+      </w:r>
+    </w:p>
+    <w:p>
+      <w:pPr>
+        <w:pStyle w:val="ListParagraph"/>
+        <w:numPr>
+          <w:ilvl w:val="0"/>
+          <w:numId w:val="3"/>
+        </w:numPr>
+        <w:rPr>
+          <w:rFonts w:ascii="Times New Roman" w:hAnsi="Times New Roman" w:cs="Times New Roman"/>
+          <w:sz w:val="24"/>
+          <w:szCs w:val="24"/>
+        </w:rPr>
+      </w:pPr>
+      <w:r>
+        <w:rPr>
+          <w:rFonts w:ascii="Times New Roman" w:hAnsi="Times New Roman" w:cs="Times New Roman"/>
+          <w:sz w:val="24"/>
+          <w:szCs w:val="24"/>
+        </w:rPr>
+        <w:t>When you input a value to a red box, it will turn white (so if a box is white and has a value in it, that does not mean that it was not a “necessary” value).</w:t>
+      </w:r>
+      <w:bookmarkStart w:id="0" w:name="_GoBack"/>
+      <w:bookmarkEnd w:id="0"/>
     </w:p>
     <w:p>
       <w:pPr>
@@ -1793,6 +1848,119 @@
 <file path=word/numbering.xml><?xml version="1.0" encoding="utf-8"?>
 <w:numbering xmlns:wpc="http://schemas.microsoft.com/office/word/2010/wordprocessingCanvas" xmlns:cx="http://schemas.microsoft.com/office/drawing/2014/chartex" xmlns:cx1="http://schemas.microsoft.com/office/drawing/2015/9/8/chartex" xmlns:cx2="http://schemas.microsoft.com/office/drawing/2015/10/21/chartex" xmlns:cx3="http://schemas.microsoft.com/office/drawing/2016/5/9/chartex" xmlns:cx4="http://schemas.microsoft.com/office/drawing/2016/5/10/chartex" xmlns:cx5="http://schemas.microsoft.com/office/drawing/2016/5/11/chartex" xmlns:cx6="http://schemas.microsoft.com/office/drawing/2016/5/12/chartex" xmlns:cx7="http://schemas.microsoft.com/office/drawing/2016/5/13/chartex" xmlns:cx8="http://schemas.microsoft.com/office/drawing/2016/5/14/chartex" xmlns:mc="http://schemas.openxmlformats.org/markup-compatibility/2006" xmlns:aink="http://schemas.microsoft.com/office/drawing/2016/ink" xmlns:am3d="http://schemas.microsoft.com/office/drawing/2017/model3d" xmlns:o="urn:schemas-microsoft-com:office:office" xmlns:r="http://schemas.openxmlformats.org/officeDocument/2006/relationships" xmlns:m="http://schemas.openxmlformats.org/officeDocument/2006/math" xmlns:v="urn:schemas-microsoft-com:vml" xmlns:wp14="http://schemas.microsoft.com/office/word/2010/wordprocessingDrawing" xmlns:wp="http://schemas.openxmlformats.org/drawingml/2006/wordprocessingDrawing" xmlns:w10="urn:schemas-microsoft-com:office:word" xmlns:w="http://schemas.openxmlformats.org/wordprocessingml/2006/main" xmlns:w14="http://schemas.microsoft.com/office/word/2010/wordml" xmlns:w15="http://schemas.microsoft.com/office/word/2012/wordml" xmlns:w16cid="http://schemas.microsoft.com/office/word/2016/wordml/cid" xmlns:w16se="http://schemas.microsoft.com/office/word/2015/wordml/symex" xmlns:wpg="http://schemas.microsoft.com/office/word/2010/wordprocessingGroup" xmlns:wpi="http://schemas.microsoft.com/office/word/2010/wordprocessingInk" xmlns:wne="http://schemas.microsoft.com/office/word/2006/wordml" xmlns:wps="http://schemas.microsoft.com/office/word/2010/wordprocessingShape" mc:Ignorable="w14 w15 w16se w16cid wp14">
   <w:abstractNum w:abstractNumId="0" w15:restartNumberingAfterBreak="0">
+    <w:nsid w:val="00457C25"/>
+    <w:multiLevelType w:val="hybridMultilevel"/>
+    <w:tmpl w:val="E8A6E642"/>
+    <w:lvl w:ilvl="0" w:tplc="04090001">
+      <w:start w:val="1"/>
+      <w:numFmt w:val="bullet"/>
+      <w:lvlText w:val=""/>
+      <w:lvlJc w:val="left"/>
+      <w:pPr>
+        <w:ind w:left="720" w:hanging="360"/>
+      </w:pPr>
+      <w:rPr>
+        <w:rFonts w:ascii="Symbol" w:hAnsi="Symbol" w:hint="default"/>
+      </w:rPr>
+    </w:lvl>
+    <w:lvl w:ilvl="1" w:tplc="04090003" w:tentative="1">
+      <w:start w:val="1"/>
+      <w:numFmt w:val="bullet"/>
+      <w:lvlText w:val="o"/>
+      <w:lvlJc w:val="left"/>
+      <w:pPr>
+        <w:ind w:left="1440" w:hanging="360"/>
+      </w:pPr>
+      <w:rPr>
+        <w:rFonts w:ascii="Courier New" w:hAnsi="Courier New" w:cs="Courier New" w:hint="default"/>
+      </w:rPr>
+    </w:lvl>
+    <w:lvl w:ilvl="2" w:tplc="04090005" w:tentative="1">
+      <w:start w:val="1"/>
+      <w:numFmt w:val="bullet"/>
+      <w:lvlText w:val=""/>
+      <w:lvlJc w:val="left"/>
+      <w:pPr>
+        <w:ind w:left="2160" w:hanging="360"/>
+      </w:pPr>
+      <w:rPr>
+        <w:rFonts w:ascii="Wingdings" w:hAnsi="Wingdings" w:hint="default"/>
+      </w:rPr>
+    </w:lvl>
+    <w:lvl w:ilvl="3" w:tplc="04090001" w:tentative="1">
+      <w:start w:val="1"/>
+      <w:numFmt w:val="bullet"/>
+      <w:lvlText w:val=""/>
+      <w:lvlJc w:val="left"/>
+      <w:pPr>
+        <w:ind w:left="2880" w:hanging="360"/>
+      </w:pPr>
+      <w:rPr>
+        <w:rFonts w:ascii="Symbol" w:hAnsi="Symbol" w:hint="default"/>
+      </w:rPr>
+    </w:lvl>
+    <w:lvl w:ilvl="4" w:tplc="04090003" w:tentative="1">
+      <w:start w:val="1"/>
+      <w:numFmt w:val="bullet"/>
+      <w:lvlText w:val="o"/>
+      <w:lvlJc w:val="left"/>
+      <w:pPr>
+        <w:ind w:left="3600" w:hanging="360"/>
+      </w:pPr>
+      <w:rPr>
+        <w:rFonts w:ascii="Courier New" w:hAnsi="Courier New" w:cs="Courier New" w:hint="default"/>
+      </w:rPr>
+    </w:lvl>
+    <w:lvl w:ilvl="5" w:tplc="04090005" w:tentative="1">
+      <w:start w:val="1"/>
+      <w:numFmt w:val="bullet"/>
+      <w:lvlText w:val=""/>
+      <w:lvlJc w:val="left"/>
+      <w:pPr>
+        <w:ind w:left="4320" w:hanging="360"/>
+      </w:pPr>
+      <w:rPr>
+        <w:rFonts w:ascii="Wingdings" w:hAnsi="Wingdings" w:hint="default"/>
+      </w:rPr>
+    </w:lvl>
+    <w:lvl w:ilvl="6" w:tplc="04090001" w:tentative="1">
+      <w:start w:val="1"/>
+      <w:numFmt w:val="bullet"/>
+      <w:lvlText w:val=""/>
+      <w:lvlJc w:val="left"/>
+      <w:pPr>
+        <w:ind w:left="5040" w:hanging="360"/>
+      </w:pPr>
+      <w:rPr>
+        <w:rFonts w:ascii="Symbol" w:hAnsi="Symbol" w:hint="default"/>
+      </w:rPr>
+    </w:lvl>
+    <w:lvl w:ilvl="7" w:tplc="04090003" w:tentative="1">
+      <w:start w:val="1"/>
+      <w:numFmt w:val="bullet"/>
+      <w:lvlText w:val="o"/>
+      <w:lvlJc w:val="left"/>
+      <w:pPr>
+        <w:ind w:left="5760" w:hanging="360"/>
+      </w:pPr>
+      <w:rPr>
+        <w:rFonts w:ascii="Courier New" w:hAnsi="Courier New" w:cs="Courier New" w:hint="default"/>
+      </w:rPr>
+    </w:lvl>
+    <w:lvl w:ilvl="8" w:tplc="04090005" w:tentative="1">
+      <w:start w:val="1"/>
+      <w:numFmt w:val="bullet"/>
+      <w:lvlText w:val=""/>
+      <w:lvlJc w:val="left"/>
+      <w:pPr>
+        <w:ind w:left="6480" w:hanging="360"/>
+      </w:pPr>
+      <w:rPr>
+        <w:rFonts w:ascii="Wingdings" w:hAnsi="Wingdings" w:hint="default"/>
+      </w:rPr>
+    </w:lvl>
+  </w:abstractNum>
+  <w:abstractNum w:abstractNumId="1" w15:restartNumberingAfterBreak="0">
     <w:nsid w:val="0437721A"/>
     <w:multiLevelType w:val="hybridMultilevel"/>
     <w:tmpl w:val="A246DACA"/>
@@ -1881,7 +2049,7 @@
       </w:pPr>
     </w:lvl>
   </w:abstractNum>
-  <w:abstractNum w:abstractNumId="1" w15:restartNumberingAfterBreak="0">
+  <w:abstractNum w:abstractNumId="2" w15:restartNumberingAfterBreak="0">
     <w:nsid w:val="343E6DBD"/>
     <w:multiLevelType w:val="hybridMultilevel"/>
     <w:tmpl w:val="BB46E858"/>
@@ -1971,9 +2139,12 @@
     </w:lvl>
   </w:abstractNum>
   <w:num w:numId="1">
+    <w:abstractNumId w:val="2"/>
+  </w:num>
+  <w:num w:numId="2">
     <w:abstractNumId w:val="1"/>
   </w:num>
-  <w:num w:numId="2">
+  <w:num w:numId="3">
     <w:abstractNumId w:val="0"/>
   </w:num>
 </w:numbering>

</xml_diff>

<commit_message>
Edited annualizeEmissions R file and inputted more data into G-res (harrison and extra land use  data)
</commit_message>
<xml_diff>
--- a/inputData/gresReadMe.docx
+++ b/inputData/gresReadMe.docx
@@ -480,28 +480,407 @@
     </w:p>
     <w:p>
       <w:pPr>
-        <w:rPr>
-          <w:rFonts w:ascii="Times New Roman" w:hAnsi="Times New Roman" w:cs="Times New Roman"/>
-          <w:sz w:val="24"/>
-          <w:szCs w:val="24"/>
-        </w:rPr>
-      </w:pPr>
-    </w:p>
-    <w:p>
-      <w:pPr>
-        <w:rPr>
-          <w:rFonts w:ascii="Times New Roman" w:hAnsi="Times New Roman" w:cs="Times New Roman"/>
-          <w:i/>
-          <w:sz w:val="24"/>
-          <w:szCs w:val="24"/>
-        </w:rPr>
-      </w:pPr>
-    </w:p>
-    <w:p>
-      <w:pPr>
-        <w:rPr>
-          <w:rFonts w:ascii="Times New Roman" w:hAnsi="Times New Roman" w:cs="Times New Roman"/>
-          <w:i/>
+        <w:pStyle w:val="ListParagraph"/>
+        <w:numPr>
+          <w:ilvl w:val="0"/>
+          <w:numId w:val="5"/>
+        </w:numPr>
+        <w:pBdr>
+          <w:bottom w:val="dotted" w:sz="24" w:space="1" w:color="auto"/>
+        </w:pBdr>
+        <w:rPr>
+          <w:rFonts w:ascii="Times New Roman" w:hAnsi="Times New Roman" w:cs="Times New Roman"/>
+          <w:sz w:val="24"/>
+          <w:szCs w:val="24"/>
+        </w:rPr>
+      </w:pPr>
+      <w:r>
+        <w:rPr>
+          <w:rFonts w:ascii="Times New Roman" w:hAnsi="Times New Roman" w:cs="Times New Roman"/>
+          <w:sz w:val="24"/>
+          <w:szCs w:val="24"/>
+        </w:rPr>
+        <w:t>Mean phosphorus concentration (ug/L)</w:t>
+      </w:r>
+    </w:p>
+    <w:p>
+      <w:pPr>
+        <w:pStyle w:val="ListParagraph"/>
+        <w:numPr>
+          <w:ilvl w:val="0"/>
+          <w:numId w:val="5"/>
+        </w:numPr>
+        <w:pBdr>
+          <w:bottom w:val="dotted" w:sz="24" w:space="1" w:color="auto"/>
+        </w:pBdr>
+        <w:rPr>
+          <w:rFonts w:ascii="Times New Roman" w:hAnsi="Times New Roman" w:cs="Times New Roman"/>
+          <w:sz w:val="24"/>
+          <w:szCs w:val="24"/>
+        </w:rPr>
+      </w:pPr>
+      <w:r>
+        <w:rPr>
+          <w:rFonts w:ascii="Times New Roman" w:hAnsi="Times New Roman" w:cs="Times New Roman"/>
+          <w:sz w:val="24"/>
+          <w:szCs w:val="24"/>
+        </w:rPr>
+        <w:t>Soil carbon content???????</w:t>
+      </w:r>
+      <w:bookmarkStart w:id="0" w:name="_GoBack"/>
+      <w:bookmarkEnd w:id="0"/>
+    </w:p>
+    <w:p>
+      <w:pPr>
+        <w:pBdr>
+          <w:bottom w:val="dotted" w:sz="24" w:space="1" w:color="auto"/>
+        </w:pBdr>
+        <w:rPr>
+          <w:rFonts w:ascii="Times New Roman" w:hAnsi="Times New Roman" w:cs="Times New Roman"/>
+          <w:sz w:val="24"/>
+          <w:szCs w:val="24"/>
+        </w:rPr>
+      </w:pPr>
+    </w:p>
+    <w:p>
+      <w:pPr>
+        <w:rPr>
+          <w:rFonts w:ascii="Times New Roman" w:hAnsi="Times New Roman" w:cs="Times New Roman"/>
+          <w:sz w:val="24"/>
+          <w:szCs w:val="24"/>
+        </w:rPr>
+      </w:pPr>
+    </w:p>
+    <w:p>
+      <w:pPr>
+        <w:rPr>
+          <w:rFonts w:ascii="Times New Roman" w:hAnsi="Times New Roman" w:cs="Times New Roman"/>
+          <w:i/>
+          <w:sz w:val="24"/>
+          <w:szCs w:val="24"/>
+        </w:rPr>
+      </w:pPr>
+    </w:p>
+    <w:p>
+      <w:pPr>
+        <w:rPr>
+          <w:rFonts w:ascii="Times New Roman" w:hAnsi="Times New Roman" w:cs="Times New Roman"/>
+          <w:i/>
+          <w:sz w:val="24"/>
+          <w:szCs w:val="24"/>
+        </w:rPr>
+      </w:pPr>
+      <w:r>
+        <w:rPr>
+          <w:rFonts w:ascii="Times New Roman" w:hAnsi="Times New Roman" w:cs="Times New Roman"/>
+          <w:i/>
+          <w:sz w:val="24"/>
+          <w:szCs w:val="24"/>
+        </w:rPr>
+        <w:t>gresOutputBasicPublic</w:t>
+      </w:r>
+    </w:p>
+    <w:p>
+      <w:pPr>
+        <w:rPr>
+          <w:rFonts w:ascii="Times New Roman" w:hAnsi="Times New Roman" w:cs="Times New Roman"/>
+          <w:sz w:val="24"/>
+          <w:szCs w:val="24"/>
+        </w:rPr>
+      </w:pPr>
+      <w:r>
+        <w:rPr>
+          <w:rFonts w:ascii="Times New Roman" w:hAnsi="Times New Roman" w:cs="Times New Roman"/>
+          <w:sz w:val="24"/>
+          <w:szCs w:val="24"/>
+        </w:rPr>
+        <w:t>The gresOutputBasicPublic folder contains the G-res output information when the data from gresInputDataBasicPublic is imported.</w:t>
+      </w:r>
+    </w:p>
+    <w:p>
+      <w:pPr>
+        <w:rPr>
+          <w:rFonts w:ascii="Times New Roman" w:hAnsi="Times New Roman" w:cs="Times New Roman"/>
+          <w:sz w:val="24"/>
+          <w:szCs w:val="24"/>
+        </w:rPr>
+      </w:pPr>
+    </w:p>
+    <w:p>
+      <w:pPr>
+        <w:rPr>
+          <w:rFonts w:ascii="Times New Roman" w:hAnsi="Times New Roman" w:cs="Times New Roman"/>
+          <w:i/>
+          <w:sz w:val="24"/>
+          <w:szCs w:val="24"/>
+        </w:rPr>
+      </w:pPr>
+      <w:r>
+        <w:rPr>
+          <w:rFonts w:ascii="Times New Roman" w:hAnsi="Times New Roman" w:cs="Times New Roman"/>
+          <w:i/>
+          <w:sz w:val="24"/>
+          <w:szCs w:val="24"/>
+        </w:rPr>
+        <w:t>gresOutputBasicPublicLanduse</w:t>
+      </w:r>
+    </w:p>
+    <w:p>
+      <w:pPr>
+        <w:rPr>
+          <w:rFonts w:ascii="Times New Roman" w:hAnsi="Times New Roman" w:cs="Times New Roman"/>
+          <w:sz w:val="24"/>
+          <w:szCs w:val="24"/>
+        </w:rPr>
+      </w:pPr>
+      <w:r>
+        <w:rPr>
+          <w:rFonts w:ascii="Times New Roman" w:hAnsi="Times New Roman" w:cs="Times New Roman"/>
+          <w:sz w:val="24"/>
+          <w:szCs w:val="24"/>
+        </w:rPr>
+        <w:t>The gresOutputBasicPublicLanduse folder contains the G-res output information when the data from gresInputDataBasicPublicLanduse is imported.</w:t>
+      </w:r>
+    </w:p>
+    <w:p>
+      <w:pPr>
+        <w:rPr>
+          <w:rFonts w:ascii="Times New Roman" w:hAnsi="Times New Roman" w:cs="Times New Roman"/>
+          <w:sz w:val="24"/>
+          <w:szCs w:val="24"/>
+        </w:rPr>
+      </w:pPr>
+    </w:p>
+    <w:p>
+      <w:pPr>
+        <w:rPr>
+          <w:rFonts w:ascii="Times New Roman" w:hAnsi="Times New Roman" w:cs="Times New Roman"/>
+          <w:i/>
+          <w:sz w:val="24"/>
+          <w:szCs w:val="24"/>
+        </w:rPr>
+      </w:pPr>
+      <w:r>
+        <w:rPr>
+          <w:rFonts w:ascii="Times New Roman" w:hAnsi="Times New Roman" w:cs="Times New Roman"/>
+          <w:i/>
+          <w:sz w:val="24"/>
+          <w:szCs w:val="24"/>
+        </w:rPr>
+        <w:t>gresOutputBasicPublicLanduse</w:t>
+      </w:r>
+      <w:r>
+        <w:rPr>
+          <w:rFonts w:ascii="Times New Roman" w:hAnsi="Times New Roman" w:cs="Times New Roman"/>
+          <w:i/>
+          <w:sz w:val="24"/>
+          <w:szCs w:val="24"/>
+        </w:rPr>
+        <w:t>Chem</w:t>
+      </w:r>
+    </w:p>
+    <w:p>
+      <w:pPr>
+        <w:rPr>
+          <w:rFonts w:ascii="Times New Roman" w:hAnsi="Times New Roman" w:cs="Times New Roman"/>
+          <w:sz w:val="24"/>
+          <w:szCs w:val="24"/>
+        </w:rPr>
+      </w:pPr>
+      <w:r>
+        <w:rPr>
+          <w:rFonts w:ascii="Times New Roman" w:hAnsi="Times New Roman" w:cs="Times New Roman"/>
+          <w:sz w:val="24"/>
+          <w:szCs w:val="24"/>
+        </w:rPr>
+        <w:t>The gresOutputBasicPublicLanduseChem folder contains the G-res output information when the data from gresInputDataBasicPublicLanduseChem is imported.</w:t>
+      </w:r>
+    </w:p>
+    <w:p>
+      <w:pPr>
+        <w:rPr>
+          <w:rFonts w:ascii="Times New Roman" w:hAnsi="Times New Roman" w:cs="Times New Roman"/>
+          <w:sz w:val="24"/>
+          <w:szCs w:val="24"/>
+        </w:rPr>
+      </w:pPr>
+    </w:p>
+    <w:p>
+      <w:pPr>
+        <w:rPr>
+          <w:rFonts w:ascii="Times New Roman" w:hAnsi="Times New Roman" w:cs="Times New Roman"/>
+          <w:b/>
+          <w:sz w:val="24"/>
+          <w:szCs w:val="24"/>
+        </w:rPr>
+      </w:pPr>
+      <w:r>
+        <w:rPr>
+          <w:rFonts w:ascii="Times New Roman" w:hAnsi="Times New Roman" w:cs="Times New Roman"/>
+          <w:b/>
+          <w:sz w:val="24"/>
+          <w:szCs w:val="24"/>
+        </w:rPr>
+        <w:t xml:space="preserve">Input </w:t>
+      </w:r>
+      <w:r>
+        <w:rPr>
+          <w:rFonts w:ascii="Times New Roman" w:hAnsi="Times New Roman" w:cs="Times New Roman"/>
+          <w:b/>
+          <w:sz w:val="24"/>
+          <w:szCs w:val="24"/>
+        </w:rPr>
+        <w:t>Variable Information</w:t>
+      </w:r>
+    </w:p>
+    <w:p>
+      <w:pPr>
+        <w:rPr>
+          <w:rFonts w:ascii="Times New Roman" w:hAnsi="Times New Roman" w:cs="Times New Roman"/>
+          <w:i/>
+          <w:sz w:val="24"/>
+          <w:szCs w:val="24"/>
+        </w:rPr>
+      </w:pPr>
+      <w:r>
+        <w:rPr>
+          <w:rFonts w:ascii="Times New Roman" w:hAnsi="Times New Roman" w:cs="Times New Roman"/>
+          <w:i/>
+          <w:sz w:val="24"/>
+          <w:szCs w:val="24"/>
+        </w:rPr>
+        <w:t>Basic:</w:t>
+      </w:r>
+    </w:p>
+    <w:p>
+      <w:pPr>
+        <w:rPr>
+          <w:rFonts w:ascii="Times New Roman" w:hAnsi="Times New Roman" w:cs="Times New Roman"/>
+          <w:sz w:val="24"/>
+          <w:szCs w:val="24"/>
+        </w:rPr>
+      </w:pPr>
+      <w:r>
+        <w:rPr>
+          <w:rFonts w:ascii="Times New Roman" w:hAnsi="Times New Roman" w:cs="Times New Roman"/>
+          <w:i/>
+          <w:sz w:val="24"/>
+          <w:szCs w:val="24"/>
+        </w:rPr>
+        <w:t>Excel D</w:t>
+      </w:r>
+      <w:r>
+        <w:rPr>
+          <w:rFonts w:ascii="Times New Roman" w:hAnsi="Times New Roman" w:cs="Times New Roman"/>
+          <w:i/>
+          <w:sz w:val="24"/>
+          <w:szCs w:val="24"/>
+        </w:rPr>
+        <w:t>ata:</w:t>
+      </w:r>
+      <w:r>
+        <w:rPr>
+          <w:rFonts w:ascii="Times New Roman" w:hAnsi="Times New Roman" w:cs="Times New Roman"/>
+          <w:sz w:val="24"/>
+          <w:szCs w:val="24"/>
+        </w:rPr>
+        <w:t xml:space="preserve"> If you input the Basic data (from the dataForGres ex</w:t>
+      </w:r>
+      <w:r>
+        <w:rPr>
+          <w:rFonts w:ascii="Times New Roman" w:hAnsi="Times New Roman" w:cs="Times New Roman"/>
+          <w:sz w:val="24"/>
+          <w:szCs w:val="24"/>
+        </w:rPr>
+        <w:t xml:space="preserve">cel file in jbeaulie/gres github), G-res calculates 0 values for Emission Rate (tCO2e/yr) of which CH4 and Emission Rate (gCO2e/m2/yr) and Emission Rate (gCO2e/m2/yr) of which CH4. It does not make calculations for the “Relative contribution to CH4 Post-Impoundment Emissions” section (which includes “Fraction of CH4 diffusive flux from Total Reservoir CH4 Emission (%)”, “Fraction of Degassing of CH4 from Total Reservoir CH4 Emissions (%)”, and “Fraction of Bubbling of CH4 from Total Reservoir CH4 Emission (%)”. </w:t>
+      </w:r>
+    </w:p>
+    <w:p>
+      <w:pPr>
+        <w:rPr>
+          <w:rFonts w:ascii="Times New Roman" w:hAnsi="Times New Roman" w:cs="Times New Roman"/>
+          <w:i/>
+          <w:sz w:val="24"/>
+          <w:szCs w:val="24"/>
+        </w:rPr>
+      </w:pPr>
+    </w:p>
+    <w:p>
+      <w:pPr>
+        <w:ind w:left="720" w:hanging="720"/>
+        <w:rPr>
+          <w:rFonts w:ascii="Times New Roman" w:hAnsi="Times New Roman" w:cs="Times New Roman"/>
+          <w:i/>
+          <w:sz w:val="24"/>
+          <w:szCs w:val="24"/>
+        </w:rPr>
+      </w:pPr>
+      <w:r>
+        <w:rPr>
+          <w:rFonts w:ascii="Times New Roman" w:hAnsi="Times New Roman" w:cs="Times New Roman"/>
+          <w:i/>
+          <w:sz w:val="24"/>
+          <w:szCs w:val="24"/>
+        </w:rPr>
+        <w:t>Publicly Available:</w:t>
+      </w:r>
+    </w:p>
+    <w:p>
+      <w:pPr>
+        <w:rPr>
+          <w:rFonts w:ascii="Times New Roman" w:hAnsi="Times New Roman" w:cs="Times New Roman"/>
+          <w:sz w:val="24"/>
+          <w:szCs w:val="24"/>
+        </w:rPr>
+      </w:pPr>
+      <w:r>
+        <w:rPr>
+          <w:rFonts w:ascii="Times New Roman" w:hAnsi="Times New Roman" w:cs="Times New Roman"/>
+          <w:i/>
+          <w:sz w:val="24"/>
+          <w:szCs w:val="24"/>
+        </w:rPr>
+        <w:t xml:space="preserve">Temperature Data: </w:t>
+      </w:r>
+      <w:r>
+        <w:rPr>
+          <w:rFonts w:ascii="Times New Roman" w:hAnsi="Times New Roman" w:cs="Times New Roman"/>
+          <w:sz w:val="24"/>
+          <w:szCs w:val="24"/>
+        </w:rPr>
+        <w:t>If you input Temperature data into G-res, it calculates nonzero values for the fields listed above. However, they seem to be off and it calculates the “Relative contribution to CH4 Post-Impoundment Emissions” to be 100% diffusive flux and 0% bubbling.</w:t>
+      </w:r>
+    </w:p>
+    <w:p>
+      <w:pPr>
+        <w:rPr>
+          <w:rFonts w:ascii="Times New Roman" w:hAnsi="Times New Roman" w:cs="Times New Roman"/>
+          <w:sz w:val="24"/>
+          <w:szCs w:val="24"/>
+        </w:rPr>
+      </w:pPr>
+      <w:r>
+        <w:rPr>
+          <w:rFonts w:ascii="Times New Roman" w:hAnsi="Times New Roman" w:cs="Times New Roman"/>
+          <w:i/>
+          <w:sz w:val="24"/>
+          <w:szCs w:val="24"/>
+        </w:rPr>
+        <w:t>Wind Data:</w:t>
+      </w:r>
+      <w:r>
+        <w:rPr>
+          <w:rFonts w:ascii="Times New Roman" w:hAnsi="Times New Roman" w:cs="Times New Roman"/>
+          <w:sz w:val="24"/>
+          <w:szCs w:val="24"/>
+        </w:rPr>
+        <w:t xml:space="preserve"> If you input wind data into G-res, it does not change the numbers calculated from the excel and temperature data, but it does allow G-res to calculate the thermocline. G-res does not seem to be very sensitive to this value.</w:t>
+      </w:r>
+    </w:p>
+    <w:p>
+      <w:pPr>
+        <w:rPr>
+          <w:rFonts w:ascii="Times New Roman" w:hAnsi="Times New Roman" w:cs="Times New Roman"/>
           <w:sz w:val="24"/>
           <w:szCs w:val="24"/>
         </w:rPr>
@@ -514,321 +893,6 @@
           <w:szCs w:val="24"/>
         </w:rPr>
         <w:lastRenderedPageBreak/>
-        <w:t>gresOutputBasicPublic</w:t>
-      </w:r>
-    </w:p>
-    <w:p>
-      <w:pPr>
-        <w:rPr>
-          <w:rFonts w:ascii="Times New Roman" w:hAnsi="Times New Roman" w:cs="Times New Roman"/>
-          <w:sz w:val="24"/>
-          <w:szCs w:val="24"/>
-        </w:rPr>
-      </w:pPr>
-      <w:r>
-        <w:rPr>
-          <w:rFonts w:ascii="Times New Roman" w:hAnsi="Times New Roman" w:cs="Times New Roman"/>
-          <w:sz w:val="24"/>
-          <w:szCs w:val="24"/>
-        </w:rPr>
-        <w:t>The gresOutputBasicPublic folder contains the G-res output information when the data from gresInputDataBasicPublic is imported.</w:t>
-      </w:r>
-    </w:p>
-    <w:p>
-      <w:pPr>
-        <w:rPr>
-          <w:rFonts w:ascii="Times New Roman" w:hAnsi="Times New Roman" w:cs="Times New Roman"/>
-          <w:sz w:val="24"/>
-          <w:szCs w:val="24"/>
-        </w:rPr>
-      </w:pPr>
-    </w:p>
-    <w:p>
-      <w:pPr>
-        <w:rPr>
-          <w:rFonts w:ascii="Times New Roman" w:hAnsi="Times New Roman" w:cs="Times New Roman"/>
-          <w:i/>
-          <w:sz w:val="24"/>
-          <w:szCs w:val="24"/>
-        </w:rPr>
-      </w:pPr>
-      <w:r>
-        <w:rPr>
-          <w:rFonts w:ascii="Times New Roman" w:hAnsi="Times New Roman" w:cs="Times New Roman"/>
-          <w:i/>
-          <w:sz w:val="24"/>
-          <w:szCs w:val="24"/>
-        </w:rPr>
-        <w:t>gresOutputBasicPublicLanduse</w:t>
-      </w:r>
-    </w:p>
-    <w:p>
-      <w:pPr>
-        <w:rPr>
-          <w:rFonts w:ascii="Times New Roman" w:hAnsi="Times New Roman" w:cs="Times New Roman"/>
-          <w:sz w:val="24"/>
-          <w:szCs w:val="24"/>
-        </w:rPr>
-      </w:pPr>
-      <w:r>
-        <w:rPr>
-          <w:rFonts w:ascii="Times New Roman" w:hAnsi="Times New Roman" w:cs="Times New Roman"/>
-          <w:sz w:val="24"/>
-          <w:szCs w:val="24"/>
-        </w:rPr>
-        <w:t>The gresOutputBasicPublicLanduse folder contains the G-res output information when the data from gresInputDataBasicPublicLanduse is imported.</w:t>
-      </w:r>
-    </w:p>
-    <w:p>
-      <w:pPr>
-        <w:rPr>
-          <w:rFonts w:ascii="Times New Roman" w:hAnsi="Times New Roman" w:cs="Times New Roman"/>
-          <w:sz w:val="24"/>
-          <w:szCs w:val="24"/>
-        </w:rPr>
-      </w:pPr>
-    </w:p>
-    <w:p>
-      <w:pPr>
-        <w:rPr>
-          <w:rFonts w:ascii="Times New Roman" w:hAnsi="Times New Roman" w:cs="Times New Roman"/>
-          <w:i/>
-          <w:sz w:val="24"/>
-          <w:szCs w:val="24"/>
-        </w:rPr>
-      </w:pPr>
-      <w:r>
-        <w:rPr>
-          <w:rFonts w:ascii="Times New Roman" w:hAnsi="Times New Roman" w:cs="Times New Roman"/>
-          <w:i/>
-          <w:sz w:val="24"/>
-          <w:szCs w:val="24"/>
-        </w:rPr>
-        <w:t>gresOutputBasicPublicLanduse</w:t>
-      </w:r>
-      <w:r>
-        <w:rPr>
-          <w:rFonts w:ascii="Times New Roman" w:hAnsi="Times New Roman" w:cs="Times New Roman"/>
-          <w:i/>
-          <w:sz w:val="24"/>
-          <w:szCs w:val="24"/>
-        </w:rPr>
-        <w:t>Chem</w:t>
-      </w:r>
-    </w:p>
-    <w:p>
-      <w:pPr>
-        <w:rPr>
-          <w:rFonts w:ascii="Times New Roman" w:hAnsi="Times New Roman" w:cs="Times New Roman"/>
-          <w:sz w:val="24"/>
-          <w:szCs w:val="24"/>
-        </w:rPr>
-      </w:pPr>
-      <w:r>
-        <w:rPr>
-          <w:rFonts w:ascii="Times New Roman" w:hAnsi="Times New Roman" w:cs="Times New Roman"/>
-          <w:sz w:val="24"/>
-          <w:szCs w:val="24"/>
-        </w:rPr>
-        <w:t>The gresOutputBasicPublicLanduseChem folder contains the G-res output information when the data from gresInputDataBasicPublicLanduseChem is imported.</w:t>
-      </w:r>
-    </w:p>
-    <w:p>
-      <w:pPr>
-        <w:rPr>
-          <w:rFonts w:ascii="Times New Roman" w:hAnsi="Times New Roman" w:cs="Times New Roman"/>
-          <w:sz w:val="24"/>
-          <w:szCs w:val="24"/>
-        </w:rPr>
-      </w:pPr>
-    </w:p>
-    <w:p>
-      <w:pPr>
-        <w:rPr>
-          <w:rFonts w:ascii="Times New Roman" w:hAnsi="Times New Roman" w:cs="Times New Roman"/>
-          <w:b/>
-          <w:sz w:val="24"/>
-          <w:szCs w:val="24"/>
-        </w:rPr>
-      </w:pPr>
-      <w:r>
-        <w:rPr>
-          <w:rFonts w:ascii="Times New Roman" w:hAnsi="Times New Roman" w:cs="Times New Roman"/>
-          <w:b/>
-          <w:sz w:val="24"/>
-          <w:szCs w:val="24"/>
-        </w:rPr>
-        <w:t xml:space="preserve">Input </w:t>
-      </w:r>
-      <w:r>
-        <w:rPr>
-          <w:rFonts w:ascii="Times New Roman" w:hAnsi="Times New Roman" w:cs="Times New Roman"/>
-          <w:b/>
-          <w:sz w:val="24"/>
-          <w:szCs w:val="24"/>
-        </w:rPr>
-        <w:t>Variable Information</w:t>
-      </w:r>
-    </w:p>
-    <w:p>
-      <w:pPr>
-        <w:rPr>
-          <w:rFonts w:ascii="Times New Roman" w:hAnsi="Times New Roman" w:cs="Times New Roman"/>
-          <w:i/>
-          <w:sz w:val="24"/>
-          <w:szCs w:val="24"/>
-        </w:rPr>
-      </w:pPr>
-      <w:r>
-        <w:rPr>
-          <w:rFonts w:ascii="Times New Roman" w:hAnsi="Times New Roman" w:cs="Times New Roman"/>
-          <w:i/>
-          <w:sz w:val="24"/>
-          <w:szCs w:val="24"/>
-        </w:rPr>
-        <w:t>Basic:</w:t>
-      </w:r>
-    </w:p>
-    <w:p>
-      <w:pPr>
-        <w:rPr>
-          <w:rFonts w:ascii="Times New Roman" w:hAnsi="Times New Roman" w:cs="Times New Roman"/>
-          <w:sz w:val="24"/>
-          <w:szCs w:val="24"/>
-        </w:rPr>
-      </w:pPr>
-      <w:r>
-        <w:rPr>
-          <w:rFonts w:ascii="Times New Roman" w:hAnsi="Times New Roman" w:cs="Times New Roman"/>
-          <w:i/>
-          <w:sz w:val="24"/>
-          <w:szCs w:val="24"/>
-        </w:rPr>
-        <w:t>Excel D</w:t>
-      </w:r>
-      <w:r>
-        <w:rPr>
-          <w:rFonts w:ascii="Times New Roman" w:hAnsi="Times New Roman" w:cs="Times New Roman"/>
-          <w:i/>
-          <w:sz w:val="24"/>
-          <w:szCs w:val="24"/>
-        </w:rPr>
-        <w:t>ata:</w:t>
-      </w:r>
-      <w:r>
-        <w:rPr>
-          <w:rFonts w:ascii="Times New Roman" w:hAnsi="Times New Roman" w:cs="Times New Roman"/>
-          <w:sz w:val="24"/>
-          <w:szCs w:val="24"/>
-        </w:rPr>
-        <w:t xml:space="preserve"> If you input the Basic data (from the dataForGres ex</w:t>
-      </w:r>
-      <w:r>
-        <w:rPr>
-          <w:rFonts w:ascii="Times New Roman" w:hAnsi="Times New Roman" w:cs="Times New Roman"/>
-          <w:sz w:val="24"/>
-          <w:szCs w:val="24"/>
-        </w:rPr>
-        <w:t xml:space="preserve">cel file in jbeaulie/gres github), G-res calculates 0 values for Emission Rate (tCO2e/yr) of which CH4 and Emission Rate (gCO2e/m2/yr) and Emission Rate (gCO2e/m2/yr) of which CH4. It does not make calculations for the “Relative contribution to CH4 Post-Impoundment Emissions” section (which includes “Fraction of CH4 diffusive flux from Total Reservoir CH4 Emission (%)”, “Fraction of Degassing of CH4 from Total Reservoir CH4 Emissions (%)”, and “Fraction of Bubbling of CH4 from Total Reservoir CH4 Emission (%)”. </w:t>
-      </w:r>
-    </w:p>
-    <w:p>
-      <w:pPr>
-        <w:rPr>
-          <w:rFonts w:ascii="Times New Roman" w:hAnsi="Times New Roman" w:cs="Times New Roman"/>
-          <w:i/>
-          <w:sz w:val="24"/>
-          <w:szCs w:val="24"/>
-        </w:rPr>
-      </w:pPr>
-    </w:p>
-    <w:p>
-      <w:pPr>
-        <w:ind w:left="720" w:hanging="720"/>
-        <w:rPr>
-          <w:rFonts w:ascii="Times New Roman" w:hAnsi="Times New Roman" w:cs="Times New Roman"/>
-          <w:i/>
-          <w:sz w:val="24"/>
-          <w:szCs w:val="24"/>
-        </w:rPr>
-      </w:pPr>
-      <w:r>
-        <w:rPr>
-          <w:rFonts w:ascii="Times New Roman" w:hAnsi="Times New Roman" w:cs="Times New Roman"/>
-          <w:i/>
-          <w:sz w:val="24"/>
-          <w:szCs w:val="24"/>
-        </w:rPr>
-        <w:t>Publicly Available:</w:t>
-      </w:r>
-    </w:p>
-    <w:p>
-      <w:pPr>
-        <w:rPr>
-          <w:rFonts w:ascii="Times New Roman" w:hAnsi="Times New Roman" w:cs="Times New Roman"/>
-          <w:sz w:val="24"/>
-          <w:szCs w:val="24"/>
-        </w:rPr>
-      </w:pPr>
-      <w:r>
-        <w:rPr>
-          <w:rFonts w:ascii="Times New Roman" w:hAnsi="Times New Roman" w:cs="Times New Roman"/>
-          <w:i/>
-          <w:sz w:val="24"/>
-          <w:szCs w:val="24"/>
-        </w:rPr>
-        <w:t xml:space="preserve">Temperature Data: </w:t>
-      </w:r>
-      <w:r>
-        <w:rPr>
-          <w:rFonts w:ascii="Times New Roman" w:hAnsi="Times New Roman" w:cs="Times New Roman"/>
-          <w:sz w:val="24"/>
-          <w:szCs w:val="24"/>
-        </w:rPr>
-        <w:t>If you input Temperature data into G-res, it calculates nonzero values for the fields listed above. However, they seem to be off and it calculates the “Relative contribution to CH4 Post-Impoundment Emissions” to be 100% diffusive flux and 0% bubbling.</w:t>
-      </w:r>
-    </w:p>
-    <w:p>
-      <w:pPr>
-        <w:rPr>
-          <w:rFonts w:ascii="Times New Roman" w:hAnsi="Times New Roman" w:cs="Times New Roman"/>
-          <w:sz w:val="24"/>
-          <w:szCs w:val="24"/>
-        </w:rPr>
-      </w:pPr>
-      <w:r>
-        <w:rPr>
-          <w:rFonts w:ascii="Times New Roman" w:hAnsi="Times New Roman" w:cs="Times New Roman"/>
-          <w:i/>
-          <w:sz w:val="24"/>
-          <w:szCs w:val="24"/>
-        </w:rPr>
-        <w:t>Wind Data:</w:t>
-      </w:r>
-      <w:r>
-        <w:rPr>
-          <w:rFonts w:ascii="Times New Roman" w:hAnsi="Times New Roman" w:cs="Times New Roman"/>
-          <w:sz w:val="24"/>
-          <w:szCs w:val="24"/>
-        </w:rPr>
-        <w:t xml:space="preserve"> If you input wind data into G-res, it does not change the numbers calculated from the excel and temperature data, but it does allow G-res to calculate the thermocline. G-res does not seem to be very sensitive to this value.</w:t>
-      </w:r>
-    </w:p>
-    <w:p>
-      <w:pPr>
-        <w:rPr>
-          <w:rFonts w:ascii="Times New Roman" w:hAnsi="Times New Roman" w:cs="Times New Roman"/>
-          <w:sz w:val="24"/>
-          <w:szCs w:val="24"/>
-        </w:rPr>
-      </w:pPr>
-      <w:r>
-        <w:rPr>
-          <w:rFonts w:ascii="Times New Roman" w:hAnsi="Times New Roman" w:cs="Times New Roman"/>
-          <w:i/>
-          <w:sz w:val="24"/>
-          <w:szCs w:val="24"/>
-        </w:rPr>
         <w:t>Mean Global Horizontal Irradiance Data:</w:t>
       </w:r>
       <w:r>
@@ -864,7 +928,6 @@
           <w:sz w:val="24"/>
           <w:szCs w:val="24"/>
         </w:rPr>
-        <w:lastRenderedPageBreak/>
         <w:t>Land Use:</w:t>
       </w:r>
     </w:p>
@@ -1655,6 +1718,7 @@
                 <w:sz w:val="24"/>
                 <w:szCs w:val="24"/>
               </w:rPr>
+              <w:lastRenderedPageBreak/>
               <w:t>Percent_ag</w:t>
             </w:r>
           </w:p>
@@ -1748,7 +1812,6 @@
           <w:sz w:val="24"/>
           <w:szCs w:val="24"/>
         </w:rPr>
-        <w:lastRenderedPageBreak/>
         <w:t>Technical Notes</w:t>
       </w:r>
     </w:p>
@@ -1795,8 +1858,6 @@
         </w:rPr>
         <w:t>When you input a value to a red box, it will turn white (so if a box is white and has a value in it, that does not mean that it was not a “necessary” value).</w:t>
       </w:r>
-      <w:bookmarkStart w:id="0" w:name="_GoBack"/>
-      <w:bookmarkEnd w:id="0"/>
     </w:p>
     <w:p>
       <w:pPr>
@@ -2138,6 +2199,184 @@
       </w:pPr>
     </w:lvl>
   </w:abstractNum>
+  <w:abstractNum w:abstractNumId="3" w15:restartNumberingAfterBreak="0">
+    <w:nsid w:val="37752F84"/>
+    <w:multiLevelType w:val="hybridMultilevel"/>
+    <w:tmpl w:val="CA2EE54C"/>
+    <w:lvl w:ilvl="0" w:tplc="0409000F">
+      <w:start w:val="1"/>
+      <w:numFmt w:val="decimal"/>
+      <w:lvlText w:val="%1."/>
+      <w:lvlJc w:val="left"/>
+      <w:pPr>
+        <w:ind w:left="720" w:hanging="360"/>
+      </w:pPr>
+      <w:rPr>
+        <w:rFonts w:hint="default"/>
+      </w:rPr>
+    </w:lvl>
+    <w:lvl w:ilvl="1" w:tplc="04090019" w:tentative="1">
+      <w:start w:val="1"/>
+      <w:numFmt w:val="lowerLetter"/>
+      <w:lvlText w:val="%2."/>
+      <w:lvlJc w:val="left"/>
+      <w:pPr>
+        <w:ind w:left="1440" w:hanging="360"/>
+      </w:pPr>
+    </w:lvl>
+    <w:lvl w:ilvl="2" w:tplc="0409001B" w:tentative="1">
+      <w:start w:val="1"/>
+      <w:numFmt w:val="lowerRoman"/>
+      <w:lvlText w:val="%3."/>
+      <w:lvlJc w:val="right"/>
+      <w:pPr>
+        <w:ind w:left="2160" w:hanging="180"/>
+      </w:pPr>
+    </w:lvl>
+    <w:lvl w:ilvl="3" w:tplc="0409000F" w:tentative="1">
+      <w:start w:val="1"/>
+      <w:numFmt w:val="decimal"/>
+      <w:lvlText w:val="%4."/>
+      <w:lvlJc w:val="left"/>
+      <w:pPr>
+        <w:ind w:left="2880" w:hanging="360"/>
+      </w:pPr>
+    </w:lvl>
+    <w:lvl w:ilvl="4" w:tplc="04090019" w:tentative="1">
+      <w:start w:val="1"/>
+      <w:numFmt w:val="lowerLetter"/>
+      <w:lvlText w:val="%5."/>
+      <w:lvlJc w:val="left"/>
+      <w:pPr>
+        <w:ind w:left="3600" w:hanging="360"/>
+      </w:pPr>
+    </w:lvl>
+    <w:lvl w:ilvl="5" w:tplc="0409001B" w:tentative="1">
+      <w:start w:val="1"/>
+      <w:numFmt w:val="lowerRoman"/>
+      <w:lvlText w:val="%6."/>
+      <w:lvlJc w:val="right"/>
+      <w:pPr>
+        <w:ind w:left="4320" w:hanging="180"/>
+      </w:pPr>
+    </w:lvl>
+    <w:lvl w:ilvl="6" w:tplc="0409000F" w:tentative="1">
+      <w:start w:val="1"/>
+      <w:numFmt w:val="decimal"/>
+      <w:lvlText w:val="%7."/>
+      <w:lvlJc w:val="left"/>
+      <w:pPr>
+        <w:ind w:left="5040" w:hanging="360"/>
+      </w:pPr>
+    </w:lvl>
+    <w:lvl w:ilvl="7" w:tplc="04090019" w:tentative="1">
+      <w:start w:val="1"/>
+      <w:numFmt w:val="lowerLetter"/>
+      <w:lvlText w:val="%8."/>
+      <w:lvlJc w:val="left"/>
+      <w:pPr>
+        <w:ind w:left="5760" w:hanging="360"/>
+      </w:pPr>
+    </w:lvl>
+    <w:lvl w:ilvl="8" w:tplc="0409001B" w:tentative="1">
+      <w:start w:val="1"/>
+      <w:numFmt w:val="lowerRoman"/>
+      <w:lvlText w:val="%9."/>
+      <w:lvlJc w:val="right"/>
+      <w:pPr>
+        <w:ind w:left="6480" w:hanging="180"/>
+      </w:pPr>
+    </w:lvl>
+  </w:abstractNum>
+  <w:abstractNum w:abstractNumId="4" w15:restartNumberingAfterBreak="0">
+    <w:nsid w:val="65E01DA8"/>
+    <w:multiLevelType w:val="hybridMultilevel"/>
+    <w:tmpl w:val="8D28E13E"/>
+    <w:lvl w:ilvl="0" w:tplc="0409000F">
+      <w:start w:val="1"/>
+      <w:numFmt w:val="decimal"/>
+      <w:lvlText w:val="%1."/>
+      <w:lvlJc w:val="left"/>
+      <w:pPr>
+        <w:ind w:left="720" w:hanging="360"/>
+      </w:pPr>
+      <w:rPr>
+        <w:rFonts w:hint="default"/>
+      </w:rPr>
+    </w:lvl>
+    <w:lvl w:ilvl="1" w:tplc="04090019" w:tentative="1">
+      <w:start w:val="1"/>
+      <w:numFmt w:val="lowerLetter"/>
+      <w:lvlText w:val="%2."/>
+      <w:lvlJc w:val="left"/>
+      <w:pPr>
+        <w:ind w:left="1440" w:hanging="360"/>
+      </w:pPr>
+    </w:lvl>
+    <w:lvl w:ilvl="2" w:tplc="0409001B" w:tentative="1">
+      <w:start w:val="1"/>
+      <w:numFmt w:val="lowerRoman"/>
+      <w:lvlText w:val="%3."/>
+      <w:lvlJc w:val="right"/>
+      <w:pPr>
+        <w:ind w:left="2160" w:hanging="180"/>
+      </w:pPr>
+    </w:lvl>
+    <w:lvl w:ilvl="3" w:tplc="0409000F" w:tentative="1">
+      <w:start w:val="1"/>
+      <w:numFmt w:val="decimal"/>
+      <w:lvlText w:val="%4."/>
+      <w:lvlJc w:val="left"/>
+      <w:pPr>
+        <w:ind w:left="2880" w:hanging="360"/>
+      </w:pPr>
+    </w:lvl>
+    <w:lvl w:ilvl="4" w:tplc="04090019" w:tentative="1">
+      <w:start w:val="1"/>
+      <w:numFmt w:val="lowerLetter"/>
+      <w:lvlText w:val="%5."/>
+      <w:lvlJc w:val="left"/>
+      <w:pPr>
+        <w:ind w:left="3600" w:hanging="360"/>
+      </w:pPr>
+    </w:lvl>
+    <w:lvl w:ilvl="5" w:tplc="0409001B" w:tentative="1">
+      <w:start w:val="1"/>
+      <w:numFmt w:val="lowerRoman"/>
+      <w:lvlText w:val="%6."/>
+      <w:lvlJc w:val="right"/>
+      <w:pPr>
+        <w:ind w:left="4320" w:hanging="180"/>
+      </w:pPr>
+    </w:lvl>
+    <w:lvl w:ilvl="6" w:tplc="0409000F" w:tentative="1">
+      <w:start w:val="1"/>
+      <w:numFmt w:val="decimal"/>
+      <w:lvlText w:val="%7."/>
+      <w:lvlJc w:val="left"/>
+      <w:pPr>
+        <w:ind w:left="5040" w:hanging="360"/>
+      </w:pPr>
+    </w:lvl>
+    <w:lvl w:ilvl="7" w:tplc="04090019" w:tentative="1">
+      <w:start w:val="1"/>
+      <w:numFmt w:val="lowerLetter"/>
+      <w:lvlText w:val="%8."/>
+      <w:lvlJc w:val="left"/>
+      <w:pPr>
+        <w:ind w:left="5760" w:hanging="360"/>
+      </w:pPr>
+    </w:lvl>
+    <w:lvl w:ilvl="8" w:tplc="0409001B" w:tentative="1">
+      <w:start w:val="1"/>
+      <w:numFmt w:val="lowerRoman"/>
+      <w:lvlText w:val="%9."/>
+      <w:lvlJc w:val="right"/>
+      <w:pPr>
+        <w:ind w:left="6480" w:hanging="180"/>
+      </w:pPr>
+    </w:lvl>
+  </w:abstractNum>
   <w:num w:numId="1">
     <w:abstractNumId w:val="2"/>
   </w:num>
@@ -2146,6 +2385,12 @@
   </w:num>
   <w:num w:numId="3">
     <w:abstractNumId w:val="0"/>
+  </w:num>
+  <w:num w:numId="4">
+    <w:abstractNumId w:val="3"/>
+  </w:num>
+  <w:num w:numId="5">
+    <w:abstractNumId w:val="4"/>
   </w:num>
 </w:numbering>
 </file>
@@ -2616,6 +2861,18 @@
       </w:tblBorders>
     </w:tblPr>
   </w:style>
+  <w:style w:type="character" w:styleId="FollowedHyperlink">
+    <w:name w:val="FollowedHyperlink"/>
+    <w:basedOn w:val="DefaultParagraphFont"/>
+    <w:uiPriority w:val="99"/>
+    <w:semiHidden/>
+    <w:unhideWhenUsed/>
+    <w:rsid w:val="00AA23E5"/>
+    <w:rPr>
+      <w:color w:val="954F72" w:themeColor="followedHyperlink"/>
+      <w:u w:val="single"/>
+    </w:rPr>
+  </w:style>
 </w:styles>
 </file>
 

</xml_diff>

<commit_message>
Added input data to G-res for chem (phosphorus)
</commit_message>
<xml_diff>
--- a/inputData/gresReadMe.docx
+++ b/inputData/gresReadMe.docx
@@ -527,8 +527,6 @@
         </w:rPr>
         <w:t>Soil carbon content???????</w:t>
       </w:r>
-      <w:bookmarkStart w:id="0" w:name="_GoBack"/>
-      <w:bookmarkEnd w:id="0"/>
     </w:p>
     <w:p>
       <w:pPr>
@@ -641,6 +639,16 @@
         </w:rPr>
         <w:t>The gresOutputBasicPublicLanduse folder contains the G-res output information when the data from gresInputDataBasicPublicLanduse is imported.</w:t>
       </w:r>
+      <w:r>
+        <w:rPr>
+          <w:rFonts w:ascii="Times New Roman" w:hAnsi="Times New Roman" w:cs="Times New Roman"/>
+          <w:sz w:val="24"/>
+          <w:szCs w:val="24"/>
+        </w:rPr>
+        <w:t xml:space="preserve"> The output values are the exact same as the gresOutputBasicPublic files.</w:t>
+      </w:r>
+      <w:bookmarkStart w:id="0" w:name="_GoBack"/>
+      <w:bookmarkEnd w:id="0"/>
     </w:p>
     <w:p>
       <w:pPr>
@@ -1872,6 +1880,176 @@
       <w:pPr>
         <w:rPr>
           <w:rFonts w:ascii="Times New Roman" w:hAnsi="Times New Roman" w:cs="Times New Roman"/>
+          <w:b/>
+          <w:sz w:val="24"/>
+          <w:szCs w:val="24"/>
+        </w:rPr>
+      </w:pPr>
+      <w:r>
+        <w:rPr>
+          <w:rFonts w:ascii="Times New Roman" w:hAnsi="Times New Roman" w:cs="Times New Roman"/>
+          <w:b/>
+          <w:sz w:val="24"/>
+          <w:szCs w:val="24"/>
+        </w:rPr>
+        <w:t>R scripts</w:t>
+      </w:r>
+    </w:p>
+    <w:p>
+      <w:pPr>
+        <w:rPr>
+          <w:rFonts w:ascii="Times New Roman" w:hAnsi="Times New Roman" w:cs="Times New Roman"/>
+          <w:i/>
+          <w:sz w:val="24"/>
+          <w:szCs w:val="24"/>
+        </w:rPr>
+      </w:pPr>
+      <w:r>
+        <w:rPr>
+          <w:rFonts w:ascii="Times New Roman" w:hAnsi="Times New Roman" w:cs="Times New Roman"/>
+          <w:i/>
+          <w:sz w:val="24"/>
+          <w:szCs w:val="24"/>
+        </w:rPr>
+        <w:t>dataSourceLocations.R</w:t>
+      </w:r>
+    </w:p>
+    <w:p>
+      <w:pPr>
+        <w:pStyle w:val="ListParagraph"/>
+        <w:numPr>
+          <w:ilvl w:val="0"/>
+          <w:numId w:val="6"/>
+        </w:numPr>
+        <w:rPr>
+          <w:rFonts w:ascii="Times New Roman" w:hAnsi="Times New Roman" w:cs="Times New Roman"/>
+          <w:sz w:val="24"/>
+          <w:szCs w:val="24"/>
+        </w:rPr>
+      </w:pPr>
+      <w:r>
+        <w:rPr>
+          <w:rFonts w:ascii="Times New Roman" w:hAnsi="Times New Roman" w:cs="Times New Roman"/>
+          <w:sz w:val="24"/>
+          <w:szCs w:val="24"/>
+        </w:rPr>
+        <w:t>Contains notes about the process of inputting variables to G-res</w:t>
+      </w:r>
+      <w:r>
+        <w:rPr>
+          <w:rFonts w:ascii="Times New Roman" w:hAnsi="Times New Roman" w:cs="Times New Roman"/>
+          <w:sz w:val="24"/>
+          <w:szCs w:val="24"/>
+        </w:rPr>
+        <w:t xml:space="preserve"> and output variables</w:t>
+      </w:r>
+    </w:p>
+    <w:p>
+      <w:pPr>
+        <w:pStyle w:val="ListParagraph"/>
+        <w:numPr>
+          <w:ilvl w:val="0"/>
+          <w:numId w:val="6"/>
+        </w:numPr>
+        <w:rPr>
+          <w:rFonts w:ascii="Times New Roman" w:hAnsi="Times New Roman" w:cs="Times New Roman"/>
+          <w:sz w:val="24"/>
+          <w:szCs w:val="24"/>
+        </w:rPr>
+      </w:pPr>
+      <w:r>
+        <w:rPr>
+          <w:rFonts w:ascii="Times New Roman" w:hAnsi="Times New Roman" w:cs="Times New Roman"/>
+          <w:sz w:val="24"/>
+          <w:szCs w:val="24"/>
+        </w:rPr>
+        <w:t>Contains paths to all of the data sources</w:t>
+      </w:r>
+      <w:r>
+        <w:rPr>
+          <w:rFonts w:ascii="Times New Roman" w:hAnsi="Times New Roman" w:cs="Times New Roman"/>
+          <w:sz w:val="24"/>
+          <w:szCs w:val="24"/>
+        </w:rPr>
+        <w:t xml:space="preserve"> (as they were in my O:drive- they should all be in github)</w:t>
+      </w:r>
+    </w:p>
+    <w:p>
+      <w:pPr>
+        <w:pStyle w:val="ListParagraph"/>
+        <w:numPr>
+          <w:ilvl w:val="0"/>
+          <w:numId w:val="6"/>
+        </w:numPr>
+        <w:rPr>
+          <w:rFonts w:ascii="Times New Roman" w:hAnsi="Times New Roman" w:cs="Times New Roman"/>
+          <w:sz w:val="24"/>
+          <w:szCs w:val="24"/>
+        </w:rPr>
+      </w:pPr>
+      <w:r>
+        <w:rPr>
+          <w:rFonts w:ascii="Times New Roman" w:hAnsi="Times New Roman" w:cs="Times New Roman"/>
+          <w:sz w:val="24"/>
+          <w:szCs w:val="24"/>
+        </w:rPr>
+        <w:t>Reads in excel files with data</w:t>
+      </w:r>
+    </w:p>
+    <w:p>
+      <w:pPr>
+        <w:rPr>
+          <w:rFonts w:ascii="Times New Roman" w:hAnsi="Times New Roman" w:cs="Times New Roman"/>
+          <w:i/>
+          <w:sz w:val="24"/>
+          <w:szCs w:val="24"/>
+        </w:rPr>
+      </w:pPr>
+      <w:r>
+        <w:rPr>
+          <w:rFonts w:ascii="Times New Roman" w:hAnsi="Times New Roman" w:cs="Times New Roman"/>
+          <w:i/>
+          <w:sz w:val="24"/>
+          <w:szCs w:val="24"/>
+        </w:rPr>
+        <w:t>annualizeEmissions.R</w:t>
+      </w:r>
+    </w:p>
+    <w:p>
+      <w:pPr>
+        <w:pStyle w:val="ListParagraph"/>
+        <w:numPr>
+          <w:ilvl w:val="0"/>
+          <w:numId w:val="7"/>
+        </w:numPr>
+        <w:rPr>
+          <w:rFonts w:ascii="Times New Roman" w:hAnsi="Times New Roman" w:cs="Times New Roman"/>
+          <w:sz w:val="24"/>
+          <w:szCs w:val="24"/>
+        </w:rPr>
+      </w:pPr>
+      <w:r>
+        <w:rPr>
+          <w:rFonts w:ascii="Times New Roman" w:hAnsi="Times New Roman" w:cs="Times New Roman"/>
+          <w:sz w:val="24"/>
+          <w:szCs w:val="24"/>
+        </w:rPr>
+        <w:t>This file calculates the annualization coefficient (with notes about the reasoning), and reads in the excel file with all of the measured data and applies this annualization coefficient to it. It then reads in the excel file with the G-res predicted values, and merges the file with the measured data with the file with the G-res predicted values. It makes graphs comparing these values.</w:t>
+      </w:r>
+    </w:p>
+    <w:p>
+      <w:pPr>
+        <w:rPr>
+          <w:rFonts w:ascii="Times New Roman" w:hAnsi="Times New Roman" w:cs="Times New Roman"/>
+          <w:sz w:val="24"/>
+          <w:szCs w:val="24"/>
+        </w:rPr>
+      </w:pPr>
+    </w:p>
+    <w:p>
+      <w:pPr>
+        <w:rPr>
+          <w:rFonts w:ascii="Times New Roman" w:hAnsi="Times New Roman" w:cs="Times New Roman"/>
           <w:sz w:val="24"/>
           <w:szCs w:val="24"/>
         </w:rPr>
@@ -2289,6 +2467,119 @@
     </w:lvl>
   </w:abstractNum>
   <w:abstractNum w:abstractNumId="4" w15:restartNumberingAfterBreak="0">
+    <w:nsid w:val="5C9056A6"/>
+    <w:multiLevelType w:val="hybridMultilevel"/>
+    <w:tmpl w:val="BDF02BCC"/>
+    <w:lvl w:ilvl="0" w:tplc="04090001">
+      <w:start w:val="1"/>
+      <w:numFmt w:val="bullet"/>
+      <w:lvlText w:val=""/>
+      <w:lvlJc w:val="left"/>
+      <w:pPr>
+        <w:ind w:left="720" w:hanging="360"/>
+      </w:pPr>
+      <w:rPr>
+        <w:rFonts w:ascii="Symbol" w:hAnsi="Symbol" w:hint="default"/>
+      </w:rPr>
+    </w:lvl>
+    <w:lvl w:ilvl="1" w:tplc="04090003" w:tentative="1">
+      <w:start w:val="1"/>
+      <w:numFmt w:val="bullet"/>
+      <w:lvlText w:val="o"/>
+      <w:lvlJc w:val="left"/>
+      <w:pPr>
+        <w:ind w:left="1440" w:hanging="360"/>
+      </w:pPr>
+      <w:rPr>
+        <w:rFonts w:ascii="Courier New" w:hAnsi="Courier New" w:cs="Courier New" w:hint="default"/>
+      </w:rPr>
+    </w:lvl>
+    <w:lvl w:ilvl="2" w:tplc="04090005" w:tentative="1">
+      <w:start w:val="1"/>
+      <w:numFmt w:val="bullet"/>
+      <w:lvlText w:val=""/>
+      <w:lvlJc w:val="left"/>
+      <w:pPr>
+        <w:ind w:left="2160" w:hanging="360"/>
+      </w:pPr>
+      <w:rPr>
+        <w:rFonts w:ascii="Wingdings" w:hAnsi="Wingdings" w:hint="default"/>
+      </w:rPr>
+    </w:lvl>
+    <w:lvl w:ilvl="3" w:tplc="04090001" w:tentative="1">
+      <w:start w:val="1"/>
+      <w:numFmt w:val="bullet"/>
+      <w:lvlText w:val=""/>
+      <w:lvlJc w:val="left"/>
+      <w:pPr>
+        <w:ind w:left="2880" w:hanging="360"/>
+      </w:pPr>
+      <w:rPr>
+        <w:rFonts w:ascii="Symbol" w:hAnsi="Symbol" w:hint="default"/>
+      </w:rPr>
+    </w:lvl>
+    <w:lvl w:ilvl="4" w:tplc="04090003" w:tentative="1">
+      <w:start w:val="1"/>
+      <w:numFmt w:val="bullet"/>
+      <w:lvlText w:val="o"/>
+      <w:lvlJc w:val="left"/>
+      <w:pPr>
+        <w:ind w:left="3600" w:hanging="360"/>
+      </w:pPr>
+      <w:rPr>
+        <w:rFonts w:ascii="Courier New" w:hAnsi="Courier New" w:cs="Courier New" w:hint="default"/>
+      </w:rPr>
+    </w:lvl>
+    <w:lvl w:ilvl="5" w:tplc="04090005" w:tentative="1">
+      <w:start w:val="1"/>
+      <w:numFmt w:val="bullet"/>
+      <w:lvlText w:val=""/>
+      <w:lvlJc w:val="left"/>
+      <w:pPr>
+        <w:ind w:left="4320" w:hanging="360"/>
+      </w:pPr>
+      <w:rPr>
+        <w:rFonts w:ascii="Wingdings" w:hAnsi="Wingdings" w:hint="default"/>
+      </w:rPr>
+    </w:lvl>
+    <w:lvl w:ilvl="6" w:tplc="04090001" w:tentative="1">
+      <w:start w:val="1"/>
+      <w:numFmt w:val="bullet"/>
+      <w:lvlText w:val=""/>
+      <w:lvlJc w:val="left"/>
+      <w:pPr>
+        <w:ind w:left="5040" w:hanging="360"/>
+      </w:pPr>
+      <w:rPr>
+        <w:rFonts w:ascii="Symbol" w:hAnsi="Symbol" w:hint="default"/>
+      </w:rPr>
+    </w:lvl>
+    <w:lvl w:ilvl="7" w:tplc="04090003" w:tentative="1">
+      <w:start w:val="1"/>
+      <w:numFmt w:val="bullet"/>
+      <w:lvlText w:val="o"/>
+      <w:lvlJc w:val="left"/>
+      <w:pPr>
+        <w:ind w:left="5760" w:hanging="360"/>
+      </w:pPr>
+      <w:rPr>
+        <w:rFonts w:ascii="Courier New" w:hAnsi="Courier New" w:cs="Courier New" w:hint="default"/>
+      </w:rPr>
+    </w:lvl>
+    <w:lvl w:ilvl="8" w:tplc="04090005" w:tentative="1">
+      <w:start w:val="1"/>
+      <w:numFmt w:val="bullet"/>
+      <w:lvlText w:val=""/>
+      <w:lvlJc w:val="left"/>
+      <w:pPr>
+        <w:ind w:left="6480" w:hanging="360"/>
+      </w:pPr>
+      <w:rPr>
+        <w:rFonts w:ascii="Wingdings" w:hAnsi="Wingdings" w:hint="default"/>
+      </w:rPr>
+    </w:lvl>
+  </w:abstractNum>
+  <w:abstractNum w:abstractNumId="5" w15:restartNumberingAfterBreak="0">
     <w:nsid w:val="65E01DA8"/>
     <w:multiLevelType w:val="hybridMultilevel"/>
     <w:tmpl w:val="8D28E13E"/>
@@ -2375,6 +2666,119 @@
       <w:pPr>
         <w:ind w:left="6480" w:hanging="180"/>
       </w:pPr>
+    </w:lvl>
+  </w:abstractNum>
+  <w:abstractNum w:abstractNumId="6" w15:restartNumberingAfterBreak="0">
+    <w:nsid w:val="7DD07289"/>
+    <w:multiLevelType w:val="hybridMultilevel"/>
+    <w:tmpl w:val="9F2CEF9C"/>
+    <w:lvl w:ilvl="0" w:tplc="04090001">
+      <w:start w:val="1"/>
+      <w:numFmt w:val="bullet"/>
+      <w:lvlText w:val=""/>
+      <w:lvlJc w:val="left"/>
+      <w:pPr>
+        <w:ind w:left="720" w:hanging="360"/>
+      </w:pPr>
+      <w:rPr>
+        <w:rFonts w:ascii="Symbol" w:hAnsi="Symbol" w:hint="default"/>
+      </w:rPr>
+    </w:lvl>
+    <w:lvl w:ilvl="1" w:tplc="04090003" w:tentative="1">
+      <w:start w:val="1"/>
+      <w:numFmt w:val="bullet"/>
+      <w:lvlText w:val="o"/>
+      <w:lvlJc w:val="left"/>
+      <w:pPr>
+        <w:ind w:left="1440" w:hanging="360"/>
+      </w:pPr>
+      <w:rPr>
+        <w:rFonts w:ascii="Courier New" w:hAnsi="Courier New" w:cs="Courier New" w:hint="default"/>
+      </w:rPr>
+    </w:lvl>
+    <w:lvl w:ilvl="2" w:tplc="04090005" w:tentative="1">
+      <w:start w:val="1"/>
+      <w:numFmt w:val="bullet"/>
+      <w:lvlText w:val=""/>
+      <w:lvlJc w:val="left"/>
+      <w:pPr>
+        <w:ind w:left="2160" w:hanging="360"/>
+      </w:pPr>
+      <w:rPr>
+        <w:rFonts w:ascii="Wingdings" w:hAnsi="Wingdings" w:hint="default"/>
+      </w:rPr>
+    </w:lvl>
+    <w:lvl w:ilvl="3" w:tplc="04090001" w:tentative="1">
+      <w:start w:val="1"/>
+      <w:numFmt w:val="bullet"/>
+      <w:lvlText w:val=""/>
+      <w:lvlJc w:val="left"/>
+      <w:pPr>
+        <w:ind w:left="2880" w:hanging="360"/>
+      </w:pPr>
+      <w:rPr>
+        <w:rFonts w:ascii="Symbol" w:hAnsi="Symbol" w:hint="default"/>
+      </w:rPr>
+    </w:lvl>
+    <w:lvl w:ilvl="4" w:tplc="04090003" w:tentative="1">
+      <w:start w:val="1"/>
+      <w:numFmt w:val="bullet"/>
+      <w:lvlText w:val="o"/>
+      <w:lvlJc w:val="left"/>
+      <w:pPr>
+        <w:ind w:left="3600" w:hanging="360"/>
+      </w:pPr>
+      <w:rPr>
+        <w:rFonts w:ascii="Courier New" w:hAnsi="Courier New" w:cs="Courier New" w:hint="default"/>
+      </w:rPr>
+    </w:lvl>
+    <w:lvl w:ilvl="5" w:tplc="04090005" w:tentative="1">
+      <w:start w:val="1"/>
+      <w:numFmt w:val="bullet"/>
+      <w:lvlText w:val=""/>
+      <w:lvlJc w:val="left"/>
+      <w:pPr>
+        <w:ind w:left="4320" w:hanging="360"/>
+      </w:pPr>
+      <w:rPr>
+        <w:rFonts w:ascii="Wingdings" w:hAnsi="Wingdings" w:hint="default"/>
+      </w:rPr>
+    </w:lvl>
+    <w:lvl w:ilvl="6" w:tplc="04090001" w:tentative="1">
+      <w:start w:val="1"/>
+      <w:numFmt w:val="bullet"/>
+      <w:lvlText w:val=""/>
+      <w:lvlJc w:val="left"/>
+      <w:pPr>
+        <w:ind w:left="5040" w:hanging="360"/>
+      </w:pPr>
+      <w:rPr>
+        <w:rFonts w:ascii="Symbol" w:hAnsi="Symbol" w:hint="default"/>
+      </w:rPr>
+    </w:lvl>
+    <w:lvl w:ilvl="7" w:tplc="04090003" w:tentative="1">
+      <w:start w:val="1"/>
+      <w:numFmt w:val="bullet"/>
+      <w:lvlText w:val="o"/>
+      <w:lvlJc w:val="left"/>
+      <w:pPr>
+        <w:ind w:left="5760" w:hanging="360"/>
+      </w:pPr>
+      <w:rPr>
+        <w:rFonts w:ascii="Courier New" w:hAnsi="Courier New" w:cs="Courier New" w:hint="default"/>
+      </w:rPr>
+    </w:lvl>
+    <w:lvl w:ilvl="8" w:tplc="04090005" w:tentative="1">
+      <w:start w:val="1"/>
+      <w:numFmt w:val="bullet"/>
+      <w:lvlText w:val=""/>
+      <w:lvlJc w:val="left"/>
+      <w:pPr>
+        <w:ind w:left="6480" w:hanging="360"/>
+      </w:pPr>
+      <w:rPr>
+        <w:rFonts w:ascii="Wingdings" w:hAnsi="Wingdings" w:hint="default"/>
+      </w:rPr>
     </w:lvl>
   </w:abstractNum>
   <w:num w:numId="1">
@@ -2390,7 +2794,13 @@
     <w:abstractNumId w:val="3"/>
   </w:num>
   <w:num w:numId="5">
+    <w:abstractNumId w:val="5"/>
+  </w:num>
+  <w:num w:numId="6">
     <w:abstractNumId w:val="4"/>
+  </w:num>
+  <w:num w:numId="7">
+    <w:abstractNumId w:val="6"/>
   </w:num>
 </w:numbering>
 </file>

</xml_diff>

<commit_message>
edit dataSourceLocations.R and G-res input .mer files
</commit_message>
<xml_diff>
--- a/inputData/gresReadMe.docx
+++ b/inputData/gresReadMe.docx
@@ -35,26 +35,153 @@
           <w:sz w:val="24"/>
           <w:szCs w:val="24"/>
         </w:rPr>
-        <w:t xml:space="preserve">The G-res documents are split into 7 different folders: dataSources, gresInputDataBasicPublic, gresInputDataBasicPublicLanduse, gresInputDataBasicPublicLanduseChem, gresOutputBasicPublic, gresOutputBasicPublicLanduse, gresOutputBasicPublicLanduseChem. </w:t>
-      </w:r>
-    </w:p>
-    <w:p>
-      <w:pPr>
-        <w:rPr>
-          <w:rFonts w:ascii="Times New Roman" w:hAnsi="Times New Roman" w:cs="Times New Roman"/>
-          <w:sz w:val="24"/>
-          <w:szCs w:val="24"/>
-        </w:rPr>
-      </w:pPr>
-    </w:p>
-    <w:p>
-      <w:pPr>
-        <w:rPr>
-          <w:rFonts w:ascii="Times New Roman" w:hAnsi="Times New Roman" w:cs="Times New Roman"/>
-          <w:sz w:val="24"/>
-          <w:szCs w:val="24"/>
-        </w:rPr>
-      </w:pPr>
+        <w:t xml:space="preserve">The G-res documents are split into 7 different folders: </w:t>
+      </w:r>
+      <w:proofErr w:type="spellStart"/>
+      <w:r>
+        <w:rPr>
+          <w:rFonts w:ascii="Times New Roman" w:hAnsi="Times New Roman" w:cs="Times New Roman"/>
+          <w:sz w:val="24"/>
+          <w:szCs w:val="24"/>
+        </w:rPr>
+        <w:t>dataSources</w:t>
+      </w:r>
+      <w:proofErr w:type="spellEnd"/>
+      <w:r>
+        <w:rPr>
+          <w:rFonts w:ascii="Times New Roman" w:hAnsi="Times New Roman" w:cs="Times New Roman"/>
+          <w:sz w:val="24"/>
+          <w:szCs w:val="24"/>
+        </w:rPr>
+        <w:t xml:space="preserve">, </w:t>
+      </w:r>
+      <w:proofErr w:type="spellStart"/>
+      <w:r>
+        <w:rPr>
+          <w:rFonts w:ascii="Times New Roman" w:hAnsi="Times New Roman" w:cs="Times New Roman"/>
+          <w:sz w:val="24"/>
+          <w:szCs w:val="24"/>
+        </w:rPr>
+        <w:t>gresInputDataBasicPublic</w:t>
+      </w:r>
+      <w:proofErr w:type="spellEnd"/>
+      <w:r>
+        <w:rPr>
+          <w:rFonts w:ascii="Times New Roman" w:hAnsi="Times New Roman" w:cs="Times New Roman"/>
+          <w:sz w:val="24"/>
+          <w:szCs w:val="24"/>
+        </w:rPr>
+        <w:t xml:space="preserve">, </w:t>
+      </w:r>
+      <w:proofErr w:type="spellStart"/>
+      <w:r>
+        <w:rPr>
+          <w:rFonts w:ascii="Times New Roman" w:hAnsi="Times New Roman" w:cs="Times New Roman"/>
+          <w:sz w:val="24"/>
+          <w:szCs w:val="24"/>
+        </w:rPr>
+        <w:t>gresInputDataBasicPublicLanduse</w:t>
+      </w:r>
+      <w:proofErr w:type="spellEnd"/>
+      <w:r>
+        <w:rPr>
+          <w:rFonts w:ascii="Times New Roman" w:hAnsi="Times New Roman" w:cs="Times New Roman"/>
+          <w:sz w:val="24"/>
+          <w:szCs w:val="24"/>
+        </w:rPr>
+        <w:t xml:space="preserve">, </w:t>
+      </w:r>
+      <w:proofErr w:type="spellStart"/>
+      <w:r>
+        <w:rPr>
+          <w:rFonts w:ascii="Times New Roman" w:hAnsi="Times New Roman" w:cs="Times New Roman"/>
+          <w:sz w:val="24"/>
+          <w:szCs w:val="24"/>
+        </w:rPr>
+        <w:t>gresInputDataBasicPublicLanduseChem</w:t>
+      </w:r>
+      <w:proofErr w:type="spellEnd"/>
+      <w:r>
+        <w:rPr>
+          <w:rFonts w:ascii="Times New Roman" w:hAnsi="Times New Roman" w:cs="Times New Roman"/>
+          <w:sz w:val="24"/>
+          <w:szCs w:val="24"/>
+        </w:rPr>
+        <w:t xml:space="preserve">, </w:t>
+      </w:r>
+      <w:proofErr w:type="spellStart"/>
+      <w:r>
+        <w:rPr>
+          <w:rFonts w:ascii="Times New Roman" w:hAnsi="Times New Roman" w:cs="Times New Roman"/>
+          <w:sz w:val="24"/>
+          <w:szCs w:val="24"/>
+        </w:rPr>
+        <w:t>gresOutputBasicPublic</w:t>
+      </w:r>
+      <w:proofErr w:type="spellEnd"/>
+      <w:r>
+        <w:rPr>
+          <w:rFonts w:ascii="Times New Roman" w:hAnsi="Times New Roman" w:cs="Times New Roman"/>
+          <w:sz w:val="24"/>
+          <w:szCs w:val="24"/>
+        </w:rPr>
+        <w:t xml:space="preserve">, </w:t>
+      </w:r>
+      <w:proofErr w:type="spellStart"/>
+      <w:r>
+        <w:rPr>
+          <w:rFonts w:ascii="Times New Roman" w:hAnsi="Times New Roman" w:cs="Times New Roman"/>
+          <w:sz w:val="24"/>
+          <w:szCs w:val="24"/>
+        </w:rPr>
+        <w:t>gresOutputBasicPublicLanduse</w:t>
+      </w:r>
+      <w:proofErr w:type="spellEnd"/>
+      <w:r>
+        <w:rPr>
+          <w:rFonts w:ascii="Times New Roman" w:hAnsi="Times New Roman" w:cs="Times New Roman"/>
+          <w:sz w:val="24"/>
+          <w:szCs w:val="24"/>
+        </w:rPr>
+        <w:t xml:space="preserve">, </w:t>
+      </w:r>
+      <w:proofErr w:type="spellStart"/>
+      <w:r>
+        <w:rPr>
+          <w:rFonts w:ascii="Times New Roman" w:hAnsi="Times New Roman" w:cs="Times New Roman"/>
+          <w:sz w:val="24"/>
+          <w:szCs w:val="24"/>
+        </w:rPr>
+        <w:t>gresOutputBasicPublicLanduseChem</w:t>
+      </w:r>
+      <w:proofErr w:type="spellEnd"/>
+      <w:r>
+        <w:rPr>
+          <w:rFonts w:ascii="Times New Roman" w:hAnsi="Times New Roman" w:cs="Times New Roman"/>
+          <w:sz w:val="24"/>
+          <w:szCs w:val="24"/>
+        </w:rPr>
+        <w:t xml:space="preserve">. </w:t>
+      </w:r>
+    </w:p>
+    <w:p>
+      <w:pPr>
+        <w:rPr>
+          <w:rFonts w:ascii="Times New Roman" w:hAnsi="Times New Roman" w:cs="Times New Roman"/>
+          <w:sz w:val="24"/>
+          <w:szCs w:val="24"/>
+        </w:rPr>
+      </w:pPr>
+    </w:p>
+    <w:p>
+      <w:pPr>
+        <w:rPr>
+          <w:rFonts w:ascii="Times New Roman" w:hAnsi="Times New Roman" w:cs="Times New Roman"/>
+          <w:sz w:val="24"/>
+          <w:szCs w:val="24"/>
+        </w:rPr>
+      </w:pPr>
+      <w:proofErr w:type="spellStart"/>
       <w:r>
         <w:rPr>
           <w:rFonts w:ascii="Times New Roman" w:hAnsi="Times New Roman" w:cs="Times New Roman"/>
@@ -64,22 +191,41 @@
         </w:rPr>
         <w:t>dataSources</w:t>
       </w:r>
-    </w:p>
-    <w:p>
-      <w:pPr>
-        <w:rPr>
-          <w:rFonts w:ascii="Times New Roman" w:hAnsi="Times New Roman" w:cs="Times New Roman"/>
-          <w:sz w:val="24"/>
-          <w:szCs w:val="24"/>
-        </w:rPr>
-      </w:pPr>
-      <w:r>
-        <w:rPr>
-          <w:rFonts w:ascii="Times New Roman" w:hAnsi="Times New Roman" w:cs="Times New Roman"/>
-          <w:sz w:val="24"/>
-          <w:szCs w:val="24"/>
-        </w:rPr>
-        <w:t>The dataSources folder holds the documents that contain data that was used to fill in values in G-res.</w:t>
+      <w:proofErr w:type="spellEnd"/>
+    </w:p>
+    <w:p>
+      <w:pPr>
+        <w:rPr>
+          <w:rFonts w:ascii="Times New Roman" w:hAnsi="Times New Roman" w:cs="Times New Roman"/>
+          <w:sz w:val="24"/>
+          <w:szCs w:val="24"/>
+        </w:rPr>
+      </w:pPr>
+      <w:r>
+        <w:rPr>
+          <w:rFonts w:ascii="Times New Roman" w:hAnsi="Times New Roman" w:cs="Times New Roman"/>
+          <w:sz w:val="24"/>
+          <w:szCs w:val="24"/>
+        </w:rPr>
+        <w:t xml:space="preserve">The </w:t>
+      </w:r>
+      <w:proofErr w:type="spellStart"/>
+      <w:r>
+        <w:rPr>
+          <w:rFonts w:ascii="Times New Roman" w:hAnsi="Times New Roman" w:cs="Times New Roman"/>
+          <w:sz w:val="24"/>
+          <w:szCs w:val="24"/>
+        </w:rPr>
+        <w:t>dataSources</w:t>
+      </w:r>
+      <w:proofErr w:type="spellEnd"/>
+      <w:r>
+        <w:rPr>
+          <w:rFonts w:ascii="Times New Roman" w:hAnsi="Times New Roman" w:cs="Times New Roman"/>
+          <w:sz w:val="24"/>
+          <w:szCs w:val="24"/>
+        </w:rPr>
+        <w:t xml:space="preserve"> folder holds the documents that contain data that was used to fill in values in G-res.</w:t>
       </w:r>
     </w:p>
     <w:p>
@@ -100,6 +246,7 @@
           <w:szCs w:val="24"/>
         </w:rPr>
       </w:pPr>
+      <w:proofErr w:type="spellStart"/>
       <w:r>
         <w:rPr>
           <w:rFonts w:ascii="Times New Roman" w:hAnsi="Times New Roman" w:cs="Times New Roman"/>
@@ -109,22 +256,41 @@
         </w:rPr>
         <w:t>gresInputDataBasicPublic</w:t>
       </w:r>
-    </w:p>
-    <w:p>
-      <w:pPr>
-        <w:rPr>
-          <w:rFonts w:ascii="Times New Roman" w:hAnsi="Times New Roman" w:cs="Times New Roman"/>
-          <w:sz w:val="24"/>
-          <w:szCs w:val="24"/>
-        </w:rPr>
-      </w:pPr>
-      <w:r>
-        <w:rPr>
-          <w:rFonts w:ascii="Times New Roman" w:hAnsi="Times New Roman" w:cs="Times New Roman"/>
-          <w:sz w:val="24"/>
-          <w:szCs w:val="24"/>
-        </w:rPr>
-        <w:t>The gresInputDataBasicPublic folder holds files that can be imported into G-res and contain the following fields of information:</w:t>
+      <w:proofErr w:type="spellEnd"/>
+    </w:p>
+    <w:p>
+      <w:pPr>
+        <w:rPr>
+          <w:rFonts w:ascii="Times New Roman" w:hAnsi="Times New Roman" w:cs="Times New Roman"/>
+          <w:sz w:val="24"/>
+          <w:szCs w:val="24"/>
+        </w:rPr>
+      </w:pPr>
+      <w:r>
+        <w:rPr>
+          <w:rFonts w:ascii="Times New Roman" w:hAnsi="Times New Roman" w:cs="Times New Roman"/>
+          <w:sz w:val="24"/>
+          <w:szCs w:val="24"/>
+        </w:rPr>
+        <w:t xml:space="preserve">The </w:t>
+      </w:r>
+      <w:proofErr w:type="spellStart"/>
+      <w:r>
+        <w:rPr>
+          <w:rFonts w:ascii="Times New Roman" w:hAnsi="Times New Roman" w:cs="Times New Roman"/>
+          <w:sz w:val="24"/>
+          <w:szCs w:val="24"/>
+        </w:rPr>
+        <w:t>gresInputDataBasicPublic</w:t>
+      </w:r>
+      <w:proofErr w:type="spellEnd"/>
+      <w:r>
+        <w:rPr>
+          <w:rFonts w:ascii="Times New Roman" w:hAnsi="Times New Roman" w:cs="Times New Roman"/>
+          <w:sz w:val="24"/>
+          <w:szCs w:val="24"/>
+        </w:rPr>
+        <w:t xml:space="preserve"> folder holds files that can be imported into G-res and contain the following fields of information:</w:t>
       </w:r>
     </w:p>
     <w:p>
@@ -146,7 +312,25 @@
           <w:sz w:val="24"/>
           <w:szCs w:val="24"/>
         </w:rPr>
-        <w:t>Reservoir Area (basic- from an excel data sheet in github)</w:t>
+        <w:t xml:space="preserve">Reservoir Area (basic- from an excel data sheet in </w:t>
+      </w:r>
+      <w:proofErr w:type="spellStart"/>
+      <w:r>
+        <w:rPr>
+          <w:rFonts w:ascii="Times New Roman" w:hAnsi="Times New Roman" w:cs="Times New Roman"/>
+          <w:sz w:val="24"/>
+          <w:szCs w:val="24"/>
+        </w:rPr>
+        <w:t>github</w:t>
+      </w:r>
+      <w:proofErr w:type="spellEnd"/>
+      <w:r>
+        <w:rPr>
+          <w:rFonts w:ascii="Times New Roman" w:hAnsi="Times New Roman" w:cs="Times New Roman"/>
+          <w:sz w:val="24"/>
+          <w:szCs w:val="24"/>
+        </w:rPr>
+        <w:t>)</w:t>
       </w:r>
     </w:p>
     <w:p>
@@ -168,7 +352,25 @@
           <w:sz w:val="24"/>
           <w:szCs w:val="24"/>
         </w:rPr>
-        <w:t>Maximum Depth (basic- from an excel data sheet in github)</w:t>
+        <w:t xml:space="preserve">Maximum Depth (basic- from an excel data sheet in </w:t>
+      </w:r>
+      <w:proofErr w:type="spellStart"/>
+      <w:r>
+        <w:rPr>
+          <w:rFonts w:ascii="Times New Roman" w:hAnsi="Times New Roman" w:cs="Times New Roman"/>
+          <w:sz w:val="24"/>
+          <w:szCs w:val="24"/>
+        </w:rPr>
+        <w:t>github</w:t>
+      </w:r>
+      <w:proofErr w:type="spellEnd"/>
+      <w:r>
+        <w:rPr>
+          <w:rFonts w:ascii="Times New Roman" w:hAnsi="Times New Roman" w:cs="Times New Roman"/>
+          <w:sz w:val="24"/>
+          <w:szCs w:val="24"/>
+        </w:rPr>
+        <w:t>)</w:t>
       </w:r>
     </w:p>
     <w:p>
@@ -190,7 +392,25 @@
           <w:sz w:val="24"/>
           <w:szCs w:val="24"/>
         </w:rPr>
-        <w:t>Reservoir Volume (basic- from an excel data sheet in github)</w:t>
+        <w:t xml:space="preserve">Reservoir Volume (basic- from an excel data sheet in </w:t>
+      </w:r>
+      <w:proofErr w:type="spellStart"/>
+      <w:r>
+        <w:rPr>
+          <w:rFonts w:ascii="Times New Roman" w:hAnsi="Times New Roman" w:cs="Times New Roman"/>
+          <w:sz w:val="24"/>
+          <w:szCs w:val="24"/>
+        </w:rPr>
+        <w:t>github</w:t>
+      </w:r>
+      <w:proofErr w:type="spellEnd"/>
+      <w:r>
+        <w:rPr>
+          <w:rFonts w:ascii="Times New Roman" w:hAnsi="Times New Roman" w:cs="Times New Roman"/>
+          <w:sz w:val="24"/>
+          <w:szCs w:val="24"/>
+        </w:rPr>
+        <w:t>)</w:t>
       </w:r>
     </w:p>
     <w:p>
@@ -212,7 +432,25 @@
           <w:sz w:val="24"/>
           <w:szCs w:val="24"/>
         </w:rPr>
-        <w:t>Mean Depth (basic- from an excel data sheet in github)</w:t>
+        <w:t xml:space="preserve">Mean Depth (basic- from an excel data sheet in </w:t>
+      </w:r>
+      <w:proofErr w:type="spellStart"/>
+      <w:r>
+        <w:rPr>
+          <w:rFonts w:ascii="Times New Roman" w:hAnsi="Times New Roman" w:cs="Times New Roman"/>
+          <w:sz w:val="24"/>
+          <w:szCs w:val="24"/>
+        </w:rPr>
+        <w:t>github</w:t>
+      </w:r>
+      <w:proofErr w:type="spellEnd"/>
+      <w:r>
+        <w:rPr>
+          <w:rFonts w:ascii="Times New Roman" w:hAnsi="Times New Roman" w:cs="Times New Roman"/>
+          <w:sz w:val="24"/>
+          <w:szCs w:val="24"/>
+        </w:rPr>
+        <w:t>)</w:t>
       </w:r>
     </w:p>
     <w:p>
@@ -234,7 +472,25 @@
           <w:sz w:val="24"/>
           <w:szCs w:val="24"/>
         </w:rPr>
-        <w:t>Littoral Area (basic- from an excel data sheet in github)</w:t>
+        <w:t xml:space="preserve">Littoral Area (basic- from an excel data sheet in </w:t>
+      </w:r>
+      <w:proofErr w:type="spellStart"/>
+      <w:r>
+        <w:rPr>
+          <w:rFonts w:ascii="Times New Roman" w:hAnsi="Times New Roman" w:cs="Times New Roman"/>
+          <w:sz w:val="24"/>
+          <w:szCs w:val="24"/>
+        </w:rPr>
+        <w:t>github</w:t>
+      </w:r>
+      <w:proofErr w:type="spellEnd"/>
+      <w:r>
+        <w:rPr>
+          <w:rFonts w:ascii="Times New Roman" w:hAnsi="Times New Roman" w:cs="Times New Roman"/>
+          <w:sz w:val="24"/>
+          <w:szCs w:val="24"/>
+        </w:rPr>
+        <w:t>)</w:t>
       </w:r>
     </w:p>
     <w:p>
@@ -329,6 +585,7 @@
           <w:szCs w:val="24"/>
         </w:rPr>
       </w:pPr>
+      <w:proofErr w:type="spellStart"/>
       <w:r>
         <w:rPr>
           <w:rFonts w:ascii="Times New Roman" w:hAnsi="Times New Roman" w:cs="Times New Roman"/>
@@ -338,6 +595,7 @@
         </w:rPr>
         <w:t>gresInputDataBasicPublicLanduse</w:t>
       </w:r>
+      <w:proofErr w:type="spellEnd"/>
     </w:p>
     <w:p>
       <w:pPr>
@@ -361,7 +619,61 @@
           <w:sz w:val="24"/>
           <w:szCs w:val="24"/>
         </w:rPr>
-        <w:t>he gresInputDataBasicPublicLanduse folder holds files that can be imported into G-res and contain all of the fields of information included in gresInputDataBasicPublic as well as:</w:t>
+        <w:t xml:space="preserve">he </w:t>
+      </w:r>
+      <w:proofErr w:type="spellStart"/>
+      <w:r>
+        <w:rPr>
+          <w:rFonts w:ascii="Times New Roman" w:hAnsi="Times New Roman" w:cs="Times New Roman"/>
+          <w:sz w:val="24"/>
+          <w:szCs w:val="24"/>
+        </w:rPr>
+        <w:t>gresInputDataBasicPublicLanduse</w:t>
+      </w:r>
+      <w:proofErr w:type="spellEnd"/>
+      <w:r>
+        <w:rPr>
+          <w:rFonts w:ascii="Times New Roman" w:hAnsi="Times New Roman" w:cs="Times New Roman"/>
+          <w:sz w:val="24"/>
+          <w:szCs w:val="24"/>
+        </w:rPr>
+        <w:t xml:space="preserve"> folder holds files that can be imported into G-res and contain </w:t>
+      </w:r>
+      <w:proofErr w:type="gramStart"/>
+      <w:r>
+        <w:rPr>
+          <w:rFonts w:ascii="Times New Roman" w:hAnsi="Times New Roman" w:cs="Times New Roman"/>
+          <w:sz w:val="24"/>
+          <w:szCs w:val="24"/>
+        </w:rPr>
+        <w:t>all of</w:t>
+      </w:r>
+      <w:proofErr w:type="gramEnd"/>
+      <w:r>
+        <w:rPr>
+          <w:rFonts w:ascii="Times New Roman" w:hAnsi="Times New Roman" w:cs="Times New Roman"/>
+          <w:sz w:val="24"/>
+          <w:szCs w:val="24"/>
+        </w:rPr>
+        <w:t xml:space="preserve"> the fields of information included in </w:t>
+      </w:r>
+      <w:proofErr w:type="spellStart"/>
+      <w:r>
+        <w:rPr>
+          <w:rFonts w:ascii="Times New Roman" w:hAnsi="Times New Roman" w:cs="Times New Roman"/>
+          <w:sz w:val="24"/>
+          <w:szCs w:val="24"/>
+        </w:rPr>
+        <w:t>gresInputDataBasicPublic</w:t>
+      </w:r>
+      <w:proofErr w:type="spellEnd"/>
+      <w:r>
+        <w:rPr>
+          <w:rFonts w:ascii="Times New Roman" w:hAnsi="Times New Roman" w:cs="Times New Roman"/>
+          <w:sz w:val="24"/>
+          <w:szCs w:val="24"/>
+        </w:rPr>
+        <w:t xml:space="preserve"> as well as:</w:t>
       </w:r>
     </w:p>
     <w:p>
@@ -448,6 +760,7 @@
           <w:szCs w:val="24"/>
         </w:rPr>
       </w:pPr>
+      <w:proofErr w:type="spellStart"/>
       <w:r>
         <w:rPr>
           <w:rFonts w:ascii="Times New Roman" w:hAnsi="Times New Roman" w:cs="Times New Roman"/>
@@ -457,6 +770,7 @@
         </w:rPr>
         <w:t>gresInputDataBasicPublicLanduseChem</w:t>
       </w:r>
+      <w:proofErr w:type="spellEnd"/>
     </w:p>
     <w:p>
       <w:pPr>
@@ -475,7 +789,61 @@
           <w:sz w:val="24"/>
           <w:szCs w:val="24"/>
         </w:rPr>
-        <w:t>The gresInputDataBasicPublicLanduseChem folder holds files that can be imported into G-res and contain all of the fields of information included in gresInputDataBasicPublicLanduse as well as:</w:t>
+        <w:t xml:space="preserve">The </w:t>
+      </w:r>
+      <w:proofErr w:type="spellStart"/>
+      <w:r>
+        <w:rPr>
+          <w:rFonts w:ascii="Times New Roman" w:hAnsi="Times New Roman" w:cs="Times New Roman"/>
+          <w:sz w:val="24"/>
+          <w:szCs w:val="24"/>
+        </w:rPr>
+        <w:t>gresInputDataBasicPublicLanduseChem</w:t>
+      </w:r>
+      <w:proofErr w:type="spellEnd"/>
+      <w:r>
+        <w:rPr>
+          <w:rFonts w:ascii="Times New Roman" w:hAnsi="Times New Roman" w:cs="Times New Roman"/>
+          <w:sz w:val="24"/>
+          <w:szCs w:val="24"/>
+        </w:rPr>
+        <w:t xml:space="preserve"> folder holds files that can be imported into G-res and contain </w:t>
+      </w:r>
+      <w:proofErr w:type="gramStart"/>
+      <w:r>
+        <w:rPr>
+          <w:rFonts w:ascii="Times New Roman" w:hAnsi="Times New Roman" w:cs="Times New Roman"/>
+          <w:sz w:val="24"/>
+          <w:szCs w:val="24"/>
+        </w:rPr>
+        <w:t>all of</w:t>
+      </w:r>
+      <w:proofErr w:type="gramEnd"/>
+      <w:r>
+        <w:rPr>
+          <w:rFonts w:ascii="Times New Roman" w:hAnsi="Times New Roman" w:cs="Times New Roman"/>
+          <w:sz w:val="24"/>
+          <w:szCs w:val="24"/>
+        </w:rPr>
+        <w:t xml:space="preserve"> the fields of information included in </w:t>
+      </w:r>
+      <w:proofErr w:type="spellStart"/>
+      <w:r>
+        <w:rPr>
+          <w:rFonts w:ascii="Times New Roman" w:hAnsi="Times New Roman" w:cs="Times New Roman"/>
+          <w:sz w:val="24"/>
+          <w:szCs w:val="24"/>
+        </w:rPr>
+        <w:t>gresInputDataBasicPublicLanduse</w:t>
+      </w:r>
+      <w:proofErr w:type="spellEnd"/>
+      <w:r>
+        <w:rPr>
+          <w:rFonts w:ascii="Times New Roman" w:hAnsi="Times New Roman" w:cs="Times New Roman"/>
+          <w:sz w:val="24"/>
+          <w:szCs w:val="24"/>
+        </w:rPr>
+        <w:t xml:space="preserve"> as well as:</w:t>
       </w:r>
     </w:p>
     <w:p>
@@ -500,7 +868,25 @@
           <w:sz w:val="24"/>
           <w:szCs w:val="24"/>
         </w:rPr>
-        <w:t>Mean phosphorus concentration (ug/L)</w:t>
+        <w:t>Mean phosphorus concentration (</w:t>
+      </w:r>
+      <w:proofErr w:type="spellStart"/>
+      <w:r>
+        <w:rPr>
+          <w:rFonts w:ascii="Times New Roman" w:hAnsi="Times New Roman" w:cs="Times New Roman"/>
+          <w:sz w:val="24"/>
+          <w:szCs w:val="24"/>
+        </w:rPr>
+        <w:t>ug</w:t>
+      </w:r>
+      <w:proofErr w:type="spellEnd"/>
+      <w:r>
+        <w:rPr>
+          <w:rFonts w:ascii="Times New Roman" w:hAnsi="Times New Roman" w:cs="Times New Roman"/>
+          <w:sz w:val="24"/>
+          <w:szCs w:val="24"/>
+        </w:rPr>
+        <w:t>/L)</w:t>
       </w:r>
     </w:p>
     <w:p>
@@ -568,6 +954,7 @@
           <w:szCs w:val="24"/>
         </w:rPr>
       </w:pPr>
+      <w:proofErr w:type="spellStart"/>
       <w:r>
         <w:rPr>
           <w:rFonts w:ascii="Times New Roman" w:hAnsi="Times New Roman" w:cs="Times New Roman"/>
@@ -577,22 +964,59 @@
         </w:rPr>
         <w:t>gresOutputBasicPublic</w:t>
       </w:r>
-    </w:p>
-    <w:p>
-      <w:pPr>
-        <w:rPr>
-          <w:rFonts w:ascii="Times New Roman" w:hAnsi="Times New Roman" w:cs="Times New Roman"/>
-          <w:sz w:val="24"/>
-          <w:szCs w:val="24"/>
-        </w:rPr>
-      </w:pPr>
-      <w:r>
-        <w:rPr>
-          <w:rFonts w:ascii="Times New Roman" w:hAnsi="Times New Roman" w:cs="Times New Roman"/>
-          <w:sz w:val="24"/>
-          <w:szCs w:val="24"/>
-        </w:rPr>
-        <w:t>The gresOutputBasicPublic folder contains the G-res output information when the data from gresInputDataBasicPublic is imported.</w:t>
+      <w:proofErr w:type="spellEnd"/>
+    </w:p>
+    <w:p>
+      <w:pPr>
+        <w:rPr>
+          <w:rFonts w:ascii="Times New Roman" w:hAnsi="Times New Roman" w:cs="Times New Roman"/>
+          <w:sz w:val="24"/>
+          <w:szCs w:val="24"/>
+        </w:rPr>
+      </w:pPr>
+      <w:r>
+        <w:rPr>
+          <w:rFonts w:ascii="Times New Roman" w:hAnsi="Times New Roman" w:cs="Times New Roman"/>
+          <w:sz w:val="24"/>
+          <w:szCs w:val="24"/>
+        </w:rPr>
+        <w:t xml:space="preserve">The </w:t>
+      </w:r>
+      <w:proofErr w:type="spellStart"/>
+      <w:r>
+        <w:rPr>
+          <w:rFonts w:ascii="Times New Roman" w:hAnsi="Times New Roman" w:cs="Times New Roman"/>
+          <w:sz w:val="24"/>
+          <w:szCs w:val="24"/>
+        </w:rPr>
+        <w:t>gresOutputBasicPublic</w:t>
+      </w:r>
+      <w:proofErr w:type="spellEnd"/>
+      <w:r>
+        <w:rPr>
+          <w:rFonts w:ascii="Times New Roman" w:hAnsi="Times New Roman" w:cs="Times New Roman"/>
+          <w:sz w:val="24"/>
+          <w:szCs w:val="24"/>
+        </w:rPr>
+        <w:t xml:space="preserve"> folder contains the G-res output information when the data from </w:t>
+      </w:r>
+      <w:proofErr w:type="spellStart"/>
+      <w:r>
+        <w:rPr>
+          <w:rFonts w:ascii="Times New Roman" w:hAnsi="Times New Roman" w:cs="Times New Roman"/>
+          <w:sz w:val="24"/>
+          <w:szCs w:val="24"/>
+        </w:rPr>
+        <w:t>gresInputDataBasicPublic</w:t>
+      </w:r>
+      <w:proofErr w:type="spellEnd"/>
+      <w:r>
+        <w:rPr>
+          <w:rFonts w:ascii="Times New Roman" w:hAnsi="Times New Roman" w:cs="Times New Roman"/>
+          <w:sz w:val="24"/>
+          <w:szCs w:val="24"/>
+        </w:rPr>
+        <w:t xml:space="preserve"> is imported.</w:t>
       </w:r>
     </w:p>
     <w:p>
@@ -613,6 +1037,7 @@
           <w:szCs w:val="24"/>
         </w:rPr>
       </w:pPr>
+      <w:proofErr w:type="spellStart"/>
       <w:r>
         <w:rPr>
           <w:rFonts w:ascii="Times New Roman" w:hAnsi="Times New Roman" w:cs="Times New Roman"/>
@@ -622,33 +1047,86 @@
         </w:rPr>
         <w:t>gresOutputBasicPublicLanduse</w:t>
       </w:r>
-    </w:p>
-    <w:p>
-      <w:pPr>
-        <w:rPr>
-          <w:rFonts w:ascii="Times New Roman" w:hAnsi="Times New Roman" w:cs="Times New Roman"/>
-          <w:sz w:val="24"/>
-          <w:szCs w:val="24"/>
-        </w:rPr>
-      </w:pPr>
-      <w:r>
-        <w:rPr>
-          <w:rFonts w:ascii="Times New Roman" w:hAnsi="Times New Roman" w:cs="Times New Roman"/>
-          <w:sz w:val="24"/>
-          <w:szCs w:val="24"/>
-        </w:rPr>
-        <w:t>The gresOutputBasicPublicLanduse folder contains the G-res output information when the data from gresInputDataBasicPublicLanduse is imported.</w:t>
-      </w:r>
-      <w:r>
-        <w:rPr>
-          <w:rFonts w:ascii="Times New Roman" w:hAnsi="Times New Roman" w:cs="Times New Roman"/>
-          <w:sz w:val="24"/>
-          <w:szCs w:val="24"/>
-        </w:rPr>
-        <w:t xml:space="preserve"> The output values are the exact same as the gresOutputBasicPublic files.</w:t>
-      </w:r>
-      <w:bookmarkStart w:id="0" w:name="_GoBack"/>
-      <w:bookmarkEnd w:id="0"/>
+      <w:proofErr w:type="spellEnd"/>
+    </w:p>
+    <w:p>
+      <w:pPr>
+        <w:rPr>
+          <w:rFonts w:ascii="Times New Roman" w:hAnsi="Times New Roman" w:cs="Times New Roman"/>
+          <w:sz w:val="24"/>
+          <w:szCs w:val="24"/>
+        </w:rPr>
+      </w:pPr>
+      <w:r>
+        <w:rPr>
+          <w:rFonts w:ascii="Times New Roman" w:hAnsi="Times New Roman" w:cs="Times New Roman"/>
+          <w:sz w:val="24"/>
+          <w:szCs w:val="24"/>
+        </w:rPr>
+        <w:t xml:space="preserve">The </w:t>
+      </w:r>
+      <w:proofErr w:type="spellStart"/>
+      <w:r>
+        <w:rPr>
+          <w:rFonts w:ascii="Times New Roman" w:hAnsi="Times New Roman" w:cs="Times New Roman"/>
+          <w:sz w:val="24"/>
+          <w:szCs w:val="24"/>
+        </w:rPr>
+        <w:t>gresOutputBasicPublicLanduse</w:t>
+      </w:r>
+      <w:proofErr w:type="spellEnd"/>
+      <w:r>
+        <w:rPr>
+          <w:rFonts w:ascii="Times New Roman" w:hAnsi="Times New Roman" w:cs="Times New Roman"/>
+          <w:sz w:val="24"/>
+          <w:szCs w:val="24"/>
+        </w:rPr>
+        <w:t xml:space="preserve"> folder contains the G-res output information when the data from </w:t>
+      </w:r>
+      <w:proofErr w:type="spellStart"/>
+      <w:r>
+        <w:rPr>
+          <w:rFonts w:ascii="Times New Roman" w:hAnsi="Times New Roman" w:cs="Times New Roman"/>
+          <w:sz w:val="24"/>
+          <w:szCs w:val="24"/>
+        </w:rPr>
+        <w:t>gresInputDataBasicPublicLanduse</w:t>
+      </w:r>
+      <w:proofErr w:type="spellEnd"/>
+      <w:r>
+        <w:rPr>
+          <w:rFonts w:ascii="Times New Roman" w:hAnsi="Times New Roman" w:cs="Times New Roman"/>
+          <w:sz w:val="24"/>
+          <w:szCs w:val="24"/>
+        </w:rPr>
+        <w:t xml:space="preserve"> is imported.</w:t>
+      </w:r>
+      <w:r>
+        <w:rPr>
+          <w:rFonts w:ascii="Times New Roman" w:hAnsi="Times New Roman" w:cs="Times New Roman"/>
+          <w:sz w:val="24"/>
+          <w:szCs w:val="24"/>
+        </w:rPr>
+        <w:t xml:space="preserve"> The output values are the exact same as the </w:t>
+      </w:r>
+      <w:proofErr w:type="spellStart"/>
+      <w:r>
+        <w:rPr>
+          <w:rFonts w:ascii="Times New Roman" w:hAnsi="Times New Roman" w:cs="Times New Roman"/>
+          <w:sz w:val="24"/>
+          <w:szCs w:val="24"/>
+        </w:rPr>
+        <w:t>gresOutputBasicPublic</w:t>
+      </w:r>
+      <w:proofErr w:type="spellEnd"/>
+      <w:r>
+        <w:rPr>
+          <w:rFonts w:ascii="Times New Roman" w:hAnsi="Times New Roman" w:cs="Times New Roman"/>
+          <w:sz w:val="24"/>
+          <w:szCs w:val="24"/>
+        </w:rPr>
+        <w:t xml:space="preserve"> files.</w:t>
+      </w:r>
     </w:p>
     <w:p>
       <w:pPr>
@@ -668,6 +1146,7 @@
           <w:szCs w:val="24"/>
         </w:rPr>
       </w:pPr>
+      <w:proofErr w:type="spellStart"/>
       <w:r>
         <w:rPr>
           <w:rFonts w:ascii="Times New Roman" w:hAnsi="Times New Roman" w:cs="Times New Roman"/>
@@ -686,22 +1165,59 @@
         </w:rPr>
         <w:t>Chem</w:t>
       </w:r>
-    </w:p>
-    <w:p>
-      <w:pPr>
-        <w:rPr>
-          <w:rFonts w:ascii="Times New Roman" w:hAnsi="Times New Roman" w:cs="Times New Roman"/>
-          <w:sz w:val="24"/>
-          <w:szCs w:val="24"/>
-        </w:rPr>
-      </w:pPr>
-      <w:r>
-        <w:rPr>
-          <w:rFonts w:ascii="Times New Roman" w:hAnsi="Times New Roman" w:cs="Times New Roman"/>
-          <w:sz w:val="24"/>
-          <w:szCs w:val="24"/>
-        </w:rPr>
-        <w:t>The gresOutputBasicPublicLanduseChem folder contains the G-res output information when the data from gresInputDataBasicPublicLanduseChem is imported.</w:t>
+      <w:proofErr w:type="spellEnd"/>
+    </w:p>
+    <w:p>
+      <w:pPr>
+        <w:rPr>
+          <w:rFonts w:ascii="Times New Roman" w:hAnsi="Times New Roman" w:cs="Times New Roman"/>
+          <w:sz w:val="24"/>
+          <w:szCs w:val="24"/>
+        </w:rPr>
+      </w:pPr>
+      <w:r>
+        <w:rPr>
+          <w:rFonts w:ascii="Times New Roman" w:hAnsi="Times New Roman" w:cs="Times New Roman"/>
+          <w:sz w:val="24"/>
+          <w:szCs w:val="24"/>
+        </w:rPr>
+        <w:t xml:space="preserve">The </w:t>
+      </w:r>
+      <w:proofErr w:type="spellStart"/>
+      <w:r>
+        <w:rPr>
+          <w:rFonts w:ascii="Times New Roman" w:hAnsi="Times New Roman" w:cs="Times New Roman"/>
+          <w:sz w:val="24"/>
+          <w:szCs w:val="24"/>
+        </w:rPr>
+        <w:t>gresOutputBasicPublicLanduseChem</w:t>
+      </w:r>
+      <w:proofErr w:type="spellEnd"/>
+      <w:r>
+        <w:rPr>
+          <w:rFonts w:ascii="Times New Roman" w:hAnsi="Times New Roman" w:cs="Times New Roman"/>
+          <w:sz w:val="24"/>
+          <w:szCs w:val="24"/>
+        </w:rPr>
+        <w:t xml:space="preserve"> folder contains the G-res output information when the data from </w:t>
+      </w:r>
+      <w:proofErr w:type="spellStart"/>
+      <w:r>
+        <w:rPr>
+          <w:rFonts w:ascii="Times New Roman" w:hAnsi="Times New Roman" w:cs="Times New Roman"/>
+          <w:sz w:val="24"/>
+          <w:szCs w:val="24"/>
+        </w:rPr>
+        <w:t>gresInputDataBasicPublicLanduseChem</w:t>
+      </w:r>
+      <w:proofErr w:type="spellEnd"/>
+      <w:r>
+        <w:rPr>
+          <w:rFonts w:ascii="Times New Roman" w:hAnsi="Times New Roman" w:cs="Times New Roman"/>
+          <w:sz w:val="24"/>
+          <w:szCs w:val="24"/>
+        </w:rPr>
+        <w:t xml:space="preserve"> is imported.</w:t>
       </w:r>
     </w:p>
     <w:p>
@@ -792,15 +1308,141 @@
           <w:sz w:val="24"/>
           <w:szCs w:val="24"/>
         </w:rPr>
-        <w:t xml:space="preserve"> If you input the Basic data (from the dataForGres ex</w:t>
-      </w:r>
-      <w:r>
-        <w:rPr>
-          <w:rFonts w:ascii="Times New Roman" w:hAnsi="Times New Roman" w:cs="Times New Roman"/>
-          <w:sz w:val="24"/>
-          <w:szCs w:val="24"/>
-        </w:rPr>
-        <w:t xml:space="preserve">cel file in jbeaulie/gres github), G-res calculates 0 values for Emission Rate (tCO2e/yr) of which CH4 and Emission Rate (gCO2e/m2/yr) and Emission Rate (gCO2e/m2/yr) of which CH4. It does not make calculations for the “Relative contribution to CH4 Post-Impoundment Emissions” section (which includes “Fraction of CH4 diffusive flux from Total Reservoir CH4 Emission (%)”, “Fraction of Degassing of CH4 from Total Reservoir CH4 Emissions (%)”, and “Fraction of Bubbling of CH4 from Total Reservoir CH4 Emission (%)”. </w:t>
+        <w:t xml:space="preserve"> If you input the Basic data (from the </w:t>
+      </w:r>
+      <w:proofErr w:type="spellStart"/>
+      <w:r>
+        <w:rPr>
+          <w:rFonts w:ascii="Times New Roman" w:hAnsi="Times New Roman" w:cs="Times New Roman"/>
+          <w:sz w:val="24"/>
+          <w:szCs w:val="24"/>
+        </w:rPr>
+        <w:t>dataForGres</w:t>
+      </w:r>
+      <w:proofErr w:type="spellEnd"/>
+      <w:r>
+        <w:rPr>
+          <w:rFonts w:ascii="Times New Roman" w:hAnsi="Times New Roman" w:cs="Times New Roman"/>
+          <w:sz w:val="24"/>
+          <w:szCs w:val="24"/>
+        </w:rPr>
+        <w:t xml:space="preserve"> ex</w:t>
+      </w:r>
+      <w:r>
+        <w:rPr>
+          <w:rFonts w:ascii="Times New Roman" w:hAnsi="Times New Roman" w:cs="Times New Roman"/>
+          <w:sz w:val="24"/>
+          <w:szCs w:val="24"/>
+        </w:rPr>
+        <w:t xml:space="preserve">cel file in </w:t>
+      </w:r>
+      <w:proofErr w:type="spellStart"/>
+      <w:r>
+        <w:rPr>
+          <w:rFonts w:ascii="Times New Roman" w:hAnsi="Times New Roman" w:cs="Times New Roman"/>
+          <w:sz w:val="24"/>
+          <w:szCs w:val="24"/>
+        </w:rPr>
+        <w:t>jbeaulie</w:t>
+      </w:r>
+      <w:proofErr w:type="spellEnd"/>
+      <w:r>
+        <w:rPr>
+          <w:rFonts w:ascii="Times New Roman" w:hAnsi="Times New Roman" w:cs="Times New Roman"/>
+          <w:sz w:val="24"/>
+          <w:szCs w:val="24"/>
+        </w:rPr>
+        <w:t>/</w:t>
+      </w:r>
+      <w:proofErr w:type="spellStart"/>
+      <w:r>
+        <w:rPr>
+          <w:rFonts w:ascii="Times New Roman" w:hAnsi="Times New Roman" w:cs="Times New Roman"/>
+          <w:sz w:val="24"/>
+          <w:szCs w:val="24"/>
+        </w:rPr>
+        <w:t>gres</w:t>
+      </w:r>
+      <w:proofErr w:type="spellEnd"/>
+      <w:r>
+        <w:rPr>
+          <w:rFonts w:ascii="Times New Roman" w:hAnsi="Times New Roman" w:cs="Times New Roman"/>
+          <w:sz w:val="24"/>
+          <w:szCs w:val="24"/>
+        </w:rPr>
+        <w:t xml:space="preserve"> </w:t>
+      </w:r>
+      <w:proofErr w:type="spellStart"/>
+      <w:r>
+        <w:rPr>
+          <w:rFonts w:ascii="Times New Roman" w:hAnsi="Times New Roman" w:cs="Times New Roman"/>
+          <w:sz w:val="24"/>
+          <w:szCs w:val="24"/>
+        </w:rPr>
+        <w:t>github</w:t>
+      </w:r>
+      <w:proofErr w:type="spellEnd"/>
+      <w:r>
+        <w:rPr>
+          <w:rFonts w:ascii="Times New Roman" w:hAnsi="Times New Roman" w:cs="Times New Roman"/>
+          <w:sz w:val="24"/>
+          <w:szCs w:val="24"/>
+        </w:rPr>
+        <w:t>), G-res calculates 0 values for Emission Rate (tCO2e/</w:t>
+      </w:r>
+      <w:proofErr w:type="spellStart"/>
+      <w:r>
+        <w:rPr>
+          <w:rFonts w:ascii="Times New Roman" w:hAnsi="Times New Roman" w:cs="Times New Roman"/>
+          <w:sz w:val="24"/>
+          <w:szCs w:val="24"/>
+        </w:rPr>
+        <w:t>yr</w:t>
+      </w:r>
+      <w:proofErr w:type="spellEnd"/>
+      <w:r>
+        <w:rPr>
+          <w:rFonts w:ascii="Times New Roman" w:hAnsi="Times New Roman" w:cs="Times New Roman"/>
+          <w:sz w:val="24"/>
+          <w:szCs w:val="24"/>
+        </w:rPr>
+        <w:t>) of which CH4 and Emission Rate (gCO2e/m2/</w:t>
+      </w:r>
+      <w:proofErr w:type="spellStart"/>
+      <w:r>
+        <w:rPr>
+          <w:rFonts w:ascii="Times New Roman" w:hAnsi="Times New Roman" w:cs="Times New Roman"/>
+          <w:sz w:val="24"/>
+          <w:szCs w:val="24"/>
+        </w:rPr>
+        <w:t>yr</w:t>
+      </w:r>
+      <w:proofErr w:type="spellEnd"/>
+      <w:r>
+        <w:rPr>
+          <w:rFonts w:ascii="Times New Roman" w:hAnsi="Times New Roman" w:cs="Times New Roman"/>
+          <w:sz w:val="24"/>
+          <w:szCs w:val="24"/>
+        </w:rPr>
+        <w:t>) and Emission Rate (gCO2e/m2/</w:t>
+      </w:r>
+      <w:proofErr w:type="spellStart"/>
+      <w:r>
+        <w:rPr>
+          <w:rFonts w:ascii="Times New Roman" w:hAnsi="Times New Roman" w:cs="Times New Roman"/>
+          <w:sz w:val="24"/>
+          <w:szCs w:val="24"/>
+        </w:rPr>
+        <w:t>yr</w:t>
+      </w:r>
+      <w:proofErr w:type="spellEnd"/>
+      <w:r>
+        <w:rPr>
+          <w:rFonts w:ascii="Times New Roman" w:hAnsi="Times New Roman" w:cs="Times New Roman"/>
+          <w:sz w:val="24"/>
+          <w:szCs w:val="24"/>
+        </w:rPr>
+        <w:t xml:space="preserve">) of which CH4. It does not make calculations for the “Relative contribution to CH4 Post-Impoundment Emissions” section (which includes “Fraction of CH4 diffusive flux from Total Reservoir CH4 Emission (%)”, “Fraction of Degassing of CH4 from Total Reservoir CH4 Emissions (%)”, and “Fraction of Bubbling of CH4 from Total Reservoir CH4 Emission (%)”. </w:t>
       </w:r>
     </w:p>
     <w:p>
@@ -1448,6 +2090,7 @@
                 <w:szCs w:val="24"/>
               </w:rPr>
             </w:pPr>
+            <w:proofErr w:type="spellStart"/>
             <w:r>
               <w:rPr>
                 <w:rFonts w:ascii="Times New Roman" w:hAnsi="Times New Roman" w:cs="Times New Roman"/>
@@ -1456,6 +2099,7 @@
               </w:rPr>
               <w:t>Percent_op</w:t>
             </w:r>
+            <w:proofErr w:type="spellEnd"/>
           </w:p>
         </w:tc>
         <w:tc>
@@ -1516,6 +2160,7 @@
                 <w:szCs w:val="24"/>
               </w:rPr>
             </w:pPr>
+            <w:proofErr w:type="spellStart"/>
             <w:r>
               <w:rPr>
                 <w:rFonts w:ascii="Times New Roman" w:hAnsi="Times New Roman" w:cs="Times New Roman"/>
@@ -1524,6 +2169,7 @@
               </w:rPr>
               <w:t>Percent_ur</w:t>
             </w:r>
+            <w:proofErr w:type="spellEnd"/>
           </w:p>
         </w:tc>
         <w:tc>
@@ -1584,6 +2230,7 @@
                 <w:szCs w:val="24"/>
               </w:rPr>
             </w:pPr>
+            <w:proofErr w:type="spellStart"/>
             <w:r>
               <w:rPr>
                 <w:rFonts w:ascii="Times New Roman" w:hAnsi="Times New Roman" w:cs="Times New Roman"/>
@@ -1592,6 +2239,7 @@
               </w:rPr>
               <w:t>Percent_we</w:t>
             </w:r>
+            <w:proofErr w:type="spellEnd"/>
           </w:p>
         </w:tc>
         <w:tc>
@@ -1652,6 +2300,7 @@
                 <w:szCs w:val="24"/>
               </w:rPr>
             </w:pPr>
+            <w:proofErr w:type="spellStart"/>
             <w:r>
               <w:rPr>
                 <w:rFonts w:ascii="Times New Roman" w:hAnsi="Times New Roman" w:cs="Times New Roman"/>
@@ -1660,6 +2309,7 @@
               </w:rPr>
               <w:t>Percent_gr</w:t>
             </w:r>
+            <w:proofErr w:type="spellEnd"/>
           </w:p>
         </w:tc>
         <w:tc>
@@ -1720,6 +2370,7 @@
                 <w:szCs w:val="24"/>
               </w:rPr>
             </w:pPr>
+            <w:proofErr w:type="spellStart"/>
             <w:r>
               <w:rPr>
                 <w:rFonts w:ascii="Times New Roman" w:hAnsi="Times New Roman" w:cs="Times New Roman"/>
@@ -1728,6 +2379,83 @@
               </w:rPr>
               <w:lastRenderedPageBreak/>
               <w:t>Percent_ag</w:t>
+            </w:r>
+            <w:proofErr w:type="spellEnd"/>
+          </w:p>
+        </w:tc>
+        <w:tc>
+          <w:tcPr>
+            <w:tcW w:w="3117" w:type="dxa"/>
+          </w:tcPr>
+          <w:p>
+            <w:pPr>
+              <w:rPr>
+                <w:rFonts w:ascii="Times New Roman" w:hAnsi="Times New Roman" w:cs="Times New Roman"/>
+                <w:sz w:val="24"/>
+                <w:szCs w:val="24"/>
+              </w:rPr>
+            </w:pPr>
+            <w:r>
+              <w:rPr>
+                <w:rFonts w:ascii="Times New Roman" w:hAnsi="Times New Roman" w:cs="Times New Roman"/>
+                <w:sz w:val="24"/>
+                <w:szCs w:val="24"/>
+              </w:rPr>
+              <w:t>Percent agriculture (</w:t>
+            </w:r>
+            <w:proofErr w:type="spellStart"/>
+            <w:r>
+              <w:rPr>
+                <w:rFonts w:ascii="Times New Roman" w:hAnsi="Times New Roman" w:cs="Times New Roman"/>
+                <w:sz w:val="24"/>
+                <w:szCs w:val="24"/>
+              </w:rPr>
+              <w:t>percent_pa</w:t>
+            </w:r>
+            <w:proofErr w:type="spellEnd"/>
+            <w:r>
+              <w:rPr>
+                <w:rFonts w:ascii="Times New Roman" w:hAnsi="Times New Roman" w:cs="Times New Roman"/>
+                <w:sz w:val="24"/>
+                <w:szCs w:val="24"/>
+              </w:rPr>
+              <w:t xml:space="preserve"> + </w:t>
+            </w:r>
+            <w:proofErr w:type="spellStart"/>
+            <w:r>
+              <w:rPr>
+                <w:rFonts w:ascii="Times New Roman" w:hAnsi="Times New Roman" w:cs="Times New Roman"/>
+                <w:sz w:val="24"/>
+                <w:szCs w:val="24"/>
+              </w:rPr>
+              <w:t>percent_cu</w:t>
+            </w:r>
+            <w:proofErr w:type="spellEnd"/>
+            <w:r>
+              <w:rPr>
+                <w:rFonts w:ascii="Times New Roman" w:hAnsi="Times New Roman" w:cs="Times New Roman"/>
+                <w:sz w:val="24"/>
+                <w:szCs w:val="24"/>
+              </w:rPr>
+              <w:t xml:space="preserve"> = percent pasture + percent cultivated = </w:t>
+            </w:r>
+            <w:proofErr w:type="spellStart"/>
+            <w:r>
+              <w:rPr>
+                <w:rFonts w:ascii="Times New Roman" w:hAnsi="Times New Roman" w:cs="Times New Roman"/>
+                <w:sz w:val="24"/>
+                <w:szCs w:val="24"/>
+              </w:rPr>
+              <w:t>percent_ag</w:t>
+            </w:r>
+            <w:proofErr w:type="spellEnd"/>
+            <w:r>
+              <w:rPr>
+                <w:rFonts w:ascii="Times New Roman" w:hAnsi="Times New Roman" w:cs="Times New Roman"/>
+                <w:sz w:val="24"/>
+                <w:szCs w:val="24"/>
+              </w:rPr>
+              <w:t>)</w:t>
             </w:r>
           </w:p>
         </w:tc>
@@ -1749,28 +2477,6 @@
                 <w:sz w:val="24"/>
                 <w:szCs w:val="24"/>
               </w:rPr>
-              <w:t>Percent agriculture (percent_pa + percent_cu = percent pasture + percent cultivated = percent_ag)</w:t>
-            </w:r>
-          </w:p>
-        </w:tc>
-        <w:tc>
-          <w:tcPr>
-            <w:tcW w:w="3117" w:type="dxa"/>
-          </w:tcPr>
-          <w:p>
-            <w:pPr>
-              <w:rPr>
-                <w:rFonts w:ascii="Times New Roman" w:hAnsi="Times New Roman" w:cs="Times New Roman"/>
-                <w:sz w:val="24"/>
-                <w:szCs w:val="24"/>
-              </w:rPr>
-            </w:pPr>
-            <w:r>
-              <w:rPr>
-                <w:rFonts w:ascii="Times New Roman" w:hAnsi="Times New Roman" w:cs="Times New Roman"/>
-                <w:sz w:val="24"/>
-                <w:szCs w:val="24"/>
-              </w:rPr>
               <w:t>Croplands (%)</w:t>
             </w:r>
           </w:p>
@@ -1904,6 +2610,7 @@
           <w:szCs w:val="24"/>
         </w:rPr>
       </w:pPr>
+      <w:proofErr w:type="spellStart"/>
       <w:r>
         <w:rPr>
           <w:rFonts w:ascii="Times New Roman" w:hAnsi="Times New Roman" w:cs="Times New Roman"/>
@@ -1913,6 +2620,7 @@
         </w:rPr>
         <w:t>dataSourceLocations.R</w:t>
       </w:r>
+      <w:proofErr w:type="spellEnd"/>
     </w:p>
     <w:p>
       <w:pPr>
@@ -1971,7 +2679,43 @@
           <w:sz w:val="24"/>
           <w:szCs w:val="24"/>
         </w:rPr>
-        <w:t xml:space="preserve"> (as they were in my O:drive- they should all be in github)</w:t>
+        <w:t xml:space="preserve"> (as they were in my </w:t>
+      </w:r>
+      <w:proofErr w:type="gramStart"/>
+      <w:r>
+        <w:rPr>
+          <w:rFonts w:ascii="Times New Roman" w:hAnsi="Times New Roman" w:cs="Times New Roman"/>
+          <w:sz w:val="24"/>
+          <w:szCs w:val="24"/>
+        </w:rPr>
+        <w:t>O:drive</w:t>
+      </w:r>
+      <w:proofErr w:type="gramEnd"/>
+      <w:r>
+        <w:rPr>
+          <w:rFonts w:ascii="Times New Roman" w:hAnsi="Times New Roman" w:cs="Times New Roman"/>
+          <w:sz w:val="24"/>
+          <w:szCs w:val="24"/>
+        </w:rPr>
+        <w:t xml:space="preserve">- they should all be in </w:t>
+      </w:r>
+      <w:proofErr w:type="spellStart"/>
+      <w:r>
+        <w:rPr>
+          <w:rFonts w:ascii="Times New Roman" w:hAnsi="Times New Roman" w:cs="Times New Roman"/>
+          <w:sz w:val="24"/>
+          <w:szCs w:val="24"/>
+        </w:rPr>
+        <w:t>github</w:t>
+      </w:r>
+      <w:proofErr w:type="spellEnd"/>
+      <w:r>
+        <w:rPr>
+          <w:rFonts w:ascii="Times New Roman" w:hAnsi="Times New Roman" w:cs="Times New Roman"/>
+          <w:sz w:val="24"/>
+          <w:szCs w:val="24"/>
+        </w:rPr>
+        <w:t>)</w:t>
       </w:r>
     </w:p>
     <w:p>
@@ -2005,6 +2749,7 @@
           <w:szCs w:val="24"/>
         </w:rPr>
       </w:pPr>
+      <w:proofErr w:type="spellStart"/>
       <w:r>
         <w:rPr>
           <w:rFonts w:ascii="Times New Roman" w:hAnsi="Times New Roman" w:cs="Times New Roman"/>
@@ -2014,6 +2759,7 @@
         </w:rPr>
         <w:t>annualizeEmissions.R</w:t>
       </w:r>
+      <w:proofErr w:type="spellEnd"/>
     </w:p>
     <w:p>
       <w:pPr>
@@ -2034,8 +2780,103 @@
           <w:sz w:val="24"/>
           <w:szCs w:val="24"/>
         </w:rPr>
-        <w:t>This file calculates the annualization coefficient (with notes about the reasoning), and reads in the excel file with all of the measured data and applies this annualization coefficient to it. It then reads in the excel file with the G-res predicted values, and merges the file with the measured data with the file with the G-res predicted values. It makes graphs comparing these values.</w:t>
-      </w:r>
+        <w:t xml:space="preserve">This file calculates the annualization coefficient (with notes about the reasoning), and reads in the excel file with </w:t>
+      </w:r>
+      <w:proofErr w:type="gramStart"/>
+      <w:r>
+        <w:rPr>
+          <w:rFonts w:ascii="Times New Roman" w:hAnsi="Times New Roman" w:cs="Times New Roman"/>
+          <w:sz w:val="24"/>
+          <w:szCs w:val="24"/>
+        </w:rPr>
+        <w:t>all of</w:t>
+      </w:r>
+      <w:proofErr w:type="gramEnd"/>
+      <w:r>
+        <w:rPr>
+          <w:rFonts w:ascii="Times New Roman" w:hAnsi="Times New Roman" w:cs="Times New Roman"/>
+          <w:sz w:val="24"/>
+          <w:szCs w:val="24"/>
+        </w:rPr>
+        <w:t xml:space="preserve"> the measured data and applies this annualization coefficient to it. It then reads in the excel file with the G-res predicted values, and merges the file with the measured data with the file with the G-res predicted values. It makes graphs comparing these values.</w:t>
+      </w:r>
+    </w:p>
+    <w:p>
+      <w:pPr>
+        <w:rPr>
+          <w:rFonts w:ascii="Times New Roman" w:hAnsi="Times New Roman" w:cs="Times New Roman"/>
+          <w:sz w:val="24"/>
+          <w:szCs w:val="24"/>
+        </w:rPr>
+      </w:pPr>
+    </w:p>
+    <w:p>
+      <w:pPr>
+        <w:rPr>
+          <w:rFonts w:ascii="Times New Roman" w:hAnsi="Times New Roman" w:cs="Times New Roman"/>
+          <w:b/>
+          <w:sz w:val="24"/>
+          <w:szCs w:val="24"/>
+        </w:rPr>
+      </w:pPr>
+      <w:r>
+        <w:rPr>
+          <w:rFonts w:ascii="Times New Roman" w:hAnsi="Times New Roman" w:cs="Times New Roman"/>
+          <w:b/>
+          <w:sz w:val="24"/>
+          <w:szCs w:val="24"/>
+        </w:rPr>
+        <w:t>Using Earth Engine</w:t>
+      </w:r>
+    </w:p>
+    <w:p>
+      <w:pPr>
+        <w:rPr>
+          <w:rFonts w:ascii="Times New Roman" w:hAnsi="Times New Roman" w:cs="Times New Roman"/>
+          <w:i/>
+          <w:sz w:val="24"/>
+          <w:szCs w:val="24"/>
+        </w:rPr>
+      </w:pPr>
+      <w:r>
+        <w:rPr>
+          <w:rFonts w:ascii="Times New Roman" w:hAnsi="Times New Roman" w:cs="Times New Roman"/>
+          <w:i/>
+          <w:sz w:val="24"/>
+          <w:szCs w:val="24"/>
+        </w:rPr>
+        <w:t>How to convert GIS shapefiles into KML</w:t>
+      </w:r>
+    </w:p>
+    <w:p>
+      <w:pPr>
+        <w:rPr>
+          <w:rFonts w:ascii="Times New Roman" w:hAnsi="Times New Roman" w:cs="Times New Roman"/>
+          <w:sz w:val="24"/>
+          <w:szCs w:val="24"/>
+        </w:rPr>
+      </w:pPr>
+      <w:hyperlink r:id="rId11" w:history="1">
+        <w:r>
+          <w:rPr>
+            <w:rStyle w:val="Hyperlink"/>
+            <w:rFonts w:ascii="Times New Roman" w:hAnsi="Times New Roman" w:cs="Times New Roman"/>
+            <w:sz w:val="24"/>
+            <w:szCs w:val="24"/>
+          </w:rPr>
+          <w:t>https://support.esri.com/en/technical-article/000012399</w:t>
+        </w:r>
+      </w:hyperlink>
+      <w:r>
+        <w:rPr>
+          <w:rFonts w:ascii="Times New Roman" w:hAnsi="Times New Roman" w:cs="Times New Roman"/>
+          <w:sz w:val="24"/>
+          <w:szCs w:val="24"/>
+        </w:rPr>
+        <w:t xml:space="preserve"> </w:t>
+      </w:r>
+      <w:bookmarkStart w:id="0" w:name="_GoBack"/>
+      <w:bookmarkEnd w:id="0"/>
     </w:p>
     <w:p>
       <w:pPr>
@@ -3283,6 +4124,18 @@
       <w:u w:val="single"/>
     </w:rPr>
   </w:style>
+  <w:style w:type="character" w:styleId="UnresolvedMention">
+    <w:name w:val="Unresolved Mention"/>
+    <w:basedOn w:val="DefaultParagraphFont"/>
+    <w:uiPriority w:val="99"/>
+    <w:semiHidden/>
+    <w:unhideWhenUsed/>
+    <w:rsid w:val="009353E3"/>
+    <w:rPr>
+      <w:color w:val="808080"/>
+      <w:shd w:val="clear" w:color="auto" w:fill="E6E6E6"/>
+    </w:rPr>
+  </w:style>
 </w:styles>
 </file>
 

</xml_diff>

<commit_message>
gather data from Earth Engine and apply it to .mer files
</commit_message>
<xml_diff>
--- a/inputData/gresReadMe.docx
+++ b/inputData/gresReadMe.docx
@@ -35,262 +35,96 @@
           <w:sz w:val="24"/>
           <w:szCs w:val="24"/>
         </w:rPr>
-        <w:t xml:space="preserve">The G-res documents are split into 7 different folders: </w:t>
-      </w:r>
-      <w:proofErr w:type="spellStart"/>
-      <w:r>
-        <w:rPr>
-          <w:rFonts w:ascii="Times New Roman" w:hAnsi="Times New Roman" w:cs="Times New Roman"/>
+        <w:t xml:space="preserve">The G-res documents are split into 7 different folders: dataSources, gresInputDataBasicPublic, gresInputDataBasicPublicLanduse, gresInputDataBasicPublicLanduseChem, gresOutputBasicPublic, gresOutputBasicPublicLanduse, gresOutputBasicPublicLanduseChem. </w:t>
+      </w:r>
+    </w:p>
+    <w:p>
+      <w:pPr>
+        <w:rPr>
+          <w:rFonts w:ascii="Times New Roman" w:hAnsi="Times New Roman" w:cs="Times New Roman"/>
+          <w:sz w:val="24"/>
+          <w:szCs w:val="24"/>
+        </w:rPr>
+      </w:pPr>
+    </w:p>
+    <w:p>
+      <w:pPr>
+        <w:rPr>
+          <w:rFonts w:ascii="Times New Roman" w:hAnsi="Times New Roman" w:cs="Times New Roman"/>
+          <w:sz w:val="24"/>
+          <w:szCs w:val="24"/>
+        </w:rPr>
+      </w:pPr>
+      <w:r>
+        <w:rPr>
+          <w:rFonts w:ascii="Times New Roman" w:hAnsi="Times New Roman" w:cs="Times New Roman"/>
+          <w:i/>
           <w:sz w:val="24"/>
           <w:szCs w:val="24"/>
         </w:rPr>
         <w:t>dataSources</w:t>
       </w:r>
-      <w:proofErr w:type="spellEnd"/>
-      <w:r>
-        <w:rPr>
-          <w:rFonts w:ascii="Times New Roman" w:hAnsi="Times New Roman" w:cs="Times New Roman"/>
-          <w:sz w:val="24"/>
-          <w:szCs w:val="24"/>
-        </w:rPr>
-        <w:t xml:space="preserve">, </w:t>
-      </w:r>
-      <w:proofErr w:type="spellStart"/>
-      <w:r>
-        <w:rPr>
-          <w:rFonts w:ascii="Times New Roman" w:hAnsi="Times New Roman" w:cs="Times New Roman"/>
+    </w:p>
+    <w:p>
+      <w:pPr>
+        <w:rPr>
+          <w:rFonts w:ascii="Times New Roman" w:hAnsi="Times New Roman" w:cs="Times New Roman"/>
+          <w:sz w:val="24"/>
+          <w:szCs w:val="24"/>
+        </w:rPr>
+      </w:pPr>
+      <w:r>
+        <w:rPr>
+          <w:rFonts w:ascii="Times New Roman" w:hAnsi="Times New Roman" w:cs="Times New Roman"/>
+          <w:sz w:val="24"/>
+          <w:szCs w:val="24"/>
+        </w:rPr>
+        <w:t>The dataSources folder holds the documents that contain data that was used to fill in values in G-res.</w:t>
+      </w:r>
+    </w:p>
+    <w:p>
+      <w:pPr>
+        <w:rPr>
+          <w:rFonts w:ascii="Times New Roman" w:hAnsi="Times New Roman" w:cs="Times New Roman"/>
+          <w:sz w:val="24"/>
+          <w:szCs w:val="24"/>
+        </w:rPr>
+      </w:pPr>
+    </w:p>
+    <w:p>
+      <w:pPr>
+        <w:rPr>
+          <w:rFonts w:ascii="Times New Roman" w:hAnsi="Times New Roman" w:cs="Times New Roman"/>
+          <w:i/>
+          <w:sz w:val="24"/>
+          <w:szCs w:val="24"/>
+        </w:rPr>
+      </w:pPr>
+      <w:r>
+        <w:rPr>
+          <w:rFonts w:ascii="Times New Roman" w:hAnsi="Times New Roman" w:cs="Times New Roman"/>
+          <w:i/>
           <w:sz w:val="24"/>
           <w:szCs w:val="24"/>
         </w:rPr>
         <w:t>gresInputDataBasicPublic</w:t>
       </w:r>
-      <w:proofErr w:type="spellEnd"/>
-      <w:r>
-        <w:rPr>
-          <w:rFonts w:ascii="Times New Roman" w:hAnsi="Times New Roman" w:cs="Times New Roman"/>
-          <w:sz w:val="24"/>
-          <w:szCs w:val="24"/>
-        </w:rPr>
-        <w:t xml:space="preserve">, </w:t>
-      </w:r>
-      <w:proofErr w:type="spellStart"/>
-      <w:r>
-        <w:rPr>
-          <w:rFonts w:ascii="Times New Roman" w:hAnsi="Times New Roman" w:cs="Times New Roman"/>
-          <w:sz w:val="24"/>
-          <w:szCs w:val="24"/>
-        </w:rPr>
-        <w:t>gresInputDataBasicPublicLanduse</w:t>
-      </w:r>
-      <w:proofErr w:type="spellEnd"/>
-      <w:r>
-        <w:rPr>
-          <w:rFonts w:ascii="Times New Roman" w:hAnsi="Times New Roman" w:cs="Times New Roman"/>
-          <w:sz w:val="24"/>
-          <w:szCs w:val="24"/>
-        </w:rPr>
-        <w:t xml:space="preserve">, </w:t>
-      </w:r>
-      <w:proofErr w:type="spellStart"/>
-      <w:r>
-        <w:rPr>
-          <w:rFonts w:ascii="Times New Roman" w:hAnsi="Times New Roman" w:cs="Times New Roman"/>
-          <w:sz w:val="24"/>
-          <w:szCs w:val="24"/>
-        </w:rPr>
-        <w:t>gresInputDataBasicPublicLanduseChem</w:t>
-      </w:r>
-      <w:proofErr w:type="spellEnd"/>
-      <w:r>
-        <w:rPr>
-          <w:rFonts w:ascii="Times New Roman" w:hAnsi="Times New Roman" w:cs="Times New Roman"/>
-          <w:sz w:val="24"/>
-          <w:szCs w:val="24"/>
-        </w:rPr>
-        <w:t xml:space="preserve">, </w:t>
-      </w:r>
-      <w:proofErr w:type="spellStart"/>
-      <w:r>
-        <w:rPr>
-          <w:rFonts w:ascii="Times New Roman" w:hAnsi="Times New Roman" w:cs="Times New Roman"/>
-          <w:sz w:val="24"/>
-          <w:szCs w:val="24"/>
-        </w:rPr>
-        <w:t>gresOutputBasicPublic</w:t>
-      </w:r>
-      <w:proofErr w:type="spellEnd"/>
-      <w:r>
-        <w:rPr>
-          <w:rFonts w:ascii="Times New Roman" w:hAnsi="Times New Roman" w:cs="Times New Roman"/>
-          <w:sz w:val="24"/>
-          <w:szCs w:val="24"/>
-        </w:rPr>
-        <w:t xml:space="preserve">, </w:t>
-      </w:r>
-      <w:proofErr w:type="spellStart"/>
-      <w:r>
-        <w:rPr>
-          <w:rFonts w:ascii="Times New Roman" w:hAnsi="Times New Roman" w:cs="Times New Roman"/>
-          <w:sz w:val="24"/>
-          <w:szCs w:val="24"/>
-        </w:rPr>
-        <w:t>gresOutputBasicPublicLanduse</w:t>
-      </w:r>
-      <w:proofErr w:type="spellEnd"/>
-      <w:r>
-        <w:rPr>
-          <w:rFonts w:ascii="Times New Roman" w:hAnsi="Times New Roman" w:cs="Times New Roman"/>
-          <w:sz w:val="24"/>
-          <w:szCs w:val="24"/>
-        </w:rPr>
-        <w:t xml:space="preserve">, </w:t>
-      </w:r>
-      <w:proofErr w:type="spellStart"/>
-      <w:r>
-        <w:rPr>
-          <w:rFonts w:ascii="Times New Roman" w:hAnsi="Times New Roman" w:cs="Times New Roman"/>
-          <w:sz w:val="24"/>
-          <w:szCs w:val="24"/>
-        </w:rPr>
-        <w:t>gresOutputBasicPublicLanduseChem</w:t>
-      </w:r>
-      <w:proofErr w:type="spellEnd"/>
-      <w:r>
-        <w:rPr>
-          <w:rFonts w:ascii="Times New Roman" w:hAnsi="Times New Roman" w:cs="Times New Roman"/>
-          <w:sz w:val="24"/>
-          <w:szCs w:val="24"/>
-        </w:rPr>
-        <w:t xml:space="preserve">. </w:t>
-      </w:r>
-    </w:p>
-    <w:p>
-      <w:pPr>
-        <w:rPr>
-          <w:rFonts w:ascii="Times New Roman" w:hAnsi="Times New Roman" w:cs="Times New Roman"/>
-          <w:sz w:val="24"/>
-          <w:szCs w:val="24"/>
-        </w:rPr>
-      </w:pPr>
-    </w:p>
-    <w:p>
-      <w:pPr>
-        <w:rPr>
-          <w:rFonts w:ascii="Times New Roman" w:hAnsi="Times New Roman" w:cs="Times New Roman"/>
-          <w:sz w:val="24"/>
-          <w:szCs w:val="24"/>
-        </w:rPr>
-      </w:pPr>
-      <w:proofErr w:type="spellStart"/>
-      <w:r>
-        <w:rPr>
-          <w:rFonts w:ascii="Times New Roman" w:hAnsi="Times New Roman" w:cs="Times New Roman"/>
-          <w:i/>
-          <w:sz w:val="24"/>
-          <w:szCs w:val="24"/>
-        </w:rPr>
-        <w:t>dataSources</w:t>
-      </w:r>
-      <w:proofErr w:type="spellEnd"/>
-    </w:p>
-    <w:p>
-      <w:pPr>
-        <w:rPr>
-          <w:rFonts w:ascii="Times New Roman" w:hAnsi="Times New Roman" w:cs="Times New Roman"/>
-          <w:sz w:val="24"/>
-          <w:szCs w:val="24"/>
-        </w:rPr>
-      </w:pPr>
-      <w:r>
-        <w:rPr>
-          <w:rFonts w:ascii="Times New Roman" w:hAnsi="Times New Roman" w:cs="Times New Roman"/>
-          <w:sz w:val="24"/>
-          <w:szCs w:val="24"/>
-        </w:rPr>
-        <w:t xml:space="preserve">The </w:t>
-      </w:r>
-      <w:proofErr w:type="spellStart"/>
-      <w:r>
-        <w:rPr>
-          <w:rFonts w:ascii="Times New Roman" w:hAnsi="Times New Roman" w:cs="Times New Roman"/>
-          <w:sz w:val="24"/>
-          <w:szCs w:val="24"/>
-        </w:rPr>
-        <w:t>dataSources</w:t>
-      </w:r>
-      <w:proofErr w:type="spellEnd"/>
-      <w:r>
-        <w:rPr>
-          <w:rFonts w:ascii="Times New Roman" w:hAnsi="Times New Roman" w:cs="Times New Roman"/>
-          <w:sz w:val="24"/>
-          <w:szCs w:val="24"/>
-        </w:rPr>
-        <w:t xml:space="preserve"> folder holds the documents that contain data that was used to fill in values in G-res.</w:t>
-      </w:r>
-    </w:p>
-    <w:p>
-      <w:pPr>
-        <w:rPr>
-          <w:rFonts w:ascii="Times New Roman" w:hAnsi="Times New Roman" w:cs="Times New Roman"/>
-          <w:sz w:val="24"/>
-          <w:szCs w:val="24"/>
-        </w:rPr>
-      </w:pPr>
-    </w:p>
-    <w:p>
-      <w:pPr>
-        <w:rPr>
-          <w:rFonts w:ascii="Times New Roman" w:hAnsi="Times New Roman" w:cs="Times New Roman"/>
-          <w:i/>
-          <w:sz w:val="24"/>
-          <w:szCs w:val="24"/>
-        </w:rPr>
-      </w:pPr>
-      <w:proofErr w:type="spellStart"/>
-      <w:r>
-        <w:rPr>
-          <w:rFonts w:ascii="Times New Roman" w:hAnsi="Times New Roman" w:cs="Times New Roman"/>
-          <w:i/>
-          <w:sz w:val="24"/>
-          <w:szCs w:val="24"/>
-        </w:rPr>
-        <w:t>gresInputDataBasicPublic</w:t>
-      </w:r>
-      <w:proofErr w:type="spellEnd"/>
-    </w:p>
-    <w:p>
-      <w:pPr>
-        <w:rPr>
-          <w:rFonts w:ascii="Times New Roman" w:hAnsi="Times New Roman" w:cs="Times New Roman"/>
-          <w:sz w:val="24"/>
-          <w:szCs w:val="24"/>
-        </w:rPr>
-      </w:pPr>
-      <w:r>
-        <w:rPr>
-          <w:rFonts w:ascii="Times New Roman" w:hAnsi="Times New Roman" w:cs="Times New Roman"/>
-          <w:sz w:val="24"/>
-          <w:szCs w:val="24"/>
-        </w:rPr>
-        <w:t xml:space="preserve">The </w:t>
-      </w:r>
-      <w:proofErr w:type="spellStart"/>
-      <w:r>
-        <w:rPr>
-          <w:rFonts w:ascii="Times New Roman" w:hAnsi="Times New Roman" w:cs="Times New Roman"/>
-          <w:sz w:val="24"/>
-          <w:szCs w:val="24"/>
-        </w:rPr>
-        <w:t>gresInputDataBasicPublic</w:t>
-      </w:r>
-      <w:proofErr w:type="spellEnd"/>
-      <w:r>
-        <w:rPr>
-          <w:rFonts w:ascii="Times New Roman" w:hAnsi="Times New Roman" w:cs="Times New Roman"/>
-          <w:sz w:val="24"/>
-          <w:szCs w:val="24"/>
-        </w:rPr>
-        <w:t xml:space="preserve"> folder holds files that can be imported into G-res and contain the following fields of information:</w:t>
+    </w:p>
+    <w:p>
+      <w:pPr>
+        <w:rPr>
+          <w:rFonts w:ascii="Times New Roman" w:hAnsi="Times New Roman" w:cs="Times New Roman"/>
+          <w:sz w:val="24"/>
+          <w:szCs w:val="24"/>
+        </w:rPr>
+      </w:pPr>
+      <w:r>
+        <w:rPr>
+          <w:rFonts w:ascii="Times New Roman" w:hAnsi="Times New Roman" w:cs="Times New Roman"/>
+          <w:sz w:val="24"/>
+          <w:szCs w:val="24"/>
+        </w:rPr>
+        <w:t>The gresInputDataBasicPublic folder holds files that can be imported into G-res and contain the following fields of information:</w:t>
       </w:r>
     </w:p>
     <w:p>
@@ -312,25 +146,7 @@
           <w:sz w:val="24"/>
           <w:szCs w:val="24"/>
         </w:rPr>
-        <w:t xml:space="preserve">Reservoir Area (basic- from an excel data sheet in </w:t>
-      </w:r>
-      <w:proofErr w:type="spellStart"/>
-      <w:r>
-        <w:rPr>
-          <w:rFonts w:ascii="Times New Roman" w:hAnsi="Times New Roman" w:cs="Times New Roman"/>
-          <w:sz w:val="24"/>
-          <w:szCs w:val="24"/>
-        </w:rPr>
-        <w:t>github</w:t>
-      </w:r>
-      <w:proofErr w:type="spellEnd"/>
-      <w:r>
-        <w:rPr>
-          <w:rFonts w:ascii="Times New Roman" w:hAnsi="Times New Roman" w:cs="Times New Roman"/>
-          <w:sz w:val="24"/>
-          <w:szCs w:val="24"/>
-        </w:rPr>
-        <w:t>)</w:t>
+        <w:t>Reservoir Area (basic- from an excel data sheet in github)</w:t>
       </w:r>
     </w:p>
     <w:p>
@@ -352,25 +168,7 @@
           <w:sz w:val="24"/>
           <w:szCs w:val="24"/>
         </w:rPr>
-        <w:t xml:space="preserve">Maximum Depth (basic- from an excel data sheet in </w:t>
-      </w:r>
-      <w:proofErr w:type="spellStart"/>
-      <w:r>
-        <w:rPr>
-          <w:rFonts w:ascii="Times New Roman" w:hAnsi="Times New Roman" w:cs="Times New Roman"/>
-          <w:sz w:val="24"/>
-          <w:szCs w:val="24"/>
-        </w:rPr>
-        <w:t>github</w:t>
-      </w:r>
-      <w:proofErr w:type="spellEnd"/>
-      <w:r>
-        <w:rPr>
-          <w:rFonts w:ascii="Times New Roman" w:hAnsi="Times New Roman" w:cs="Times New Roman"/>
-          <w:sz w:val="24"/>
-          <w:szCs w:val="24"/>
-        </w:rPr>
-        <w:t>)</w:t>
+        <w:t>Maximum Depth (basic- from an excel data sheet in github)</w:t>
       </w:r>
     </w:p>
     <w:p>
@@ -392,25 +190,7 @@
           <w:sz w:val="24"/>
           <w:szCs w:val="24"/>
         </w:rPr>
-        <w:t xml:space="preserve">Reservoir Volume (basic- from an excel data sheet in </w:t>
-      </w:r>
-      <w:proofErr w:type="spellStart"/>
-      <w:r>
-        <w:rPr>
-          <w:rFonts w:ascii="Times New Roman" w:hAnsi="Times New Roman" w:cs="Times New Roman"/>
-          <w:sz w:val="24"/>
-          <w:szCs w:val="24"/>
-        </w:rPr>
-        <w:t>github</w:t>
-      </w:r>
-      <w:proofErr w:type="spellEnd"/>
-      <w:r>
-        <w:rPr>
-          <w:rFonts w:ascii="Times New Roman" w:hAnsi="Times New Roman" w:cs="Times New Roman"/>
-          <w:sz w:val="24"/>
-          <w:szCs w:val="24"/>
-        </w:rPr>
-        <w:t>)</w:t>
+        <w:t>Reservoir Volume (basic- from an excel data sheet in github)</w:t>
       </w:r>
     </w:p>
     <w:p>
@@ -432,25 +212,7 @@
           <w:sz w:val="24"/>
           <w:szCs w:val="24"/>
         </w:rPr>
-        <w:t xml:space="preserve">Mean Depth (basic- from an excel data sheet in </w:t>
-      </w:r>
-      <w:proofErr w:type="spellStart"/>
-      <w:r>
-        <w:rPr>
-          <w:rFonts w:ascii="Times New Roman" w:hAnsi="Times New Roman" w:cs="Times New Roman"/>
-          <w:sz w:val="24"/>
-          <w:szCs w:val="24"/>
-        </w:rPr>
-        <w:t>github</w:t>
-      </w:r>
-      <w:proofErr w:type="spellEnd"/>
-      <w:r>
-        <w:rPr>
-          <w:rFonts w:ascii="Times New Roman" w:hAnsi="Times New Roman" w:cs="Times New Roman"/>
-          <w:sz w:val="24"/>
-          <w:szCs w:val="24"/>
-        </w:rPr>
-        <w:t>)</w:t>
+        <w:t>Mean Depth (basic- from an excel data sheet in github)</w:t>
       </w:r>
     </w:p>
     <w:p>
@@ -472,25 +234,7 @@
           <w:sz w:val="24"/>
           <w:szCs w:val="24"/>
         </w:rPr>
-        <w:t xml:space="preserve">Littoral Area (basic- from an excel data sheet in </w:t>
-      </w:r>
-      <w:proofErr w:type="spellStart"/>
-      <w:r>
-        <w:rPr>
-          <w:rFonts w:ascii="Times New Roman" w:hAnsi="Times New Roman" w:cs="Times New Roman"/>
-          <w:sz w:val="24"/>
-          <w:szCs w:val="24"/>
-        </w:rPr>
-        <w:t>github</w:t>
-      </w:r>
-      <w:proofErr w:type="spellEnd"/>
-      <w:r>
-        <w:rPr>
-          <w:rFonts w:ascii="Times New Roman" w:hAnsi="Times New Roman" w:cs="Times New Roman"/>
-          <w:sz w:val="24"/>
-          <w:szCs w:val="24"/>
-        </w:rPr>
-        <w:t>)</w:t>
+        <w:t>Littoral Area (basic- from an excel data sheet in github)</w:t>
       </w:r>
     </w:p>
     <w:p>
@@ -585,7 +329,6 @@
           <w:szCs w:val="24"/>
         </w:rPr>
       </w:pPr>
-      <w:proofErr w:type="spellStart"/>
       <w:r>
         <w:rPr>
           <w:rFonts w:ascii="Times New Roman" w:hAnsi="Times New Roman" w:cs="Times New Roman"/>
@@ -595,7 +338,6 @@
         </w:rPr>
         <w:t>gresInputDataBasicPublicLanduse</w:t>
       </w:r>
-      <w:proofErr w:type="spellEnd"/>
     </w:p>
     <w:p>
       <w:pPr>
@@ -619,61 +361,7 @@
           <w:sz w:val="24"/>
           <w:szCs w:val="24"/>
         </w:rPr>
-        <w:t xml:space="preserve">he </w:t>
-      </w:r>
-      <w:proofErr w:type="spellStart"/>
-      <w:r>
-        <w:rPr>
-          <w:rFonts w:ascii="Times New Roman" w:hAnsi="Times New Roman" w:cs="Times New Roman"/>
-          <w:sz w:val="24"/>
-          <w:szCs w:val="24"/>
-        </w:rPr>
-        <w:t>gresInputDataBasicPublicLanduse</w:t>
-      </w:r>
-      <w:proofErr w:type="spellEnd"/>
-      <w:r>
-        <w:rPr>
-          <w:rFonts w:ascii="Times New Roman" w:hAnsi="Times New Roman" w:cs="Times New Roman"/>
-          <w:sz w:val="24"/>
-          <w:szCs w:val="24"/>
-        </w:rPr>
-        <w:t xml:space="preserve"> folder holds files that can be imported into G-res and contain </w:t>
-      </w:r>
-      <w:proofErr w:type="gramStart"/>
-      <w:r>
-        <w:rPr>
-          <w:rFonts w:ascii="Times New Roman" w:hAnsi="Times New Roman" w:cs="Times New Roman"/>
-          <w:sz w:val="24"/>
-          <w:szCs w:val="24"/>
-        </w:rPr>
-        <w:t>all of</w:t>
-      </w:r>
-      <w:proofErr w:type="gramEnd"/>
-      <w:r>
-        <w:rPr>
-          <w:rFonts w:ascii="Times New Roman" w:hAnsi="Times New Roman" w:cs="Times New Roman"/>
-          <w:sz w:val="24"/>
-          <w:szCs w:val="24"/>
-        </w:rPr>
-        <w:t xml:space="preserve"> the fields of information included in </w:t>
-      </w:r>
-      <w:proofErr w:type="spellStart"/>
-      <w:r>
-        <w:rPr>
-          <w:rFonts w:ascii="Times New Roman" w:hAnsi="Times New Roman" w:cs="Times New Roman"/>
-          <w:sz w:val="24"/>
-          <w:szCs w:val="24"/>
-        </w:rPr>
-        <w:t>gresInputDataBasicPublic</w:t>
-      </w:r>
-      <w:proofErr w:type="spellEnd"/>
-      <w:r>
-        <w:rPr>
-          <w:rFonts w:ascii="Times New Roman" w:hAnsi="Times New Roman" w:cs="Times New Roman"/>
-          <w:sz w:val="24"/>
-          <w:szCs w:val="24"/>
-        </w:rPr>
-        <w:t xml:space="preserve"> as well as:</w:t>
+        <w:t>he gresInputDataBasicPublicLanduse folder holds files that can be imported into G-res and contain all of the fields of information included in gresInputDataBasicPublic as well as:</w:t>
       </w:r>
     </w:p>
     <w:p>
@@ -760,7 +448,6 @@
           <w:szCs w:val="24"/>
         </w:rPr>
       </w:pPr>
-      <w:proofErr w:type="spellStart"/>
       <w:r>
         <w:rPr>
           <w:rFonts w:ascii="Times New Roman" w:hAnsi="Times New Roman" w:cs="Times New Roman"/>
@@ -770,80 +457,22 @@
         </w:rPr>
         <w:t>gresInputDataBasicPublicLanduseChem</w:t>
       </w:r>
-      <w:proofErr w:type="spellEnd"/>
-    </w:p>
-    <w:p>
-      <w:pPr>
-        <w:pBdr>
-          <w:bottom w:val="dotted" w:sz="24" w:space="1" w:color="auto"/>
-        </w:pBdr>
-        <w:rPr>
-          <w:rFonts w:ascii="Times New Roman" w:hAnsi="Times New Roman" w:cs="Times New Roman"/>
-          <w:sz w:val="24"/>
-          <w:szCs w:val="24"/>
-        </w:rPr>
-      </w:pPr>
-      <w:r>
-        <w:rPr>
-          <w:rFonts w:ascii="Times New Roman" w:hAnsi="Times New Roman" w:cs="Times New Roman"/>
-          <w:sz w:val="24"/>
-          <w:szCs w:val="24"/>
-        </w:rPr>
-        <w:t xml:space="preserve">The </w:t>
-      </w:r>
-      <w:proofErr w:type="spellStart"/>
-      <w:r>
-        <w:rPr>
-          <w:rFonts w:ascii="Times New Roman" w:hAnsi="Times New Roman" w:cs="Times New Roman"/>
-          <w:sz w:val="24"/>
-          <w:szCs w:val="24"/>
-        </w:rPr>
-        <w:t>gresInputDataBasicPublicLanduseChem</w:t>
-      </w:r>
-      <w:proofErr w:type="spellEnd"/>
-      <w:r>
-        <w:rPr>
-          <w:rFonts w:ascii="Times New Roman" w:hAnsi="Times New Roman" w:cs="Times New Roman"/>
-          <w:sz w:val="24"/>
-          <w:szCs w:val="24"/>
-        </w:rPr>
-        <w:t xml:space="preserve"> folder holds files that can be imported into G-res and contain </w:t>
-      </w:r>
-      <w:proofErr w:type="gramStart"/>
-      <w:r>
-        <w:rPr>
-          <w:rFonts w:ascii="Times New Roman" w:hAnsi="Times New Roman" w:cs="Times New Roman"/>
-          <w:sz w:val="24"/>
-          <w:szCs w:val="24"/>
-        </w:rPr>
-        <w:t>all of</w:t>
-      </w:r>
-      <w:proofErr w:type="gramEnd"/>
-      <w:r>
-        <w:rPr>
-          <w:rFonts w:ascii="Times New Roman" w:hAnsi="Times New Roman" w:cs="Times New Roman"/>
-          <w:sz w:val="24"/>
-          <w:szCs w:val="24"/>
-        </w:rPr>
-        <w:t xml:space="preserve"> the fields of information included in </w:t>
-      </w:r>
-      <w:proofErr w:type="spellStart"/>
-      <w:r>
-        <w:rPr>
-          <w:rFonts w:ascii="Times New Roman" w:hAnsi="Times New Roman" w:cs="Times New Roman"/>
-          <w:sz w:val="24"/>
-          <w:szCs w:val="24"/>
-        </w:rPr>
-        <w:t>gresInputDataBasicPublicLanduse</w:t>
-      </w:r>
-      <w:proofErr w:type="spellEnd"/>
-      <w:r>
-        <w:rPr>
-          <w:rFonts w:ascii="Times New Roman" w:hAnsi="Times New Roman" w:cs="Times New Roman"/>
-          <w:sz w:val="24"/>
-          <w:szCs w:val="24"/>
-        </w:rPr>
-        <w:t xml:space="preserve"> as well as:</w:t>
+    </w:p>
+    <w:p>
+      <w:pPr>
+        <w:rPr>
+          <w:rFonts w:ascii="Times New Roman" w:hAnsi="Times New Roman" w:cs="Times New Roman"/>
+          <w:sz w:val="24"/>
+          <w:szCs w:val="24"/>
+        </w:rPr>
+      </w:pPr>
+      <w:r>
+        <w:rPr>
+          <w:rFonts w:ascii="Times New Roman" w:hAnsi="Times New Roman" w:cs="Times New Roman"/>
+          <w:sz w:val="24"/>
+          <w:szCs w:val="24"/>
+        </w:rPr>
+        <w:t>The gresInputDataBasicPublicLanduseChem folder holds files that can be imported into G-res and contain all of the fields of information included in gresInputDataBasicPublicLanduse as well as:</w:t>
       </w:r>
     </w:p>
     <w:p>
@@ -851,42 +480,21 @@
         <w:pStyle w:val="ListParagraph"/>
         <w:numPr>
           <w:ilvl w:val="0"/>
-          <w:numId w:val="5"/>
+          <w:numId w:val="8"/>
         </w:numPr>
-        <w:pBdr>
-          <w:bottom w:val="dotted" w:sz="24" w:space="1" w:color="auto"/>
-        </w:pBdr>
-        <w:rPr>
-          <w:rFonts w:ascii="Times New Roman" w:hAnsi="Times New Roman" w:cs="Times New Roman"/>
-          <w:sz w:val="24"/>
-          <w:szCs w:val="24"/>
-        </w:rPr>
-      </w:pPr>
-      <w:r>
-        <w:rPr>
-          <w:rFonts w:ascii="Times New Roman" w:hAnsi="Times New Roman" w:cs="Times New Roman"/>
-          <w:sz w:val="24"/>
-          <w:szCs w:val="24"/>
-        </w:rPr>
-        <w:t>Mean phosphorus concentration (</w:t>
-      </w:r>
-      <w:proofErr w:type="spellStart"/>
-      <w:r>
-        <w:rPr>
-          <w:rFonts w:ascii="Times New Roman" w:hAnsi="Times New Roman" w:cs="Times New Roman"/>
-          <w:sz w:val="24"/>
-          <w:szCs w:val="24"/>
-        </w:rPr>
-        <w:t>ug</w:t>
-      </w:r>
-      <w:proofErr w:type="spellEnd"/>
-      <w:r>
-        <w:rPr>
-          <w:rFonts w:ascii="Times New Roman" w:hAnsi="Times New Roman" w:cs="Times New Roman"/>
-          <w:sz w:val="24"/>
-          <w:szCs w:val="24"/>
-        </w:rPr>
-        <w:t>/L)</w:t>
+        <w:rPr>
+          <w:rFonts w:ascii="Times New Roman" w:hAnsi="Times New Roman" w:cs="Times New Roman"/>
+          <w:sz w:val="24"/>
+          <w:szCs w:val="24"/>
+        </w:rPr>
+      </w:pPr>
+      <w:r>
+        <w:rPr>
+          <w:rFonts w:ascii="Times New Roman" w:hAnsi="Times New Roman" w:cs="Times New Roman"/>
+          <w:sz w:val="24"/>
+          <w:szCs w:val="24"/>
+        </w:rPr>
+        <w:t>Mean phosphorus concentration (ug/L)</w:t>
       </w:r>
     </w:p>
     <w:p>
@@ -894,67 +502,64 @@
         <w:pStyle w:val="ListParagraph"/>
         <w:numPr>
           <w:ilvl w:val="0"/>
-          <w:numId w:val="5"/>
+          <w:numId w:val="8"/>
         </w:numPr>
-        <w:pBdr>
-          <w:bottom w:val="dotted" w:sz="24" w:space="1" w:color="auto"/>
-        </w:pBdr>
-        <w:rPr>
-          <w:rFonts w:ascii="Times New Roman" w:hAnsi="Times New Roman" w:cs="Times New Roman"/>
-          <w:sz w:val="24"/>
-          <w:szCs w:val="24"/>
-        </w:rPr>
-      </w:pPr>
-      <w:r>
-        <w:rPr>
-          <w:rFonts w:ascii="Times New Roman" w:hAnsi="Times New Roman" w:cs="Times New Roman"/>
-          <w:sz w:val="24"/>
-          <w:szCs w:val="24"/>
-        </w:rPr>
-        <w:t>Soil carbon content???????</w:t>
-      </w:r>
-    </w:p>
-    <w:p>
-      <w:pPr>
-        <w:pBdr>
-          <w:bottom w:val="dotted" w:sz="24" w:space="1" w:color="auto"/>
-        </w:pBdr>
-        <w:rPr>
-          <w:rFonts w:ascii="Times New Roman" w:hAnsi="Times New Roman" w:cs="Times New Roman"/>
-          <w:sz w:val="24"/>
-          <w:szCs w:val="24"/>
-        </w:rPr>
-      </w:pPr>
-    </w:p>
-    <w:p>
-      <w:pPr>
-        <w:rPr>
-          <w:rFonts w:ascii="Times New Roman" w:hAnsi="Times New Roman" w:cs="Times New Roman"/>
-          <w:sz w:val="24"/>
-          <w:szCs w:val="24"/>
-        </w:rPr>
-      </w:pPr>
-    </w:p>
-    <w:p>
-      <w:pPr>
-        <w:rPr>
-          <w:rFonts w:ascii="Times New Roman" w:hAnsi="Times New Roman" w:cs="Times New Roman"/>
-          <w:i/>
-          <w:sz w:val="24"/>
-          <w:szCs w:val="24"/>
-        </w:rPr>
-      </w:pPr>
-    </w:p>
-    <w:p>
-      <w:pPr>
-        <w:rPr>
-          <w:rFonts w:ascii="Times New Roman" w:hAnsi="Times New Roman" w:cs="Times New Roman"/>
-          <w:i/>
-          <w:sz w:val="24"/>
-          <w:szCs w:val="24"/>
-        </w:rPr>
-      </w:pPr>
-      <w:proofErr w:type="spellStart"/>
+        <w:rPr>
+          <w:rFonts w:ascii="Times New Roman" w:hAnsi="Times New Roman" w:cs="Times New Roman"/>
+          <w:sz w:val="24"/>
+          <w:szCs w:val="24"/>
+        </w:rPr>
+      </w:pPr>
+      <w:r>
+        <w:rPr>
+          <w:rFonts w:ascii="Times New Roman" w:hAnsi="Times New Roman" w:cs="Times New Roman"/>
+          <w:sz w:val="24"/>
+          <w:szCs w:val="24"/>
+        </w:rPr>
+        <w:t>Soil carbon content (gathered with Earth Engine)</w:t>
+      </w:r>
+    </w:p>
+    <w:p>
+      <w:pPr>
+        <w:pStyle w:val="ListParagraph"/>
+        <w:numPr>
+          <w:ilvl w:val="0"/>
+          <w:numId w:val="8"/>
+        </w:numPr>
+        <w:rPr>
+          <w:rFonts w:ascii="Times New Roman" w:hAnsi="Times New Roman" w:cs="Times New Roman"/>
+          <w:sz w:val="24"/>
+          <w:szCs w:val="24"/>
+        </w:rPr>
+      </w:pPr>
+      <w:r>
+        <w:rPr>
+          <w:rFonts w:ascii="Times New Roman" w:hAnsi="Times New Roman" w:cs="Times New Roman"/>
+          <w:sz w:val="24"/>
+          <w:szCs w:val="24"/>
+        </w:rPr>
+        <w:lastRenderedPageBreak/>
+        <w:t>Percent River Area Pre Impoundment (Which can be calculated from Pre Impoundment River Length, which can be measured in GIS)</w:t>
+      </w:r>
+    </w:p>
+    <w:p>
+      <w:pPr>
+        <w:rPr>
+          <w:rFonts w:ascii="Times New Roman" w:hAnsi="Times New Roman" w:cs="Times New Roman"/>
+          <w:sz w:val="24"/>
+          <w:szCs w:val="24"/>
+        </w:rPr>
+      </w:pPr>
+    </w:p>
+    <w:p>
+      <w:pPr>
+        <w:rPr>
+          <w:rFonts w:ascii="Times New Roman" w:hAnsi="Times New Roman" w:cs="Times New Roman"/>
+          <w:i/>
+          <w:sz w:val="24"/>
+          <w:szCs w:val="24"/>
+        </w:rPr>
+      </w:pPr>
       <w:r>
         <w:rPr>
           <w:rFonts w:ascii="Times New Roman" w:hAnsi="Times New Roman" w:cs="Times New Roman"/>
@@ -964,80 +569,42 @@
         </w:rPr>
         <w:t>gresOutputBasicPublic</w:t>
       </w:r>
-      <w:proofErr w:type="spellEnd"/>
-    </w:p>
-    <w:p>
-      <w:pPr>
-        <w:rPr>
-          <w:rFonts w:ascii="Times New Roman" w:hAnsi="Times New Roman" w:cs="Times New Roman"/>
-          <w:sz w:val="24"/>
-          <w:szCs w:val="24"/>
-        </w:rPr>
-      </w:pPr>
-      <w:r>
-        <w:rPr>
-          <w:rFonts w:ascii="Times New Roman" w:hAnsi="Times New Roman" w:cs="Times New Roman"/>
-          <w:sz w:val="24"/>
-          <w:szCs w:val="24"/>
-        </w:rPr>
-        <w:t xml:space="preserve">The </w:t>
-      </w:r>
-      <w:proofErr w:type="spellStart"/>
-      <w:r>
-        <w:rPr>
-          <w:rFonts w:ascii="Times New Roman" w:hAnsi="Times New Roman" w:cs="Times New Roman"/>
-          <w:sz w:val="24"/>
-          <w:szCs w:val="24"/>
-        </w:rPr>
-        <w:t>gresOutputBasicPublic</w:t>
-      </w:r>
-      <w:proofErr w:type="spellEnd"/>
-      <w:r>
-        <w:rPr>
-          <w:rFonts w:ascii="Times New Roman" w:hAnsi="Times New Roman" w:cs="Times New Roman"/>
-          <w:sz w:val="24"/>
-          <w:szCs w:val="24"/>
-        </w:rPr>
-        <w:t xml:space="preserve"> folder contains the G-res output information when the data from </w:t>
-      </w:r>
-      <w:proofErr w:type="spellStart"/>
-      <w:r>
-        <w:rPr>
-          <w:rFonts w:ascii="Times New Roman" w:hAnsi="Times New Roman" w:cs="Times New Roman"/>
-          <w:sz w:val="24"/>
-          <w:szCs w:val="24"/>
-        </w:rPr>
-        <w:t>gresInputDataBasicPublic</w:t>
-      </w:r>
-      <w:proofErr w:type="spellEnd"/>
-      <w:r>
-        <w:rPr>
-          <w:rFonts w:ascii="Times New Roman" w:hAnsi="Times New Roman" w:cs="Times New Roman"/>
-          <w:sz w:val="24"/>
-          <w:szCs w:val="24"/>
-        </w:rPr>
-        <w:t xml:space="preserve"> is imported.</w:t>
-      </w:r>
-    </w:p>
-    <w:p>
-      <w:pPr>
-        <w:rPr>
-          <w:rFonts w:ascii="Times New Roman" w:hAnsi="Times New Roman" w:cs="Times New Roman"/>
-          <w:sz w:val="24"/>
-          <w:szCs w:val="24"/>
-        </w:rPr>
-      </w:pPr>
-    </w:p>
-    <w:p>
-      <w:pPr>
-        <w:rPr>
-          <w:rFonts w:ascii="Times New Roman" w:hAnsi="Times New Roman" w:cs="Times New Roman"/>
-          <w:i/>
-          <w:sz w:val="24"/>
-          <w:szCs w:val="24"/>
-        </w:rPr>
-      </w:pPr>
-      <w:proofErr w:type="spellStart"/>
+    </w:p>
+    <w:p>
+      <w:pPr>
+        <w:rPr>
+          <w:rFonts w:ascii="Times New Roman" w:hAnsi="Times New Roman" w:cs="Times New Roman"/>
+          <w:sz w:val="24"/>
+          <w:szCs w:val="24"/>
+        </w:rPr>
+      </w:pPr>
+      <w:r>
+        <w:rPr>
+          <w:rFonts w:ascii="Times New Roman" w:hAnsi="Times New Roman" w:cs="Times New Roman"/>
+          <w:sz w:val="24"/>
+          <w:szCs w:val="24"/>
+        </w:rPr>
+        <w:t>The gresOutputBasicPublic folder contains the G-res output information when the data from gresInputDataBasicPublic is imported.</w:t>
+      </w:r>
+    </w:p>
+    <w:p>
+      <w:pPr>
+        <w:rPr>
+          <w:rFonts w:ascii="Times New Roman" w:hAnsi="Times New Roman" w:cs="Times New Roman"/>
+          <w:sz w:val="24"/>
+          <w:szCs w:val="24"/>
+        </w:rPr>
+      </w:pPr>
+    </w:p>
+    <w:p>
+      <w:pPr>
+        <w:rPr>
+          <w:rFonts w:ascii="Times New Roman" w:hAnsi="Times New Roman" w:cs="Times New Roman"/>
+          <w:i/>
+          <w:sz w:val="24"/>
+          <w:szCs w:val="24"/>
+        </w:rPr>
+      </w:pPr>
       <w:r>
         <w:rPr>
           <w:rFonts w:ascii="Times New Roman" w:hAnsi="Times New Roman" w:cs="Times New Roman"/>
@@ -1047,115 +614,59 @@
         </w:rPr>
         <w:t>gresOutputBasicPublicLanduse</w:t>
       </w:r>
-      <w:proofErr w:type="spellEnd"/>
-    </w:p>
-    <w:p>
-      <w:pPr>
-        <w:rPr>
-          <w:rFonts w:ascii="Times New Roman" w:hAnsi="Times New Roman" w:cs="Times New Roman"/>
-          <w:sz w:val="24"/>
-          <w:szCs w:val="24"/>
-        </w:rPr>
-      </w:pPr>
-      <w:r>
-        <w:rPr>
-          <w:rFonts w:ascii="Times New Roman" w:hAnsi="Times New Roman" w:cs="Times New Roman"/>
-          <w:sz w:val="24"/>
-          <w:szCs w:val="24"/>
-        </w:rPr>
-        <w:t xml:space="preserve">The </w:t>
-      </w:r>
-      <w:proofErr w:type="spellStart"/>
-      <w:r>
-        <w:rPr>
-          <w:rFonts w:ascii="Times New Roman" w:hAnsi="Times New Roman" w:cs="Times New Roman"/>
+    </w:p>
+    <w:p>
+      <w:pPr>
+        <w:rPr>
+          <w:rFonts w:ascii="Times New Roman" w:hAnsi="Times New Roman" w:cs="Times New Roman"/>
+          <w:sz w:val="24"/>
+          <w:szCs w:val="24"/>
+        </w:rPr>
+      </w:pPr>
+      <w:r>
+        <w:rPr>
+          <w:rFonts w:ascii="Times New Roman" w:hAnsi="Times New Roman" w:cs="Times New Roman"/>
+          <w:sz w:val="24"/>
+          <w:szCs w:val="24"/>
+        </w:rPr>
+        <w:t>The gresOutputBasicPublicLanduse folder contains the G-res output information when the data from gresInputDataBasicPublicLanduse is imported.</w:t>
+      </w:r>
+      <w:r>
+        <w:rPr>
+          <w:rFonts w:ascii="Times New Roman" w:hAnsi="Times New Roman" w:cs="Times New Roman"/>
+          <w:sz w:val="24"/>
+          <w:szCs w:val="24"/>
+        </w:rPr>
+        <w:t xml:space="preserve"> The output values are the exact same as the gresOutputBasicPublic files.</w:t>
+      </w:r>
+    </w:p>
+    <w:p>
+      <w:pPr>
+        <w:rPr>
+          <w:rFonts w:ascii="Times New Roman" w:hAnsi="Times New Roman" w:cs="Times New Roman"/>
+          <w:sz w:val="24"/>
+          <w:szCs w:val="24"/>
+        </w:rPr>
+      </w:pPr>
+    </w:p>
+    <w:p>
+      <w:pPr>
+        <w:rPr>
+          <w:rFonts w:ascii="Times New Roman" w:hAnsi="Times New Roman" w:cs="Times New Roman"/>
+          <w:i/>
+          <w:sz w:val="24"/>
+          <w:szCs w:val="24"/>
+        </w:rPr>
+      </w:pPr>
+      <w:r>
+        <w:rPr>
+          <w:rFonts w:ascii="Times New Roman" w:hAnsi="Times New Roman" w:cs="Times New Roman"/>
+          <w:i/>
           <w:sz w:val="24"/>
           <w:szCs w:val="24"/>
         </w:rPr>
         <w:t>gresOutputBasicPublicLanduse</w:t>
       </w:r>
-      <w:proofErr w:type="spellEnd"/>
-      <w:r>
-        <w:rPr>
-          <w:rFonts w:ascii="Times New Roman" w:hAnsi="Times New Roman" w:cs="Times New Roman"/>
-          <w:sz w:val="24"/>
-          <w:szCs w:val="24"/>
-        </w:rPr>
-        <w:t xml:space="preserve"> folder contains the G-res output information when the data from </w:t>
-      </w:r>
-      <w:proofErr w:type="spellStart"/>
-      <w:r>
-        <w:rPr>
-          <w:rFonts w:ascii="Times New Roman" w:hAnsi="Times New Roman" w:cs="Times New Roman"/>
-          <w:sz w:val="24"/>
-          <w:szCs w:val="24"/>
-        </w:rPr>
-        <w:t>gresInputDataBasicPublicLanduse</w:t>
-      </w:r>
-      <w:proofErr w:type="spellEnd"/>
-      <w:r>
-        <w:rPr>
-          <w:rFonts w:ascii="Times New Roman" w:hAnsi="Times New Roman" w:cs="Times New Roman"/>
-          <w:sz w:val="24"/>
-          <w:szCs w:val="24"/>
-        </w:rPr>
-        <w:t xml:space="preserve"> is imported.</w:t>
-      </w:r>
-      <w:r>
-        <w:rPr>
-          <w:rFonts w:ascii="Times New Roman" w:hAnsi="Times New Roman" w:cs="Times New Roman"/>
-          <w:sz w:val="24"/>
-          <w:szCs w:val="24"/>
-        </w:rPr>
-        <w:t xml:space="preserve"> The output values are the exact same as the </w:t>
-      </w:r>
-      <w:proofErr w:type="spellStart"/>
-      <w:r>
-        <w:rPr>
-          <w:rFonts w:ascii="Times New Roman" w:hAnsi="Times New Roman" w:cs="Times New Roman"/>
-          <w:sz w:val="24"/>
-          <w:szCs w:val="24"/>
-        </w:rPr>
-        <w:t>gresOutputBasicPublic</w:t>
-      </w:r>
-      <w:proofErr w:type="spellEnd"/>
-      <w:r>
-        <w:rPr>
-          <w:rFonts w:ascii="Times New Roman" w:hAnsi="Times New Roman" w:cs="Times New Roman"/>
-          <w:sz w:val="24"/>
-          <w:szCs w:val="24"/>
-        </w:rPr>
-        <w:t xml:space="preserve"> files.</w:t>
-      </w:r>
-    </w:p>
-    <w:p>
-      <w:pPr>
-        <w:rPr>
-          <w:rFonts w:ascii="Times New Roman" w:hAnsi="Times New Roman" w:cs="Times New Roman"/>
-          <w:sz w:val="24"/>
-          <w:szCs w:val="24"/>
-        </w:rPr>
-      </w:pPr>
-    </w:p>
-    <w:p>
-      <w:pPr>
-        <w:rPr>
-          <w:rFonts w:ascii="Times New Roman" w:hAnsi="Times New Roman" w:cs="Times New Roman"/>
-          <w:i/>
-          <w:sz w:val="24"/>
-          <w:szCs w:val="24"/>
-        </w:rPr>
-      </w:pPr>
-      <w:proofErr w:type="spellStart"/>
-      <w:r>
-        <w:rPr>
-          <w:rFonts w:ascii="Times New Roman" w:hAnsi="Times New Roman" w:cs="Times New Roman"/>
-          <w:i/>
-          <w:sz w:val="24"/>
-          <w:szCs w:val="24"/>
-        </w:rPr>
-        <w:t>gresOutputBasicPublicLanduse</w:t>
-      </w:r>
       <w:r>
         <w:rPr>
           <w:rFonts w:ascii="Times New Roman" w:hAnsi="Times New Roman" w:cs="Times New Roman"/>
@@ -1165,59 +676,22 @@
         </w:rPr>
         <w:t>Chem</w:t>
       </w:r>
-      <w:proofErr w:type="spellEnd"/>
-    </w:p>
-    <w:p>
-      <w:pPr>
-        <w:rPr>
-          <w:rFonts w:ascii="Times New Roman" w:hAnsi="Times New Roman" w:cs="Times New Roman"/>
-          <w:sz w:val="24"/>
-          <w:szCs w:val="24"/>
-        </w:rPr>
-      </w:pPr>
-      <w:r>
-        <w:rPr>
-          <w:rFonts w:ascii="Times New Roman" w:hAnsi="Times New Roman" w:cs="Times New Roman"/>
-          <w:sz w:val="24"/>
-          <w:szCs w:val="24"/>
-        </w:rPr>
-        <w:t xml:space="preserve">The </w:t>
-      </w:r>
-      <w:proofErr w:type="spellStart"/>
-      <w:r>
-        <w:rPr>
-          <w:rFonts w:ascii="Times New Roman" w:hAnsi="Times New Roman" w:cs="Times New Roman"/>
-          <w:sz w:val="24"/>
-          <w:szCs w:val="24"/>
-        </w:rPr>
-        <w:t>gresOutputBasicPublicLanduseChem</w:t>
-      </w:r>
-      <w:proofErr w:type="spellEnd"/>
-      <w:r>
-        <w:rPr>
-          <w:rFonts w:ascii="Times New Roman" w:hAnsi="Times New Roman" w:cs="Times New Roman"/>
-          <w:sz w:val="24"/>
-          <w:szCs w:val="24"/>
-        </w:rPr>
-        <w:t xml:space="preserve"> folder contains the G-res output information when the data from </w:t>
-      </w:r>
-      <w:proofErr w:type="spellStart"/>
-      <w:r>
-        <w:rPr>
-          <w:rFonts w:ascii="Times New Roman" w:hAnsi="Times New Roman" w:cs="Times New Roman"/>
-          <w:sz w:val="24"/>
-          <w:szCs w:val="24"/>
-        </w:rPr>
-        <w:t>gresInputDataBasicPublicLanduseChem</w:t>
-      </w:r>
-      <w:proofErr w:type="spellEnd"/>
-      <w:r>
-        <w:rPr>
-          <w:rFonts w:ascii="Times New Roman" w:hAnsi="Times New Roman" w:cs="Times New Roman"/>
-          <w:sz w:val="24"/>
-          <w:szCs w:val="24"/>
-        </w:rPr>
-        <w:t xml:space="preserve"> is imported.</w:t>
+    </w:p>
+    <w:p>
+      <w:pPr>
+        <w:rPr>
+          <w:rFonts w:ascii="Times New Roman" w:hAnsi="Times New Roman" w:cs="Times New Roman"/>
+          <w:sz w:val="24"/>
+          <w:szCs w:val="24"/>
+        </w:rPr>
+      </w:pPr>
+      <w:r>
+        <w:rPr>
+          <w:rFonts w:ascii="Times New Roman" w:hAnsi="Times New Roman" w:cs="Times New Roman"/>
+          <w:sz w:val="24"/>
+          <w:szCs w:val="24"/>
+        </w:rPr>
+        <w:t>The gresOutputBasicPublicLanduseChem folder contains the G-res output information when the data from gresInputDataBasicPublicLanduseChem is imported.</w:t>
       </w:r>
     </w:p>
     <w:p>
@@ -1308,141 +782,15 @@
           <w:sz w:val="24"/>
           <w:szCs w:val="24"/>
         </w:rPr>
-        <w:t xml:space="preserve"> If you input the Basic data (from the </w:t>
-      </w:r>
-      <w:proofErr w:type="spellStart"/>
-      <w:r>
-        <w:rPr>
-          <w:rFonts w:ascii="Times New Roman" w:hAnsi="Times New Roman" w:cs="Times New Roman"/>
-          <w:sz w:val="24"/>
-          <w:szCs w:val="24"/>
-        </w:rPr>
-        <w:t>dataForGres</w:t>
-      </w:r>
-      <w:proofErr w:type="spellEnd"/>
-      <w:r>
-        <w:rPr>
-          <w:rFonts w:ascii="Times New Roman" w:hAnsi="Times New Roman" w:cs="Times New Roman"/>
-          <w:sz w:val="24"/>
-          <w:szCs w:val="24"/>
-        </w:rPr>
-        <w:t xml:space="preserve"> ex</w:t>
-      </w:r>
-      <w:r>
-        <w:rPr>
-          <w:rFonts w:ascii="Times New Roman" w:hAnsi="Times New Roman" w:cs="Times New Roman"/>
-          <w:sz w:val="24"/>
-          <w:szCs w:val="24"/>
-        </w:rPr>
-        <w:t xml:space="preserve">cel file in </w:t>
-      </w:r>
-      <w:proofErr w:type="spellStart"/>
-      <w:r>
-        <w:rPr>
-          <w:rFonts w:ascii="Times New Roman" w:hAnsi="Times New Roman" w:cs="Times New Roman"/>
-          <w:sz w:val="24"/>
-          <w:szCs w:val="24"/>
-        </w:rPr>
-        <w:t>jbeaulie</w:t>
-      </w:r>
-      <w:proofErr w:type="spellEnd"/>
-      <w:r>
-        <w:rPr>
-          <w:rFonts w:ascii="Times New Roman" w:hAnsi="Times New Roman" w:cs="Times New Roman"/>
-          <w:sz w:val="24"/>
-          <w:szCs w:val="24"/>
-        </w:rPr>
-        <w:t>/</w:t>
-      </w:r>
-      <w:proofErr w:type="spellStart"/>
-      <w:r>
-        <w:rPr>
-          <w:rFonts w:ascii="Times New Roman" w:hAnsi="Times New Roman" w:cs="Times New Roman"/>
-          <w:sz w:val="24"/>
-          <w:szCs w:val="24"/>
-        </w:rPr>
-        <w:t>gres</w:t>
-      </w:r>
-      <w:proofErr w:type="spellEnd"/>
-      <w:r>
-        <w:rPr>
-          <w:rFonts w:ascii="Times New Roman" w:hAnsi="Times New Roman" w:cs="Times New Roman"/>
-          <w:sz w:val="24"/>
-          <w:szCs w:val="24"/>
-        </w:rPr>
-        <w:t xml:space="preserve"> </w:t>
-      </w:r>
-      <w:proofErr w:type="spellStart"/>
-      <w:r>
-        <w:rPr>
-          <w:rFonts w:ascii="Times New Roman" w:hAnsi="Times New Roman" w:cs="Times New Roman"/>
-          <w:sz w:val="24"/>
-          <w:szCs w:val="24"/>
-        </w:rPr>
-        <w:t>github</w:t>
-      </w:r>
-      <w:proofErr w:type="spellEnd"/>
-      <w:r>
-        <w:rPr>
-          <w:rFonts w:ascii="Times New Roman" w:hAnsi="Times New Roman" w:cs="Times New Roman"/>
-          <w:sz w:val="24"/>
-          <w:szCs w:val="24"/>
-        </w:rPr>
-        <w:t>), G-res calculates 0 values for Emission Rate (tCO2e/</w:t>
-      </w:r>
-      <w:proofErr w:type="spellStart"/>
-      <w:r>
-        <w:rPr>
-          <w:rFonts w:ascii="Times New Roman" w:hAnsi="Times New Roman" w:cs="Times New Roman"/>
-          <w:sz w:val="24"/>
-          <w:szCs w:val="24"/>
-        </w:rPr>
-        <w:t>yr</w:t>
-      </w:r>
-      <w:proofErr w:type="spellEnd"/>
-      <w:r>
-        <w:rPr>
-          <w:rFonts w:ascii="Times New Roman" w:hAnsi="Times New Roman" w:cs="Times New Roman"/>
-          <w:sz w:val="24"/>
-          <w:szCs w:val="24"/>
-        </w:rPr>
-        <w:t>) of which CH4 and Emission Rate (gCO2e/m2/</w:t>
-      </w:r>
-      <w:proofErr w:type="spellStart"/>
-      <w:r>
-        <w:rPr>
-          <w:rFonts w:ascii="Times New Roman" w:hAnsi="Times New Roman" w:cs="Times New Roman"/>
-          <w:sz w:val="24"/>
-          <w:szCs w:val="24"/>
-        </w:rPr>
-        <w:t>yr</w:t>
-      </w:r>
-      <w:proofErr w:type="spellEnd"/>
-      <w:r>
-        <w:rPr>
-          <w:rFonts w:ascii="Times New Roman" w:hAnsi="Times New Roman" w:cs="Times New Roman"/>
-          <w:sz w:val="24"/>
-          <w:szCs w:val="24"/>
-        </w:rPr>
-        <w:t>) and Emission Rate (gCO2e/m2/</w:t>
-      </w:r>
-      <w:proofErr w:type="spellStart"/>
-      <w:r>
-        <w:rPr>
-          <w:rFonts w:ascii="Times New Roman" w:hAnsi="Times New Roman" w:cs="Times New Roman"/>
-          <w:sz w:val="24"/>
-          <w:szCs w:val="24"/>
-        </w:rPr>
-        <w:t>yr</w:t>
-      </w:r>
-      <w:proofErr w:type="spellEnd"/>
-      <w:r>
-        <w:rPr>
-          <w:rFonts w:ascii="Times New Roman" w:hAnsi="Times New Roman" w:cs="Times New Roman"/>
-          <w:sz w:val="24"/>
-          <w:szCs w:val="24"/>
-        </w:rPr>
-        <w:t xml:space="preserve">) of which CH4. It does not make calculations for the “Relative contribution to CH4 Post-Impoundment Emissions” section (which includes “Fraction of CH4 diffusive flux from Total Reservoir CH4 Emission (%)”, “Fraction of Degassing of CH4 from Total Reservoir CH4 Emissions (%)”, and “Fraction of Bubbling of CH4 from Total Reservoir CH4 Emission (%)”. </w:t>
+        <w:t xml:space="preserve"> If you input the Basic data (from the dataForGres ex</w:t>
+      </w:r>
+      <w:r>
+        <w:rPr>
+          <w:rFonts w:ascii="Times New Roman" w:hAnsi="Times New Roman" w:cs="Times New Roman"/>
+          <w:sz w:val="24"/>
+          <w:szCs w:val="24"/>
+        </w:rPr>
+        <w:t xml:space="preserve">cel file in jbeaulie/gres github), G-res calculates 0 values for Emission Rate (tCO2e/yr) of which CH4 and Emission Rate (gCO2e/m2/yr) and Emission Rate (gCO2e/m2/yr) of which CH4. It does not make calculations for the “Relative contribution to CH4 Post-Impoundment Emissions” section (which includes “Fraction of CH4 diffusive flux from Total Reservoir CH4 Emission (%)”, “Fraction of Degassing of CH4 from Total Reservoir CH4 Emissions (%)”, and “Fraction of Bubbling of CH4 from Total Reservoir CH4 Emission (%)”. </w:t>
       </w:r>
     </w:p>
     <w:p>
@@ -2090,7 +1438,6 @@
                 <w:szCs w:val="24"/>
               </w:rPr>
             </w:pPr>
-            <w:proofErr w:type="spellStart"/>
             <w:r>
               <w:rPr>
                 <w:rFonts w:ascii="Times New Roman" w:hAnsi="Times New Roman" w:cs="Times New Roman"/>
@@ -2099,7 +1446,6 @@
               </w:rPr>
               <w:t>Percent_op</w:t>
             </w:r>
-            <w:proofErr w:type="spellEnd"/>
           </w:p>
         </w:tc>
         <w:tc>
@@ -2160,7 +1506,6 @@
                 <w:szCs w:val="24"/>
               </w:rPr>
             </w:pPr>
-            <w:proofErr w:type="spellStart"/>
             <w:r>
               <w:rPr>
                 <w:rFonts w:ascii="Times New Roman" w:hAnsi="Times New Roman" w:cs="Times New Roman"/>
@@ -2169,7 +1514,6 @@
               </w:rPr>
               <w:t>Percent_ur</w:t>
             </w:r>
-            <w:proofErr w:type="spellEnd"/>
           </w:p>
         </w:tc>
         <w:tc>
@@ -2230,7 +1574,6 @@
                 <w:szCs w:val="24"/>
               </w:rPr>
             </w:pPr>
-            <w:proofErr w:type="spellStart"/>
             <w:r>
               <w:rPr>
                 <w:rFonts w:ascii="Times New Roman" w:hAnsi="Times New Roman" w:cs="Times New Roman"/>
@@ -2239,7 +1582,6 @@
               </w:rPr>
               <w:t>Percent_we</w:t>
             </w:r>
-            <w:proofErr w:type="spellEnd"/>
           </w:p>
         </w:tc>
         <w:tc>
@@ -2300,7 +1642,6 @@
                 <w:szCs w:val="24"/>
               </w:rPr>
             </w:pPr>
-            <w:proofErr w:type="spellStart"/>
             <w:r>
               <w:rPr>
                 <w:rFonts w:ascii="Times New Roman" w:hAnsi="Times New Roman" w:cs="Times New Roman"/>
@@ -2309,7 +1650,6 @@
               </w:rPr>
               <w:t>Percent_gr</w:t>
             </w:r>
-            <w:proofErr w:type="spellEnd"/>
           </w:p>
         </w:tc>
         <w:tc>
@@ -2370,7 +1710,6 @@
                 <w:szCs w:val="24"/>
               </w:rPr>
             </w:pPr>
-            <w:proofErr w:type="spellStart"/>
             <w:r>
               <w:rPr>
                 <w:rFonts w:ascii="Times New Roman" w:hAnsi="Times New Roman" w:cs="Times New Roman"/>
@@ -2379,83 +1718,6 @@
               </w:rPr>
               <w:lastRenderedPageBreak/>
               <w:t>Percent_ag</w:t>
-            </w:r>
-            <w:proofErr w:type="spellEnd"/>
-          </w:p>
-        </w:tc>
-        <w:tc>
-          <w:tcPr>
-            <w:tcW w:w="3117" w:type="dxa"/>
-          </w:tcPr>
-          <w:p>
-            <w:pPr>
-              <w:rPr>
-                <w:rFonts w:ascii="Times New Roman" w:hAnsi="Times New Roman" w:cs="Times New Roman"/>
-                <w:sz w:val="24"/>
-                <w:szCs w:val="24"/>
-              </w:rPr>
-            </w:pPr>
-            <w:r>
-              <w:rPr>
-                <w:rFonts w:ascii="Times New Roman" w:hAnsi="Times New Roman" w:cs="Times New Roman"/>
-                <w:sz w:val="24"/>
-                <w:szCs w:val="24"/>
-              </w:rPr>
-              <w:t>Percent agriculture (</w:t>
-            </w:r>
-            <w:proofErr w:type="spellStart"/>
-            <w:r>
-              <w:rPr>
-                <w:rFonts w:ascii="Times New Roman" w:hAnsi="Times New Roman" w:cs="Times New Roman"/>
-                <w:sz w:val="24"/>
-                <w:szCs w:val="24"/>
-              </w:rPr>
-              <w:t>percent_pa</w:t>
-            </w:r>
-            <w:proofErr w:type="spellEnd"/>
-            <w:r>
-              <w:rPr>
-                <w:rFonts w:ascii="Times New Roman" w:hAnsi="Times New Roman" w:cs="Times New Roman"/>
-                <w:sz w:val="24"/>
-                <w:szCs w:val="24"/>
-              </w:rPr>
-              <w:t xml:space="preserve"> + </w:t>
-            </w:r>
-            <w:proofErr w:type="spellStart"/>
-            <w:r>
-              <w:rPr>
-                <w:rFonts w:ascii="Times New Roman" w:hAnsi="Times New Roman" w:cs="Times New Roman"/>
-                <w:sz w:val="24"/>
-                <w:szCs w:val="24"/>
-              </w:rPr>
-              <w:t>percent_cu</w:t>
-            </w:r>
-            <w:proofErr w:type="spellEnd"/>
-            <w:r>
-              <w:rPr>
-                <w:rFonts w:ascii="Times New Roman" w:hAnsi="Times New Roman" w:cs="Times New Roman"/>
-                <w:sz w:val="24"/>
-                <w:szCs w:val="24"/>
-              </w:rPr>
-              <w:t xml:space="preserve"> = percent pasture + percent cultivated = </w:t>
-            </w:r>
-            <w:proofErr w:type="spellStart"/>
-            <w:r>
-              <w:rPr>
-                <w:rFonts w:ascii="Times New Roman" w:hAnsi="Times New Roman" w:cs="Times New Roman"/>
-                <w:sz w:val="24"/>
-                <w:szCs w:val="24"/>
-              </w:rPr>
-              <w:t>percent_ag</w:t>
-            </w:r>
-            <w:proofErr w:type="spellEnd"/>
-            <w:r>
-              <w:rPr>
-                <w:rFonts w:ascii="Times New Roman" w:hAnsi="Times New Roman" w:cs="Times New Roman"/>
-                <w:sz w:val="24"/>
-                <w:szCs w:val="24"/>
-              </w:rPr>
-              <w:t>)</w:t>
             </w:r>
           </w:p>
         </w:tc>
@@ -2477,6 +1739,28 @@
                 <w:sz w:val="24"/>
                 <w:szCs w:val="24"/>
               </w:rPr>
+              <w:t>Percent agriculture (percent_pa + percent_cu = percent pasture + percent cultivated = percent_ag)</w:t>
+            </w:r>
+          </w:p>
+        </w:tc>
+        <w:tc>
+          <w:tcPr>
+            <w:tcW w:w="3117" w:type="dxa"/>
+          </w:tcPr>
+          <w:p>
+            <w:pPr>
+              <w:rPr>
+                <w:rFonts w:ascii="Times New Roman" w:hAnsi="Times New Roman" w:cs="Times New Roman"/>
+                <w:sz w:val="24"/>
+                <w:szCs w:val="24"/>
+              </w:rPr>
+            </w:pPr>
+            <w:r>
+              <w:rPr>
+                <w:rFonts w:ascii="Times New Roman" w:hAnsi="Times New Roman" w:cs="Times New Roman"/>
+                <w:sz w:val="24"/>
+                <w:szCs w:val="24"/>
+              </w:rPr>
               <w:t>Croplands (%)</w:t>
             </w:r>
           </w:p>
@@ -2610,7 +1894,6 @@
           <w:szCs w:val="24"/>
         </w:rPr>
       </w:pPr>
-      <w:proofErr w:type="spellStart"/>
       <w:r>
         <w:rPr>
           <w:rFonts w:ascii="Times New Roman" w:hAnsi="Times New Roman" w:cs="Times New Roman"/>
@@ -2620,7 +1903,6 @@
         </w:rPr>
         <w:t>dataSourceLocations.R</w:t>
       </w:r>
-      <w:proofErr w:type="spellEnd"/>
     </w:p>
     <w:p>
       <w:pPr>
@@ -2679,43 +1961,7 @@
           <w:sz w:val="24"/>
           <w:szCs w:val="24"/>
         </w:rPr>
-        <w:t xml:space="preserve"> (as they were in my </w:t>
-      </w:r>
-      <w:proofErr w:type="gramStart"/>
-      <w:r>
-        <w:rPr>
-          <w:rFonts w:ascii="Times New Roman" w:hAnsi="Times New Roman" w:cs="Times New Roman"/>
-          <w:sz w:val="24"/>
-          <w:szCs w:val="24"/>
-        </w:rPr>
-        <w:t>O:drive</w:t>
-      </w:r>
-      <w:proofErr w:type="gramEnd"/>
-      <w:r>
-        <w:rPr>
-          <w:rFonts w:ascii="Times New Roman" w:hAnsi="Times New Roman" w:cs="Times New Roman"/>
-          <w:sz w:val="24"/>
-          <w:szCs w:val="24"/>
-        </w:rPr>
-        <w:t xml:space="preserve">- they should all be in </w:t>
-      </w:r>
-      <w:proofErr w:type="spellStart"/>
-      <w:r>
-        <w:rPr>
-          <w:rFonts w:ascii="Times New Roman" w:hAnsi="Times New Roman" w:cs="Times New Roman"/>
-          <w:sz w:val="24"/>
-          <w:szCs w:val="24"/>
-        </w:rPr>
-        <w:t>github</w:t>
-      </w:r>
-      <w:proofErr w:type="spellEnd"/>
-      <w:r>
-        <w:rPr>
-          <w:rFonts w:ascii="Times New Roman" w:hAnsi="Times New Roman" w:cs="Times New Roman"/>
-          <w:sz w:val="24"/>
-          <w:szCs w:val="24"/>
-        </w:rPr>
-        <w:t>)</w:t>
+        <w:t xml:space="preserve"> (as they were in my O:drive- they should all be in github)</w:t>
       </w:r>
     </w:p>
     <w:p>
@@ -2749,7 +1995,6 @@
           <w:szCs w:val="24"/>
         </w:rPr>
       </w:pPr>
-      <w:proofErr w:type="spellStart"/>
       <w:r>
         <w:rPr>
           <w:rFonts w:ascii="Times New Roman" w:hAnsi="Times New Roman" w:cs="Times New Roman"/>
@@ -2759,7 +2004,6 @@
         </w:rPr>
         <w:t>annualizeEmissions.R</w:t>
       </w:r>
-      <w:proofErr w:type="spellEnd"/>
     </w:p>
     <w:p>
       <w:pPr>
@@ -2780,25 +2024,7 @@
           <w:sz w:val="24"/>
           <w:szCs w:val="24"/>
         </w:rPr>
-        <w:t xml:space="preserve">This file calculates the annualization coefficient (with notes about the reasoning), and reads in the excel file with </w:t>
-      </w:r>
-      <w:proofErr w:type="gramStart"/>
-      <w:r>
-        <w:rPr>
-          <w:rFonts w:ascii="Times New Roman" w:hAnsi="Times New Roman" w:cs="Times New Roman"/>
-          <w:sz w:val="24"/>
-          <w:szCs w:val="24"/>
-        </w:rPr>
-        <w:t>all of</w:t>
-      </w:r>
-      <w:proofErr w:type="gramEnd"/>
-      <w:r>
-        <w:rPr>
-          <w:rFonts w:ascii="Times New Roman" w:hAnsi="Times New Roman" w:cs="Times New Roman"/>
-          <w:sz w:val="24"/>
-          <w:szCs w:val="24"/>
-        </w:rPr>
-        <w:t xml:space="preserve"> the measured data and applies this annualization coefficient to it. It then reads in the excel file with the G-res predicted values, and merges the file with the measured data with the file with the G-res predicted values. It makes graphs comparing these values.</w:t>
+        <w:t>This file calculates the annualization coefficient (with notes about the reasoning), and reads in the excel file with all of the measured data and applies this annualization coefficient to it. It then reads in the excel file with the G-res predicted values, and merges the file with the measured data with the file with the G-res predicted values. It makes graphs comparing these values.</w:t>
       </w:r>
     </w:p>
     <w:p>
@@ -2875,8 +2101,133 @@
         </w:rPr>
         <w:t xml:space="preserve"> </w:t>
       </w:r>
+    </w:p>
+    <w:p>
+      <w:pPr>
+        <w:rPr>
+          <w:rFonts w:ascii="Times New Roman" w:hAnsi="Times New Roman" w:cs="Times New Roman"/>
+          <w:i/>
+          <w:sz w:val="24"/>
+          <w:szCs w:val="24"/>
+        </w:rPr>
+      </w:pPr>
+      <w:r>
+        <w:rPr>
+          <w:rFonts w:ascii="Times New Roman" w:hAnsi="Times New Roman" w:cs="Times New Roman"/>
+          <w:i/>
+          <w:sz w:val="24"/>
+          <w:szCs w:val="24"/>
+        </w:rPr>
+        <w:t>Elevation (meters above sea level) Data:</w:t>
+      </w:r>
+    </w:p>
+    <w:p>
+      <w:pPr>
+        <w:autoSpaceDE w:val="0"/>
+        <w:autoSpaceDN w:val="0"/>
+        <w:spacing w:after="0" w:line="240" w:lineRule="auto"/>
+        <w:rPr>
+          <w:rFonts w:ascii="Segoe UI" w:hAnsi="Segoe UI" w:cs="Segoe UI"/>
+          <w:sz w:val="20"/>
+          <w:szCs w:val="20"/>
+        </w:rPr>
+      </w:pPr>
+      <w:r>
+        <w:rPr>
+          <w:rFonts w:ascii="Segoe UI" w:hAnsi="Segoe UI" w:cs="Segoe UI"/>
+          <w:sz w:val="20"/>
+          <w:szCs w:val="20"/>
+        </w:rPr>
+        <w:t xml:space="preserve">https://water.usgs.gov/osw/streamstats/ </w:t>
+      </w:r>
+      <w:r>
+        <w:rPr>
+          <w:rFonts w:ascii="Segoe UI" w:hAnsi="Segoe UI" w:cs="Segoe UI"/>
+          <w:sz w:val="20"/>
+          <w:szCs w:val="20"/>
+        </w:rPr>
+        <w:t xml:space="preserve"> </w:t>
+      </w:r>
+    </w:p>
+    <w:p>
+      <w:pPr>
+        <w:autoSpaceDE w:val="0"/>
+        <w:autoSpaceDN w:val="0"/>
+        <w:spacing w:after="0" w:line="240" w:lineRule="auto"/>
+        <w:rPr>
+          <w:rFonts w:ascii="Segoe UI" w:hAnsi="Segoe UI" w:cs="Segoe UI"/>
+          <w:sz w:val="20"/>
+          <w:szCs w:val="20"/>
+        </w:rPr>
+      </w:pPr>
+    </w:p>
+    <w:p>
+      <w:pPr>
+        <w:autoSpaceDE w:val="0"/>
+        <w:autoSpaceDN w:val="0"/>
+        <w:spacing w:after="0" w:line="240" w:lineRule="auto"/>
+      </w:pPr>
+      <w:r>
+        <w:rPr>
+          <w:rFonts w:ascii="Segoe UI" w:hAnsi="Segoe UI" w:cs="Segoe UI"/>
+          <w:sz w:val="20"/>
+          <w:szCs w:val="20"/>
+        </w:rPr>
+        <w:t>To use Earth Engine, you need to use the KML to create a fusion table. Then you paste the ID of the fusion table into the code, edit the elevation, put a point on the map where the dam is, and click run.</w:t>
+      </w:r>
+      <w:r>
+        <w:rPr>
+          <w:rFonts w:ascii="Segoe UI" w:hAnsi="Segoe UI" w:cs="Segoe UI"/>
+          <w:sz w:val="20"/>
+          <w:szCs w:val="20"/>
+        </w:rPr>
+        <w:t xml:space="preserve"> If you don’t put the point in the correct spot, the tool won’t run properly and you will have to fix it.</w:t>
+      </w:r>
       <w:bookmarkStart w:id="0" w:name="_GoBack"/>
       <w:bookmarkEnd w:id="0"/>
+      <w:r>
+        <w:rPr>
+          <w:rFonts w:ascii="Segoe UI" w:hAnsi="Segoe UI" w:cs="Segoe UI"/>
+          <w:sz w:val="20"/>
+          <w:szCs w:val="20"/>
+        </w:rPr>
+        <w:t xml:space="preserve"> This will give you all the data you need. All of the fusion tables and output data can be saved in google drive.</w:t>
+      </w:r>
+    </w:p>
+    <w:p>
+      <w:pPr>
+        <w:rPr>
+          <w:rFonts w:ascii="Times New Roman" w:hAnsi="Times New Roman" w:cs="Times New Roman"/>
+          <w:sz w:val="24"/>
+          <w:szCs w:val="24"/>
+        </w:rPr>
+      </w:pPr>
+    </w:p>
+    <w:p>
+      <w:pPr>
+        <w:rPr>
+          <w:rFonts w:ascii="Times New Roman" w:hAnsi="Times New Roman" w:cs="Times New Roman"/>
+          <w:sz w:val="24"/>
+          <w:szCs w:val="24"/>
+        </w:rPr>
+      </w:pPr>
+    </w:p>
+    <w:p>
+      <w:pPr>
+        <w:rPr>
+          <w:rFonts w:ascii="Times New Roman" w:hAnsi="Times New Roman" w:cs="Times New Roman"/>
+          <w:sz w:val="24"/>
+          <w:szCs w:val="24"/>
+        </w:rPr>
+      </w:pPr>
+      <w:r>
+        <w:rPr>
+          <w:rFonts w:ascii="Times New Roman" w:hAnsi="Times New Roman" w:cs="Times New Roman"/>
+          <w:sz w:val="24"/>
+          <w:szCs w:val="24"/>
+        </w:rPr>
+        <w:t>******There is also a detailed explanation of what I did in dataSourceLocations.R in the scripts folder in github</w:t>
+      </w:r>
     </w:p>
     <w:p>
       <w:pPr>
@@ -3510,6 +2861,95 @@
     </w:lvl>
   </w:abstractNum>
   <w:abstractNum w:abstractNumId="6" w15:restartNumberingAfterBreak="0">
+    <w:nsid w:val="746464DA"/>
+    <w:multiLevelType w:val="hybridMultilevel"/>
+    <w:tmpl w:val="BEBA9350"/>
+    <w:lvl w:ilvl="0" w:tplc="0409000F">
+      <w:start w:val="1"/>
+      <w:numFmt w:val="decimal"/>
+      <w:lvlText w:val="%1."/>
+      <w:lvlJc w:val="left"/>
+      <w:pPr>
+        <w:ind w:left="720" w:hanging="360"/>
+      </w:pPr>
+      <w:rPr>
+        <w:rFonts w:hint="default"/>
+      </w:rPr>
+    </w:lvl>
+    <w:lvl w:ilvl="1" w:tplc="04090019" w:tentative="1">
+      <w:start w:val="1"/>
+      <w:numFmt w:val="lowerLetter"/>
+      <w:lvlText w:val="%2."/>
+      <w:lvlJc w:val="left"/>
+      <w:pPr>
+        <w:ind w:left="1440" w:hanging="360"/>
+      </w:pPr>
+    </w:lvl>
+    <w:lvl w:ilvl="2" w:tplc="0409001B" w:tentative="1">
+      <w:start w:val="1"/>
+      <w:numFmt w:val="lowerRoman"/>
+      <w:lvlText w:val="%3."/>
+      <w:lvlJc w:val="right"/>
+      <w:pPr>
+        <w:ind w:left="2160" w:hanging="180"/>
+      </w:pPr>
+    </w:lvl>
+    <w:lvl w:ilvl="3" w:tplc="0409000F" w:tentative="1">
+      <w:start w:val="1"/>
+      <w:numFmt w:val="decimal"/>
+      <w:lvlText w:val="%4."/>
+      <w:lvlJc w:val="left"/>
+      <w:pPr>
+        <w:ind w:left="2880" w:hanging="360"/>
+      </w:pPr>
+    </w:lvl>
+    <w:lvl w:ilvl="4" w:tplc="04090019" w:tentative="1">
+      <w:start w:val="1"/>
+      <w:numFmt w:val="lowerLetter"/>
+      <w:lvlText w:val="%5."/>
+      <w:lvlJc w:val="left"/>
+      <w:pPr>
+        <w:ind w:left="3600" w:hanging="360"/>
+      </w:pPr>
+    </w:lvl>
+    <w:lvl w:ilvl="5" w:tplc="0409001B" w:tentative="1">
+      <w:start w:val="1"/>
+      <w:numFmt w:val="lowerRoman"/>
+      <w:lvlText w:val="%6."/>
+      <w:lvlJc w:val="right"/>
+      <w:pPr>
+        <w:ind w:left="4320" w:hanging="180"/>
+      </w:pPr>
+    </w:lvl>
+    <w:lvl w:ilvl="6" w:tplc="0409000F" w:tentative="1">
+      <w:start w:val="1"/>
+      <w:numFmt w:val="decimal"/>
+      <w:lvlText w:val="%7."/>
+      <w:lvlJc w:val="left"/>
+      <w:pPr>
+        <w:ind w:left="5040" w:hanging="360"/>
+      </w:pPr>
+    </w:lvl>
+    <w:lvl w:ilvl="7" w:tplc="04090019" w:tentative="1">
+      <w:start w:val="1"/>
+      <w:numFmt w:val="lowerLetter"/>
+      <w:lvlText w:val="%8."/>
+      <w:lvlJc w:val="left"/>
+      <w:pPr>
+        <w:ind w:left="5760" w:hanging="360"/>
+      </w:pPr>
+    </w:lvl>
+    <w:lvl w:ilvl="8" w:tplc="0409001B" w:tentative="1">
+      <w:start w:val="1"/>
+      <w:numFmt w:val="lowerRoman"/>
+      <w:lvlText w:val="%9."/>
+      <w:lvlJc w:val="right"/>
+      <w:pPr>
+        <w:ind w:left="6480" w:hanging="180"/>
+      </w:pPr>
+    </w:lvl>
+  </w:abstractNum>
+  <w:abstractNum w:abstractNumId="7" w15:restartNumberingAfterBreak="0">
     <w:nsid w:val="7DD07289"/>
     <w:multiLevelType w:val="hybridMultilevel"/>
     <w:tmpl w:val="9F2CEF9C"/>
@@ -3641,6 +3081,9 @@
     <w:abstractNumId w:val="4"/>
   </w:num>
   <w:num w:numId="7">
+    <w:abstractNumId w:val="7"/>
+  </w:num>
+  <w:num w:numId="8">
     <w:abstractNumId w:val="6"/>
   </w:num>
 </w:numbering>

</xml_diff>

<commit_message>
push output folder with files that have outputs from G-res
</commit_message>
<xml_diff>
--- a/inputData/gresReadMe.docx
+++ b/inputData/gresReadMe.docx
@@ -385,6 +385,16 @@
         </w:rPr>
         <w:t>Land Use Characteristics</w:t>
       </w:r>
+      <w:r>
+        <w:rPr>
+          <w:rFonts w:ascii="Times New Roman" w:hAnsi="Times New Roman" w:cs="Times New Roman"/>
+          <w:sz w:val="24"/>
+          <w:szCs w:val="24"/>
+        </w:rPr>
+        <w:t xml:space="preserve"> (Post Impoundment)</w:t>
+      </w:r>
+      <w:bookmarkStart w:id="0" w:name="_GoBack"/>
+      <w:bookmarkEnd w:id="0"/>
     </w:p>
     <w:p>
       <w:pPr>
@@ -544,6 +554,50 @@
     </w:p>
     <w:p>
       <w:pPr>
+        <w:pStyle w:val="ListParagraph"/>
+        <w:numPr>
+          <w:ilvl w:val="0"/>
+          <w:numId w:val="8"/>
+        </w:numPr>
+        <w:rPr>
+          <w:rFonts w:ascii="Times New Roman" w:hAnsi="Times New Roman" w:cs="Times New Roman"/>
+          <w:sz w:val="24"/>
+          <w:szCs w:val="24"/>
+        </w:rPr>
+      </w:pPr>
+      <w:r>
+        <w:rPr>
+          <w:rFonts w:ascii="Times New Roman" w:hAnsi="Times New Roman" w:cs="Times New Roman"/>
+          <w:sz w:val="24"/>
+          <w:szCs w:val="24"/>
+        </w:rPr>
+        <w:t>Catchment population (persons)</w:t>
+      </w:r>
+    </w:p>
+    <w:p>
+      <w:pPr>
+        <w:pStyle w:val="ListParagraph"/>
+        <w:numPr>
+          <w:ilvl w:val="0"/>
+          <w:numId w:val="8"/>
+        </w:numPr>
+        <w:rPr>
+          <w:rFonts w:ascii="Times New Roman" w:hAnsi="Times New Roman" w:cs="Times New Roman"/>
+          <w:sz w:val="24"/>
+          <w:szCs w:val="24"/>
+        </w:rPr>
+      </w:pPr>
+      <w:r>
+        <w:rPr>
+          <w:rFonts w:ascii="Times New Roman" w:hAnsi="Times New Roman" w:cs="Times New Roman"/>
+          <w:sz w:val="24"/>
+          <w:szCs w:val="24"/>
+        </w:rPr>
+        <w:t>Catchment mean runoff</w:t>
+      </w:r>
+    </w:p>
+    <w:p>
+      <w:pPr>
         <w:rPr>
           <w:rFonts w:ascii="Times New Roman" w:hAnsi="Times New Roman" w:cs="Times New Roman"/>
           <w:sz w:val="24"/>
@@ -864,6 +918,7 @@
           <w:sz w:val="24"/>
           <w:szCs w:val="24"/>
         </w:rPr>
+        <w:lastRenderedPageBreak/>
         <w:t>Wind Data:</w:t>
       </w:r>
       <w:r>
@@ -890,7 +945,6 @@
           <w:sz w:val="24"/>
           <w:szCs w:val="24"/>
         </w:rPr>
-        <w:lastRenderedPageBreak/>
         <w:t>Mean Global Horizontal Irradiance Data:</w:t>
       </w:r>
       <w:r>
@@ -1580,6 +1634,7 @@
                 <w:sz w:val="24"/>
                 <w:szCs w:val="24"/>
               </w:rPr>
+              <w:lastRenderedPageBreak/>
               <w:t>Percent_we</w:t>
             </w:r>
           </w:p>
@@ -1716,7 +1771,6 @@
                 <w:sz w:val="24"/>
                 <w:szCs w:val="24"/>
               </w:rPr>
-              <w:lastRenderedPageBreak/>
               <w:t>Percent_ag</w:t>
             </w:r>
           </w:p>
@@ -2181,10 +2235,17 @@
           <w:sz w:val="20"/>
           <w:szCs w:val="20"/>
         </w:rPr>
-        <w:t xml:space="preserve"> If you don’t put the point in the correct spot, the tool won’t run properly and you will have to fix it.</w:t>
-      </w:r>
-      <w:bookmarkStart w:id="0" w:name="_GoBack"/>
-      <w:bookmarkEnd w:id="0"/>
+        <w:t xml:space="preserve"> If you don’t </w:t>
+      </w:r>
+      <w:r>
+        <w:rPr>
+          <w:rFonts w:ascii="Segoe UI" w:hAnsi="Segoe UI" w:cs="Segoe UI"/>
+          <w:sz w:val="20"/>
+          <w:szCs w:val="20"/>
+        </w:rPr>
+        <w:lastRenderedPageBreak/>
+        <w:t>put the point in the correct spot, the tool won’t run properly and you will have to fix it.</w:t>
+      </w:r>
       <w:r>
         <w:rPr>
           <w:rFonts w:ascii="Segoe UI" w:hAnsi="Segoe UI" w:cs="Segoe UI"/>

</xml_diff>